<commit_message>
revisions almost done, bw and color figs added
</commit_message>
<xml_diff>
--- a/submission/review_response.docx
+++ b/submission/review_response.docx
@@ -219,7 +219,25 @@
           <w:sz w:val="24"/>
           <w:szCs w:val="24"/>
         </w:rPr>
-        <w:t xml:space="preserve">We have edited the discussion to improve readability.  See comments below. </w:t>
+        <w:t>We have edited the discussion to improve readability.  See comments below</w:t>
+      </w:r>
+      <w:r>
+        <w:rPr>
+          <w:rFonts w:ascii="Times" w:hAnsi="Times" w:cs="Times"/>
+          <w:i/>
+          <w:sz w:val="24"/>
+          <w:szCs w:val="24"/>
+        </w:rPr>
+        <w:t xml:space="preserve"> in response to the first reviewer</w:t>
+      </w:r>
+      <w:r>
+        <w:rPr>
+          <w:rFonts w:ascii="Times" w:hAnsi="Times" w:cs="Times"/>
+          <w:i/>
+          <w:sz w:val="24"/>
+          <w:szCs w:val="24"/>
+        </w:rPr>
+        <w:t xml:space="preserve">. </w:t>
       </w:r>
     </w:p>
     <w:p>
@@ -505,7 +523,16 @@
           <w:sz w:val="24"/>
           <w:szCs w:val="24"/>
         </w:rPr>
-        <w:t xml:space="preserve">We agree that our conclusions about snow cover and lake depth our justified.  We have provided an appropriate response below to review 2. </w:t>
+        <w:t xml:space="preserve">We agree that our conclusions about snow cover and lake depth our justified.  We have provided an appropriate response below to </w:t>
+      </w:r>
+      <w:r>
+        <w:rPr>
+          <w:rFonts w:ascii="Times" w:hAnsi="Times" w:cs="Times"/>
+          <w:i/>
+          <w:sz w:val="24"/>
+          <w:szCs w:val="24"/>
+        </w:rPr>
+        <w:t>the second reviewer.</w:t>
       </w:r>
       <w:r>
         <w:rPr>
@@ -825,6 +852,143 @@
           <w:szCs w:val="24"/>
         </w:rPr>
       </w:pPr>
+    </w:p>
+    <w:p>
+      <w:pPr>
+        <w:pStyle w:val="PlainText"/>
+        <w:rPr>
+          <w:rFonts w:ascii="Times" w:hAnsi="Times" w:cs="Times"/>
+          <w:i/>
+          <w:sz w:val="24"/>
+          <w:szCs w:val="24"/>
+        </w:rPr>
+      </w:pPr>
+      <w:r>
+        <w:rPr>
+          <w:rFonts w:ascii="Times" w:hAnsi="Times" w:cs="Times"/>
+          <w:i/>
+          <w:sz w:val="24"/>
+          <w:szCs w:val="24"/>
+        </w:rPr>
+        <w:t>Added th</w:t>
+      </w:r>
+      <w:r>
+        <w:rPr>
+          <w:rFonts w:ascii="Times" w:hAnsi="Times" w:cs="Times"/>
+          <w:i/>
+          <w:sz w:val="24"/>
+          <w:szCs w:val="24"/>
+        </w:rPr>
+        <w:t>e following to</w:t>
+      </w:r>
+      <w:r>
+        <w:rPr>
+          <w:rFonts w:ascii="Times" w:hAnsi="Times" w:cs="Times"/>
+          <w:i/>
+          <w:sz w:val="24"/>
+          <w:szCs w:val="24"/>
+        </w:rPr>
+        <w:t xml:space="preserve"> </w:t>
+      </w:r>
+      <w:r>
+        <w:rPr>
+          <w:rFonts w:ascii="Times" w:hAnsi="Times" w:cs="Times"/>
+          <w:i/>
+          <w:sz w:val="24"/>
+          <w:szCs w:val="24"/>
+        </w:rPr>
+        <w:t>Page 6, line 12: ‘</w:t>
+      </w:r>
+      <w:r>
+        <w:rPr>
+          <w:rFonts w:ascii="Times New Roman" w:hAnsi="Times New Roman" w:cs="Times New Roman"/>
+          <w:i/>
+          <w:sz w:val="24"/>
+          <w:szCs w:val="24"/>
+          <w:lang w:val="en-GB"/>
+        </w:rPr>
+        <w:t xml:space="preserve">Early season surveys that only targeted P. </w:t>
+      </w:r>
+      <w:proofErr w:type="spellStart"/>
+      <w:r>
+        <w:rPr>
+          <w:rFonts w:ascii="Times New Roman" w:hAnsi="Times New Roman" w:cs="Times New Roman"/>
+          <w:i/>
+          <w:sz w:val="24"/>
+          <w:szCs w:val="24"/>
+          <w:lang w:val="en-GB"/>
+        </w:rPr>
+        <w:t>crispus</w:t>
+      </w:r>
+      <w:proofErr w:type="spellEnd"/>
+      <w:r>
+        <w:rPr>
+          <w:rFonts w:ascii="Times New Roman" w:hAnsi="Times New Roman" w:cs="Times New Roman"/>
+          <w:i/>
+          <w:sz w:val="24"/>
+          <w:szCs w:val="24"/>
+        </w:rPr>
+        <w:t xml:space="preserve"> </w:t>
+      </w:r>
+      <w:proofErr w:type="spellStart"/>
+      <w:r>
+        <w:rPr>
+          <w:rFonts w:ascii="Times New Roman" w:hAnsi="Times New Roman" w:cs="Times New Roman"/>
+          <w:i/>
+          <w:sz w:val="24"/>
+          <w:szCs w:val="24"/>
+        </w:rPr>
+        <w:t>were</w:t>
+      </w:r>
+      <w:proofErr w:type="spellEnd"/>
+      <w:r>
+        <w:rPr>
+          <w:rFonts w:ascii="Times New Roman" w:hAnsi="Times New Roman" w:cs="Times New Roman"/>
+          <w:i/>
+          <w:sz w:val="24"/>
+          <w:szCs w:val="24"/>
+        </w:rPr>
+        <w:t xml:space="preserve"> not used.</w:t>
+      </w:r>
+      <w:r>
+        <w:rPr>
+          <w:rFonts w:ascii="Times New Roman" w:hAnsi="Times New Roman" w:cs="Times New Roman"/>
+          <w:i/>
+          <w:sz w:val="24"/>
+          <w:szCs w:val="24"/>
+        </w:rPr>
+        <w:t>’</w:t>
+      </w:r>
+      <w:r>
+        <w:rPr>
+          <w:rFonts w:ascii="Times" w:hAnsi="Times" w:cs="Times"/>
+          <w:i/>
+          <w:sz w:val="24"/>
+          <w:szCs w:val="24"/>
+        </w:rPr>
+        <w:t xml:space="preserve"> </w:t>
+      </w:r>
+    </w:p>
+    <w:p>
+      <w:pPr>
+        <w:pStyle w:val="PlainText"/>
+        <w:rPr>
+          <w:rFonts w:ascii="Times" w:hAnsi="Times" w:cs="Times"/>
+          <w:i/>
+          <w:sz w:val="24"/>
+          <w:szCs w:val="24"/>
+        </w:rPr>
+      </w:pPr>
+    </w:p>
+    <w:p>
+      <w:pPr>
+        <w:pStyle w:val="PlainText"/>
+        <w:rPr>
+          <w:rFonts w:ascii="Times" w:hAnsi="Times" w:cs="Times"/>
+          <w:sz w:val="24"/>
+          <w:szCs w:val="24"/>
+        </w:rPr>
+      </w:pPr>
       <w:r>
         <w:rPr>
           <w:rFonts w:ascii="Times" w:hAnsi="Times" w:cs="Times"/>
@@ -883,6 +1047,47 @@
           <w:szCs w:val="24"/>
         </w:rPr>
       </w:pPr>
+    </w:p>
+    <w:p>
+      <w:pPr>
+        <w:pStyle w:val="PlainText"/>
+        <w:rPr>
+          <w:rFonts w:ascii="Times" w:hAnsi="Times" w:cs="Times"/>
+          <w:i/>
+          <w:sz w:val="24"/>
+          <w:szCs w:val="24"/>
+        </w:rPr>
+      </w:pPr>
+      <w:r>
+        <w:rPr>
+          <w:rFonts w:ascii="Times" w:hAnsi="Times" w:cs="Times"/>
+          <w:i/>
+          <w:sz w:val="24"/>
+          <w:szCs w:val="24"/>
+        </w:rPr>
+        <w:t>Done.</w:t>
+      </w:r>
+    </w:p>
+    <w:p>
+      <w:pPr>
+        <w:pStyle w:val="PlainText"/>
+        <w:rPr>
+          <w:rFonts w:ascii="Times" w:hAnsi="Times" w:cs="Times"/>
+          <w:i/>
+          <w:sz w:val="24"/>
+          <w:szCs w:val="24"/>
+        </w:rPr>
+      </w:pPr>
+    </w:p>
+    <w:p>
+      <w:pPr>
+        <w:pStyle w:val="PlainText"/>
+        <w:rPr>
+          <w:rFonts w:ascii="Times" w:hAnsi="Times" w:cs="Times"/>
+          <w:sz w:val="24"/>
+          <w:szCs w:val="24"/>
+        </w:rPr>
+      </w:pPr>
       <w:r>
         <w:rPr>
           <w:rFonts w:ascii="Times" w:hAnsi="Times" w:cs="Times"/>
@@ -967,6 +1172,46 @@
           <w:szCs w:val="24"/>
         </w:rPr>
       </w:pPr>
+    </w:p>
+    <w:p>
+      <w:pPr>
+        <w:pStyle w:val="PlainText"/>
+        <w:rPr>
+          <w:rFonts w:ascii="Times" w:hAnsi="Times" w:cs="Times"/>
+          <w:i/>
+          <w:sz w:val="24"/>
+          <w:szCs w:val="24"/>
+        </w:rPr>
+      </w:pPr>
+      <w:r>
+        <w:rPr>
+          <w:rFonts w:ascii="Times" w:hAnsi="Times" w:cs="Times"/>
+          <w:i/>
+          <w:sz w:val="24"/>
+          <w:szCs w:val="24"/>
+        </w:rPr>
+        <w:t>Yes, corrected.</w:t>
+      </w:r>
+    </w:p>
+    <w:p>
+      <w:pPr>
+        <w:pStyle w:val="PlainText"/>
+        <w:rPr>
+          <w:rFonts w:ascii="Times" w:hAnsi="Times" w:cs="Times"/>
+          <w:sz w:val="24"/>
+          <w:szCs w:val="24"/>
+        </w:rPr>
+      </w:pPr>
+    </w:p>
+    <w:p>
+      <w:pPr>
+        <w:pStyle w:val="PlainText"/>
+        <w:rPr>
+          <w:rFonts w:ascii="Times" w:hAnsi="Times" w:cs="Times"/>
+          <w:sz w:val="24"/>
+          <w:szCs w:val="24"/>
+        </w:rPr>
+      </w:pPr>
       <w:r>
         <w:rPr>
           <w:rFonts w:ascii="Times" w:hAnsi="Times" w:cs="Times"/>
@@ -1017,6 +1262,53 @@
           <w:szCs w:val="24"/>
         </w:rPr>
       </w:pPr>
+    </w:p>
+    <w:p>
+      <w:pPr>
+        <w:pStyle w:val="PlainText"/>
+        <w:rPr>
+          <w:rFonts w:ascii="Times" w:hAnsi="Times" w:cs="Times"/>
+          <w:sz w:val="24"/>
+          <w:szCs w:val="24"/>
+        </w:rPr>
+      </w:pPr>
+      <w:r>
+        <w:rPr>
+          <w:rFonts w:ascii="Times" w:hAnsi="Times" w:cs="Times"/>
+          <w:i/>
+          <w:sz w:val="24"/>
+          <w:szCs w:val="24"/>
+        </w:rPr>
+        <w:t>Changed</w:t>
+      </w:r>
+      <w:r>
+        <w:rPr>
+          <w:rFonts w:ascii="Times" w:hAnsi="Times" w:cs="Times"/>
+          <w:sz w:val="24"/>
+          <w:szCs w:val="24"/>
+        </w:rPr>
+        <w:t xml:space="preserve">. </w:t>
+      </w:r>
+    </w:p>
+    <w:p>
+      <w:pPr>
+        <w:pStyle w:val="PlainText"/>
+        <w:rPr>
+          <w:rFonts w:ascii="Times" w:hAnsi="Times" w:cs="Times"/>
+          <w:sz w:val="24"/>
+          <w:szCs w:val="24"/>
+        </w:rPr>
+      </w:pPr>
+    </w:p>
+    <w:p>
+      <w:pPr>
+        <w:pStyle w:val="PlainText"/>
+        <w:rPr>
+          <w:rFonts w:ascii="Times" w:hAnsi="Times" w:cs="Times"/>
+          <w:sz w:val="24"/>
+          <w:szCs w:val="24"/>
+        </w:rPr>
+      </w:pPr>
       <w:r>
         <w:rPr>
           <w:rFonts w:ascii="Times" w:hAnsi="Times" w:cs="Times"/>
@@ -1075,6 +1367,56 @@
           <w:szCs w:val="24"/>
         </w:rPr>
       </w:pPr>
+    </w:p>
+    <w:p>
+      <w:pPr>
+        <w:pStyle w:val="PlainText"/>
+        <w:rPr>
+          <w:rFonts w:ascii="Times" w:hAnsi="Times" w:cs="Times"/>
+          <w:i/>
+          <w:sz w:val="24"/>
+          <w:szCs w:val="24"/>
+        </w:rPr>
+      </w:pPr>
+      <w:r>
+        <w:rPr>
+          <w:rFonts w:ascii="Times" w:hAnsi="Times" w:cs="Times"/>
+          <w:i/>
+          <w:sz w:val="24"/>
+          <w:szCs w:val="24"/>
+        </w:rPr>
+        <w:t xml:space="preserve">Zero </w:t>
+      </w:r>
+      <w:r>
+        <w:rPr>
+          <w:rFonts w:ascii="Times" w:hAnsi="Times" w:cs="Times"/>
+          <w:i/>
+          <w:sz w:val="24"/>
+          <w:szCs w:val="24"/>
+        </w:rPr>
+        <w:t xml:space="preserve">was changed to &lt; 1%.  All species less than 1% explained variance for local effects were added in the text. </w:t>
+      </w:r>
+    </w:p>
+    <w:p>
+      <w:pPr>
+        <w:pStyle w:val="PlainText"/>
+        <w:rPr>
+          <w:rFonts w:ascii="Times" w:hAnsi="Times" w:cs="Times"/>
+          <w:i/>
+          <w:sz w:val="24"/>
+          <w:szCs w:val="24"/>
+        </w:rPr>
+      </w:pPr>
+    </w:p>
+    <w:p>
+      <w:pPr>
+        <w:pStyle w:val="PlainText"/>
+        <w:rPr>
+          <w:rFonts w:ascii="Times" w:hAnsi="Times" w:cs="Times"/>
+          <w:sz w:val="24"/>
+          <w:szCs w:val="24"/>
+        </w:rPr>
+      </w:pPr>
       <w:r>
         <w:rPr>
           <w:rFonts w:ascii="Times" w:hAnsi="Times" w:cs="Times"/>
@@ -1135,6 +1477,75 @@
           <w:szCs w:val="24"/>
         </w:rPr>
       </w:pPr>
+    </w:p>
+    <w:p>
+      <w:pPr>
+        <w:pStyle w:val="PlainText"/>
+        <w:rPr>
+          <w:rFonts w:ascii="Times" w:hAnsi="Times" w:cs="Times"/>
+          <w:i/>
+          <w:sz w:val="24"/>
+          <w:szCs w:val="24"/>
+        </w:rPr>
+      </w:pPr>
+      <w:r>
+        <w:rPr>
+          <w:rFonts w:ascii="Times" w:hAnsi="Times" w:cs="Times"/>
+          <w:i/>
+          <w:sz w:val="24"/>
+          <w:szCs w:val="24"/>
+        </w:rPr>
+        <w:t>Citations were added for Table 3 on page 12, line 27, page 13, line 19</w:t>
+      </w:r>
+      <w:r>
+        <w:rPr>
+          <w:rFonts w:ascii="Times" w:hAnsi="Times" w:cs="Times"/>
+          <w:i/>
+          <w:sz w:val="24"/>
+          <w:szCs w:val="24"/>
+        </w:rPr>
+        <w:t xml:space="preserve">, page 15, </w:t>
+      </w:r>
+      <w:proofErr w:type="gramStart"/>
+      <w:r>
+        <w:rPr>
+          <w:rFonts w:ascii="Times" w:hAnsi="Times" w:cs="Times"/>
+          <w:i/>
+          <w:sz w:val="24"/>
+          <w:szCs w:val="24"/>
+        </w:rPr>
+        <w:t>line</w:t>
+      </w:r>
+      <w:proofErr w:type="gramEnd"/>
+      <w:r>
+        <w:rPr>
+          <w:rFonts w:ascii="Times" w:hAnsi="Times" w:cs="Times"/>
+          <w:i/>
+          <w:sz w:val="24"/>
+          <w:szCs w:val="24"/>
+        </w:rPr>
+        <w:t xml:space="preserve"> 48 and for Table 4 on page 13, line 24, page 14, line 14.</w:t>
+      </w:r>
+    </w:p>
+    <w:p>
+      <w:pPr>
+        <w:pStyle w:val="PlainText"/>
+        <w:rPr>
+          <w:rFonts w:ascii="Times" w:hAnsi="Times" w:cs="Times"/>
+          <w:sz w:val="24"/>
+          <w:szCs w:val="24"/>
+        </w:rPr>
+      </w:pPr>
+    </w:p>
+    <w:p>
+      <w:pPr>
+        <w:pStyle w:val="PlainText"/>
+        <w:rPr>
+          <w:rFonts w:ascii="Times" w:hAnsi="Times" w:cs="Times"/>
+          <w:sz w:val="24"/>
+          <w:szCs w:val="24"/>
+        </w:rPr>
+      </w:pPr>
       <w:r>
         <w:rPr>
           <w:rFonts w:ascii="Times" w:hAnsi="Times" w:cs="Times"/>
@@ -1185,6 +1596,105 @@
           <w:szCs w:val="24"/>
         </w:rPr>
       </w:pPr>
+    </w:p>
+    <w:p>
+      <w:pPr>
+        <w:pStyle w:val="PlainText"/>
+        <w:rPr>
+          <w:rFonts w:ascii="Times New Roman" w:hAnsi="Times New Roman" w:cs="Times New Roman"/>
+          <w:sz w:val="24"/>
+          <w:szCs w:val="24"/>
+          <w:lang w:val="en-GB"/>
+        </w:rPr>
+      </w:pPr>
+      <w:r>
+        <w:rPr>
+          <w:rFonts w:ascii="Times" w:hAnsi="Times" w:cs="Times"/>
+          <w:i/>
+          <w:sz w:val="24"/>
+          <w:szCs w:val="24"/>
+        </w:rPr>
+        <w:t xml:space="preserve">This sentence was in error and was </w:t>
+      </w:r>
+      <w:r>
+        <w:rPr>
+          <w:rFonts w:ascii="Times" w:hAnsi="Times" w:cs="Times"/>
+          <w:i/>
+          <w:sz w:val="24"/>
+          <w:szCs w:val="24"/>
+        </w:rPr>
+        <w:t>changed as follows</w:t>
+      </w:r>
+      <w:r>
+        <w:rPr>
+          <w:rFonts w:ascii="Times" w:hAnsi="Times" w:cs="Times"/>
+          <w:i/>
+          <w:sz w:val="24"/>
+          <w:szCs w:val="24"/>
+        </w:rPr>
+        <w:t>: ‘</w:t>
+      </w:r>
+      <w:r>
+        <w:rPr>
+          <w:rFonts w:ascii="Times New Roman" w:hAnsi="Times New Roman" w:cs="Times New Roman"/>
+          <w:i/>
+          <w:sz w:val="24"/>
+          <w:szCs w:val="24"/>
+          <w:lang w:val="en-GB"/>
+        </w:rPr>
+        <w:t>This suggests either a geographical structuring of environmental variables</w:t>
+      </w:r>
+      <w:r>
+        <w:rPr>
+          <w:rFonts w:ascii="Times New Roman" w:hAnsi="Times New Roman" w:cs="Times New Roman"/>
+          <w:i/>
+          <w:sz w:val="24"/>
+          <w:szCs w:val="24"/>
+          <w:lang w:val="en-GB"/>
+        </w:rPr>
+        <w:t>…</w:t>
+      </w:r>
+      <w:r>
+        <w:rPr>
+          <w:rFonts w:ascii="Times New Roman" w:hAnsi="Times New Roman" w:cs="Times New Roman"/>
+          <w:i/>
+          <w:sz w:val="24"/>
+          <w:szCs w:val="24"/>
+          <w:lang w:val="en-GB"/>
+        </w:rPr>
+        <w:t xml:space="preserve"> and the notable difference in the pure effects of local and climate variables relative to the shared effects with spatial variables provided evidence that geographic variation in environmental variables was important.</w:t>
+      </w:r>
+      <w:r>
+        <w:rPr>
+          <w:rFonts w:ascii="Times New Roman" w:hAnsi="Times New Roman" w:cs="Times New Roman"/>
+          <w:i/>
+          <w:sz w:val="24"/>
+          <w:szCs w:val="24"/>
+          <w:lang w:val="en-GB"/>
+        </w:rPr>
+        <w:t>’</w:t>
+      </w:r>
+    </w:p>
+    <w:p>
+      <w:pPr>
+        <w:pStyle w:val="PlainText"/>
+        <w:rPr>
+          <w:rFonts w:ascii="Times" w:hAnsi="Times" w:cs="Times"/>
+          <w:i/>
+          <w:sz w:val="24"/>
+          <w:szCs w:val="24"/>
+        </w:rPr>
+      </w:pPr>
+    </w:p>
+    <w:p>
+      <w:pPr>
+        <w:pStyle w:val="PlainText"/>
+        <w:rPr>
+          <w:rFonts w:ascii="Times" w:hAnsi="Times" w:cs="Times"/>
+          <w:sz w:val="24"/>
+          <w:szCs w:val="24"/>
+        </w:rPr>
+      </w:pPr>
       <w:r>
         <w:rPr>
           <w:rFonts w:ascii="Times" w:hAnsi="Times" w:cs="Times"/>
@@ -1207,7 +1717,25 @@
           <w:sz w:val="24"/>
           <w:szCs w:val="24"/>
         </w:rPr>
-        <w:t xml:space="preserve">I agree that eutrophication appears to be limiting Potamogeton assemblage and richness in the southern region, but I'm not convinced that this is dispersal limitation. It seems like the habitat is unsuitable in that area for most species, although there is evidence of dispersal limitation for P. </w:t>
+        <w:t xml:space="preserve">I agree that eutrophication appears to be limiting Potamogeton assemblage </w:t>
+      </w:r>
+      <w:proofErr w:type="gramStart"/>
+      <w:r>
+        <w:rPr>
+          <w:rFonts w:ascii="Times" w:hAnsi="Times" w:cs="Times"/>
+          <w:sz w:val="24"/>
+          <w:szCs w:val="24"/>
+        </w:rPr>
+        <w:t>and</w:t>
+      </w:r>
+      <w:proofErr w:type="gramEnd"/>
+      <w:r>
+        <w:rPr>
+          <w:rFonts w:ascii="Times" w:hAnsi="Times" w:cs="Times"/>
+          <w:sz w:val="24"/>
+          <w:szCs w:val="24"/>
+        </w:rPr>
+        <w:t xml:space="preserve"> richness in the southern region, but I'm not convinced that this is dispersal limitation. It seems like the habitat is unsuitable in that area for most species, although there is evidence of dispersal limitation for P. </w:t>
       </w:r>
       <w:proofErr w:type="spellStart"/>
       <w:r>
@@ -1273,6 +1801,112 @@
           <w:szCs w:val="24"/>
         </w:rPr>
       </w:pPr>
+    </w:p>
+    <w:p>
+      <w:pPr>
+        <w:pStyle w:val="PlainText"/>
+        <w:rPr>
+          <w:rFonts w:ascii="Times" w:hAnsi="Times" w:cs="Times"/>
+          <w:i/>
+          <w:sz w:val="24"/>
+          <w:szCs w:val="24"/>
+        </w:rPr>
+      </w:pPr>
+      <w:r>
+        <w:rPr>
+          <w:rFonts w:ascii="Times" w:hAnsi="Times" w:cs="Times"/>
+          <w:i/>
+          <w:sz w:val="24"/>
+          <w:szCs w:val="24"/>
+        </w:rPr>
+        <w:t>This section was revised based on the major comments above</w:t>
+      </w:r>
+      <w:r>
+        <w:rPr>
+          <w:rFonts w:ascii="Times" w:hAnsi="Times" w:cs="Times"/>
+          <w:i/>
+          <w:sz w:val="24"/>
+          <w:szCs w:val="24"/>
+        </w:rPr>
+        <w:t>.  For the specific sentence, we have re</w:t>
+      </w:r>
+      <w:r>
+        <w:rPr>
+          <w:rFonts w:ascii="Times" w:hAnsi="Times" w:cs="Times"/>
+          <w:i/>
+          <w:sz w:val="24"/>
+          <w:szCs w:val="24"/>
+        </w:rPr>
+        <w:t>mov</w:t>
+      </w:r>
+      <w:r>
+        <w:rPr>
+          <w:rFonts w:ascii="Times" w:hAnsi="Times" w:cs="Times"/>
+          <w:i/>
+          <w:sz w:val="24"/>
+          <w:szCs w:val="24"/>
+        </w:rPr>
+        <w:t>ed ‘dispersal-limitation’</w:t>
+      </w:r>
+      <w:r>
+        <w:rPr>
+          <w:rFonts w:ascii="Times" w:hAnsi="Times" w:cs="Times"/>
+          <w:i/>
+          <w:sz w:val="24"/>
+          <w:szCs w:val="24"/>
+        </w:rPr>
+        <w:t xml:space="preserve"> and rephrased as ‘…</w:t>
+      </w:r>
+      <w:r>
+        <w:rPr>
+          <w:rFonts w:ascii="Times New Roman" w:hAnsi="Times New Roman" w:cs="Times New Roman"/>
+          <w:i/>
+          <w:sz w:val="24"/>
+          <w:szCs w:val="24"/>
+          <w:lang w:val="en-GB"/>
+        </w:rPr>
+        <w:t xml:space="preserve">assemblage composition and species </w:t>
+      </w:r>
+      <w:r>
+        <w:rPr>
+          <w:rFonts w:ascii="Times New Roman" w:hAnsi="Times New Roman" w:cs="Times New Roman"/>
+          <w:i/>
+          <w:sz w:val="24"/>
+          <w:szCs w:val="24"/>
+          <w:lang w:val="en-GB"/>
+        </w:rPr>
+        <w:t>richness may be defined by habitat suitability related to eutrophication</w:t>
+      </w:r>
+      <w:r>
+        <w:rPr>
+          <w:rFonts w:ascii="Times New Roman" w:hAnsi="Times New Roman" w:cs="Times New Roman"/>
+          <w:i/>
+          <w:sz w:val="24"/>
+          <w:szCs w:val="24"/>
+          <w:lang w:val="en-GB"/>
+        </w:rPr>
+        <w:t>.’</w:t>
+      </w:r>
+    </w:p>
+    <w:p>
+      <w:pPr>
+        <w:pStyle w:val="PlainText"/>
+        <w:rPr>
+          <w:rFonts w:ascii="Times" w:hAnsi="Times" w:cs="Times"/>
+          <w:sz w:val="24"/>
+          <w:szCs w:val="24"/>
+        </w:rPr>
+      </w:pPr>
+    </w:p>
+    <w:p>
+      <w:pPr>
+        <w:pStyle w:val="PlainText"/>
+        <w:rPr>
+          <w:rFonts w:ascii="Times" w:hAnsi="Times" w:cs="Times"/>
+          <w:sz w:val="24"/>
+          <w:szCs w:val="24"/>
+        </w:rPr>
+      </w:pPr>
       <w:r>
         <w:rPr>
           <w:rFonts w:ascii="Times" w:hAnsi="Times" w:cs="Times"/>
@@ -1331,6 +1965,96 @@
           <w:szCs w:val="24"/>
         </w:rPr>
       </w:pPr>
+    </w:p>
+    <w:p>
+      <w:pPr>
+        <w:pStyle w:val="PlainText"/>
+        <w:rPr>
+          <w:rFonts w:ascii="Times" w:hAnsi="Times" w:cs="Times"/>
+          <w:i/>
+          <w:sz w:val="24"/>
+          <w:szCs w:val="24"/>
+        </w:rPr>
+      </w:pPr>
+      <w:r>
+        <w:rPr>
+          <w:rFonts w:ascii="Times" w:hAnsi="Times" w:cs="Times"/>
+          <w:i/>
+          <w:sz w:val="24"/>
+          <w:szCs w:val="24"/>
+        </w:rPr>
+        <w:t>Added a follow-up sentence: ‘</w:t>
+      </w:r>
+      <w:r>
+        <w:rPr>
+          <w:rFonts w:ascii="Times New Roman" w:hAnsi="Times New Roman" w:cs="Times New Roman"/>
+          <w:i/>
+          <w:sz w:val="24"/>
+          <w:szCs w:val="24"/>
+          <w:lang w:val="en-GB"/>
+        </w:rPr>
+        <w:t xml:space="preserve">However, the variation in total richness that was explained by the pure local effects of depth and phosphorus was much higher than the pure effects of </w:t>
+      </w:r>
+      <w:r>
+        <w:rPr>
+          <w:rFonts w:ascii="Times New Roman" w:hAnsi="Times New Roman" w:cs="Times New Roman"/>
+          <w:i/>
+          <w:sz w:val="24"/>
+          <w:szCs w:val="24"/>
+          <w:lang w:val="en-GB"/>
+        </w:rPr>
+        <w:t xml:space="preserve">all </w:t>
+      </w:r>
+      <w:r>
+        <w:rPr>
+          <w:rFonts w:ascii="Times New Roman" w:hAnsi="Times New Roman" w:cs="Times New Roman"/>
+          <w:i/>
+          <w:sz w:val="24"/>
+          <w:szCs w:val="24"/>
+          <w:lang w:val="en-GB"/>
+        </w:rPr>
+        <w:t>local variables on assemblage composition.</w:t>
+      </w:r>
+      <w:r>
+        <w:rPr>
+          <w:rFonts w:ascii="Times New Roman" w:hAnsi="Times New Roman" w:cs="Times New Roman"/>
+          <w:i/>
+          <w:sz w:val="24"/>
+          <w:szCs w:val="24"/>
+          <w:lang w:val="en-GB"/>
+        </w:rPr>
+        <w:t>’</w:t>
+      </w:r>
+      <w:r>
+        <w:rPr>
+          <w:rFonts w:ascii="Times New Roman" w:hAnsi="Times New Roman" w:cs="Times New Roman"/>
+          <w:i/>
+          <w:sz w:val="24"/>
+          <w:szCs w:val="24"/>
+          <w:lang w:val="en-GB"/>
+        </w:rPr>
+        <w:t xml:space="preserve">  </w:t>
+      </w:r>
+    </w:p>
+    <w:p>
+      <w:pPr>
+        <w:pStyle w:val="PlainText"/>
+        <w:rPr>
+          <w:rFonts w:ascii="Times" w:hAnsi="Times" w:cs="Times"/>
+          <w:sz w:val="24"/>
+          <w:szCs w:val="24"/>
+        </w:rPr>
+      </w:pPr>
+    </w:p>
+    <w:p>
+      <w:pPr>
+        <w:pStyle w:val="PlainText"/>
+        <w:rPr>
+          <w:rFonts w:ascii="Times" w:hAnsi="Times" w:cs="Times"/>
+          <w:sz w:val="24"/>
+          <w:szCs w:val="24"/>
+        </w:rPr>
+      </w:pPr>
       <w:r>
         <w:rPr>
           <w:rFonts w:ascii="Times" w:hAnsi="Times" w:cs="Times"/>
@@ -1383,6 +2107,16 @@
           <w:szCs w:val="24"/>
         </w:rPr>
       </w:pPr>
+    </w:p>
+    <w:p>
+      <w:pPr>
+        <w:pStyle w:val="PlainText"/>
+        <w:rPr>
+          <w:rFonts w:ascii="Times" w:hAnsi="Times" w:cs="Times"/>
+          <w:sz w:val="24"/>
+          <w:szCs w:val="24"/>
+        </w:rPr>
+      </w:pPr>
       <w:r>
         <w:rPr>
           <w:rFonts w:ascii="Times" w:hAnsi="Times" w:cs="Times"/>
@@ -1421,18 +2155,105 @@
           <w:sz w:val="24"/>
           <w:szCs w:val="24"/>
         </w:rPr>
-        <w:t xml:space="preserve">I'm not sure what you are getting at with the sentence about cold climate being an important filter for species. We just saw that species richness increased with colder temps. </w:t>
-      </w:r>
-    </w:p>
-    <w:p>
-      <w:pPr>
-        <w:pStyle w:val="PlainText"/>
-        <w:rPr>
-          <w:rFonts w:ascii="Times" w:hAnsi="Times" w:cs="Times"/>
-          <w:sz w:val="24"/>
-          <w:szCs w:val="24"/>
-        </w:rPr>
-      </w:pPr>
+        <w:t>I'm not sure what you are getting at with the sentence about cold climate being an important filter for species. We just saw that species richness increased with colder temps.</w:t>
+      </w:r>
+    </w:p>
+    <w:p>
+      <w:pPr>
+        <w:pStyle w:val="PlainText"/>
+        <w:rPr>
+          <w:rFonts w:ascii="Times" w:hAnsi="Times" w:cs="Times"/>
+          <w:sz w:val="24"/>
+          <w:szCs w:val="24"/>
+        </w:rPr>
+      </w:pPr>
+    </w:p>
+    <w:p>
+      <w:pPr>
+        <w:pStyle w:val="PlainText"/>
+        <w:rPr>
+          <w:rFonts w:ascii="Times New Roman" w:hAnsi="Times New Roman" w:cs="Times New Roman"/>
+          <w:sz w:val="24"/>
+          <w:szCs w:val="24"/>
+          <w:lang w:val="en-GB"/>
+        </w:rPr>
+      </w:pPr>
+      <w:r>
+        <w:rPr>
+          <w:rFonts w:ascii="Times" w:hAnsi="Times" w:cs="Times"/>
+          <w:i/>
+          <w:sz w:val="24"/>
+          <w:szCs w:val="24"/>
+        </w:rPr>
+        <w:t>The initial statement that richness in the study increased with colder temps was in error.  Table 4 shows a negative association between richness and minimum temperature.  We revised the section as follows: ‘</w:t>
+      </w:r>
+      <w:r>
+        <w:rPr>
+          <w:rFonts w:ascii="Times New Roman" w:hAnsi="Times New Roman" w:cs="Times New Roman"/>
+          <w:i/>
+          <w:sz w:val="24"/>
+          <w:szCs w:val="24"/>
+          <w:lang w:val="en-GB"/>
+        </w:rPr>
+        <w:t>The decrease in Potamogeton species richness with decreasing winter temperature agrees with previous descriptions of temperature and aquatic plant richness (e.g., Pip 1989). However, Pip (1989) argue that temperature in itself is a poor predictor and the relationship with r</w:t>
+      </w:r>
+      <w:r>
+        <w:rPr>
+          <w:rFonts w:ascii="Times New Roman" w:hAnsi="Times New Roman" w:cs="Times New Roman"/>
+          <w:i/>
+          <w:sz w:val="24"/>
+          <w:szCs w:val="24"/>
+          <w:lang w:val="en-GB"/>
+        </w:rPr>
+        <w:t>ichness is likely related to</w:t>
+      </w:r>
+      <w:r>
+        <w:rPr>
+          <w:rFonts w:ascii="Times New Roman" w:hAnsi="Times New Roman" w:cs="Times New Roman"/>
+          <w:i/>
+          <w:sz w:val="24"/>
+          <w:szCs w:val="24"/>
+          <w:lang w:val="en-GB"/>
+        </w:rPr>
+        <w:t xml:space="preserve"> interactions with other variables that influence macrophyte distribution.</w:t>
+      </w:r>
+      <w:r>
+        <w:rPr>
+          <w:rFonts w:ascii="Times New Roman" w:hAnsi="Times New Roman" w:cs="Times New Roman"/>
+          <w:sz w:val="24"/>
+          <w:szCs w:val="24"/>
+          <w:lang w:val="en-GB"/>
+        </w:rPr>
+        <w:t>’</w:t>
+      </w:r>
+    </w:p>
+    <w:p>
+      <w:pPr>
+        <w:pStyle w:val="PlainText"/>
+        <w:rPr>
+          <w:rFonts w:ascii="Times" w:hAnsi="Times" w:cs="Times"/>
+          <w:sz w:val="24"/>
+          <w:szCs w:val="24"/>
+        </w:rPr>
+      </w:pPr>
+    </w:p>
+    <w:p>
+      <w:pPr>
+        <w:pStyle w:val="PlainText"/>
+        <w:rPr>
+          <w:rFonts w:ascii="Times" w:hAnsi="Times" w:cs="Times"/>
+          <w:sz w:val="24"/>
+          <w:szCs w:val="24"/>
+        </w:rPr>
+      </w:pPr>
+      <w:r>
+        <w:rPr>
+          <w:rFonts w:ascii="Times" w:hAnsi="Times" w:cs="Times"/>
+          <w:sz w:val="24"/>
+          <w:szCs w:val="24"/>
+        </w:rPr>
+        <w:t xml:space="preserve"> </w:t>
+      </w:r>
       <w:r>
         <w:rPr>
           <w:rFonts w:ascii="Times" w:hAnsi="Times" w:cs="Times"/>
@@ -1483,6 +2304,102 @@
           <w:szCs w:val="24"/>
         </w:rPr>
       </w:pPr>
+    </w:p>
+    <w:p>
+      <w:pPr>
+        <w:pStyle w:val="PlainText"/>
+        <w:rPr>
+          <w:rFonts w:ascii="Times" w:hAnsi="Times" w:cs="Times"/>
+          <w:i/>
+          <w:sz w:val="24"/>
+          <w:szCs w:val="24"/>
+        </w:rPr>
+      </w:pPr>
+      <w:r>
+        <w:rPr>
+          <w:rFonts w:ascii="Times" w:hAnsi="Times" w:cs="Times"/>
+          <w:i/>
+          <w:sz w:val="24"/>
+          <w:szCs w:val="24"/>
+        </w:rPr>
+        <w:t xml:space="preserve">These sentences were moved to the conclusions </w:t>
+      </w:r>
+      <w:r>
+        <w:rPr>
+          <w:rFonts w:ascii="Times" w:hAnsi="Times" w:cs="Times"/>
+          <w:i/>
+          <w:sz w:val="24"/>
+          <w:szCs w:val="24"/>
+        </w:rPr>
+        <w:t xml:space="preserve">(page 18, line 14) </w:t>
+      </w:r>
+      <w:r>
+        <w:rPr>
+          <w:rFonts w:ascii="Times" w:hAnsi="Times" w:cs="Times"/>
+          <w:i/>
+          <w:sz w:val="24"/>
+          <w:szCs w:val="24"/>
+        </w:rPr>
+        <w:t>and slight</w:t>
+      </w:r>
+      <w:r>
+        <w:rPr>
+          <w:rFonts w:ascii="Times" w:hAnsi="Times" w:cs="Times"/>
+          <w:i/>
+          <w:sz w:val="24"/>
+          <w:szCs w:val="24"/>
+        </w:rPr>
+        <w:t>ly modified</w:t>
+      </w:r>
+      <w:r>
+        <w:rPr>
+          <w:rFonts w:ascii="Times" w:hAnsi="Times" w:cs="Times"/>
+          <w:i/>
+          <w:sz w:val="24"/>
+          <w:szCs w:val="24"/>
+        </w:rPr>
+        <w:t>: ‘</w:t>
+      </w:r>
+      <w:r>
+        <w:rPr>
+          <w:rFonts w:ascii="Times New Roman" w:hAnsi="Times New Roman" w:cs="Times New Roman"/>
+          <w:i/>
+          <w:sz w:val="24"/>
+          <w:szCs w:val="24"/>
+          <w:lang w:val="en-GB"/>
+        </w:rPr>
+        <w:t>These results provide support that the latitudinal gradient is partially based on climatic differences, whereas land-use changes along this gradient have further affected water quality in the southern parts of the states. A similar gradient that has been steepened by anthropogenic activities has been reported for wetland plant species in the Great Lakes region (Johnson et al. 2010)</w:t>
+      </w:r>
+      <w:r>
+        <w:rPr>
+          <w:rFonts w:ascii="Times New Roman" w:hAnsi="Times New Roman" w:cs="Times New Roman"/>
+          <w:i/>
+          <w:sz w:val="24"/>
+          <w:szCs w:val="24"/>
+          <w:lang w:val="en-GB"/>
+        </w:rPr>
+        <w:t>.’</w:t>
+      </w:r>
+    </w:p>
+    <w:p>
+      <w:pPr>
+        <w:pStyle w:val="PlainText"/>
+        <w:rPr>
+          <w:rFonts w:ascii="Times" w:hAnsi="Times" w:cs="Times"/>
+          <w:sz w:val="24"/>
+          <w:szCs w:val="24"/>
+        </w:rPr>
+      </w:pPr>
+    </w:p>
+    <w:p>
+      <w:pPr>
+        <w:pStyle w:val="PlainText"/>
+        <w:rPr>
+          <w:rFonts w:ascii="Times" w:hAnsi="Times" w:cs="Times"/>
+          <w:sz w:val="24"/>
+          <w:szCs w:val="24"/>
+        </w:rPr>
+      </w:pPr>
       <w:r>
         <w:rPr>
           <w:rFonts w:ascii="Times" w:hAnsi="Times" w:cs="Times"/>
@@ -1533,6 +2450,46 @@
           <w:szCs w:val="24"/>
         </w:rPr>
       </w:pPr>
+    </w:p>
+    <w:p>
+      <w:pPr>
+        <w:pStyle w:val="PlainText"/>
+        <w:rPr>
+          <w:rFonts w:ascii="Times" w:hAnsi="Times" w:cs="Times"/>
+          <w:i/>
+          <w:sz w:val="24"/>
+          <w:szCs w:val="24"/>
+        </w:rPr>
+      </w:pPr>
+      <w:r>
+        <w:rPr>
+          <w:rFonts w:ascii="Times" w:hAnsi="Times" w:cs="Times"/>
+          <w:i/>
+          <w:sz w:val="24"/>
+          <w:szCs w:val="24"/>
+        </w:rPr>
+        <w:t xml:space="preserve">Added. </w:t>
+      </w:r>
+    </w:p>
+    <w:p>
+      <w:pPr>
+        <w:pStyle w:val="PlainText"/>
+        <w:rPr>
+          <w:rFonts w:ascii="Times" w:hAnsi="Times" w:cs="Times"/>
+          <w:sz w:val="24"/>
+          <w:szCs w:val="24"/>
+        </w:rPr>
+      </w:pPr>
+    </w:p>
+    <w:p>
+      <w:pPr>
+        <w:pStyle w:val="PlainText"/>
+        <w:rPr>
+          <w:rFonts w:ascii="Times" w:hAnsi="Times" w:cs="Times"/>
+          <w:sz w:val="24"/>
+          <w:szCs w:val="24"/>
+        </w:rPr>
+      </w:pPr>
       <w:r>
         <w:rPr>
           <w:rFonts w:ascii="Times" w:hAnsi="Times" w:cs="Times"/>
@@ -1589,8 +2546,58 @@
           <w:sz w:val="24"/>
           <w:szCs w:val="24"/>
         </w:rPr>
-        <w:t>(9):1-13): http://onlinelibrary.wiley.com/doi/10.1890/ES14-00071.1/full</w:t>
-      </w:r>
+        <w:t xml:space="preserve">(9):1-13): </w:t>
+      </w:r>
+      <w:hyperlink r:id="rId4" w:history="1">
+        <w:r>
+          <w:rPr>
+            <w:rStyle w:val="Hyperlink"/>
+            <w:rFonts w:ascii="Times" w:hAnsi="Times" w:cs="Times"/>
+            <w:sz w:val="24"/>
+            <w:szCs w:val="24"/>
+          </w:rPr>
+          <w:t>http://onlinelibrary.wiley.com/doi/10.1890/ES14-00071.1/full</w:t>
+        </w:r>
+      </w:hyperlink>
+    </w:p>
+    <w:p>
+      <w:pPr>
+        <w:pStyle w:val="PlainText"/>
+        <w:rPr>
+          <w:rFonts w:ascii="Times" w:hAnsi="Times" w:cs="Times"/>
+          <w:sz w:val="24"/>
+          <w:szCs w:val="24"/>
+        </w:rPr>
+      </w:pPr>
+    </w:p>
+    <w:p>
+      <w:pPr>
+        <w:pStyle w:val="PlainText"/>
+        <w:rPr>
+          <w:rFonts w:ascii="Times" w:hAnsi="Times" w:cs="Times"/>
+          <w:sz w:val="24"/>
+          <w:szCs w:val="24"/>
+        </w:rPr>
+      </w:pPr>
+      <w:r>
+        <w:rPr>
+          <w:rFonts w:ascii="Times" w:hAnsi="Times" w:cs="Times"/>
+          <w:i/>
+          <w:sz w:val="24"/>
+          <w:szCs w:val="24"/>
+        </w:rPr>
+        <w:t xml:space="preserve">Interesting example, we will consider alternative approaches in further work. </w:t>
+      </w:r>
+    </w:p>
+    <w:p>
+      <w:pPr>
+        <w:pStyle w:val="PlainText"/>
+        <w:rPr>
+          <w:rFonts w:ascii="Times" w:hAnsi="Times" w:cs="Times"/>
+          <w:sz w:val="24"/>
+          <w:szCs w:val="24"/>
+        </w:rPr>
+      </w:pPr>
     </w:p>
     <w:p>
       <w:pPr>
@@ -1625,6 +2632,65 @@
         </w:rPr>
         <w:t>I really like the species discussion - it flows better for me and is easier to follow than the first section.</w:t>
       </w:r>
+    </w:p>
+    <w:p>
+      <w:pPr>
+        <w:pStyle w:val="PlainText"/>
+        <w:rPr>
+          <w:rFonts w:ascii="Times" w:hAnsi="Times" w:cs="Times"/>
+          <w:sz w:val="24"/>
+          <w:szCs w:val="24"/>
+        </w:rPr>
+      </w:pPr>
+    </w:p>
+    <w:p>
+      <w:pPr>
+        <w:pStyle w:val="PlainText"/>
+        <w:rPr>
+          <w:rFonts w:ascii="Times" w:hAnsi="Times" w:cs="Times"/>
+          <w:i/>
+          <w:sz w:val="24"/>
+          <w:szCs w:val="24"/>
+        </w:rPr>
+      </w:pPr>
+      <w:r>
+        <w:rPr>
+          <w:rFonts w:ascii="Times" w:hAnsi="Times" w:cs="Times"/>
+          <w:i/>
+          <w:sz w:val="24"/>
+          <w:szCs w:val="24"/>
+        </w:rPr>
+        <w:t>Thank you, we hope that our changes in response to the comments above have made the</w:t>
+      </w:r>
+      <w:r>
+        <w:rPr>
+          <w:rFonts w:ascii="Times" w:hAnsi="Times" w:cs="Times"/>
+          <w:i/>
+          <w:sz w:val="24"/>
+          <w:szCs w:val="24"/>
+        </w:rPr>
+        <w:t xml:space="preserve"> earlier</w:t>
+      </w:r>
+      <w:r>
+        <w:rPr>
+          <w:rFonts w:ascii="Times" w:hAnsi="Times" w:cs="Times"/>
+          <w:i/>
+          <w:sz w:val="24"/>
+          <w:szCs w:val="24"/>
+        </w:rPr>
+        <w:t xml:space="preserve"> discussion comparable to this section. </w:t>
+      </w:r>
+    </w:p>
+    <w:p>
+      <w:pPr>
+        <w:pStyle w:val="PlainText"/>
+        <w:rPr>
+          <w:rFonts w:ascii="Times" w:hAnsi="Times" w:cs="Times"/>
+          <w:i/>
+          <w:sz w:val="24"/>
+          <w:szCs w:val="24"/>
+        </w:rPr>
+      </w:pPr>
     </w:p>
     <w:p>
       <w:pPr>
@@ -1712,6 +2778,46 @@
           <w:szCs w:val="24"/>
         </w:rPr>
       </w:pPr>
+    </w:p>
+    <w:p>
+      <w:pPr>
+        <w:pStyle w:val="PlainText"/>
+        <w:rPr>
+          <w:rFonts w:ascii="Times" w:hAnsi="Times" w:cs="Times"/>
+          <w:i/>
+          <w:sz w:val="24"/>
+          <w:szCs w:val="24"/>
+        </w:rPr>
+      </w:pPr>
+      <w:r>
+        <w:rPr>
+          <w:rFonts w:ascii="Times" w:hAnsi="Times" w:cs="Times"/>
+          <w:i/>
+          <w:sz w:val="24"/>
+          <w:szCs w:val="24"/>
+        </w:rPr>
+        <w:t xml:space="preserve">Yes, those are the main conclusions – limitation in the north by climate, limitation in the south by eutrophication.  We hope that our changes to the discussion have provided a better foundation for our conclusions in this section.  </w:t>
+      </w:r>
+    </w:p>
+    <w:p>
+      <w:pPr>
+        <w:pStyle w:val="PlainText"/>
+        <w:rPr>
+          <w:rFonts w:ascii="Times" w:hAnsi="Times" w:cs="Times"/>
+          <w:sz w:val="24"/>
+          <w:szCs w:val="24"/>
+        </w:rPr>
+      </w:pPr>
+    </w:p>
+    <w:p>
+      <w:pPr>
+        <w:pStyle w:val="PlainText"/>
+        <w:rPr>
+          <w:rFonts w:ascii="Times" w:hAnsi="Times" w:cs="Times"/>
+          <w:sz w:val="24"/>
+          <w:szCs w:val="24"/>
+        </w:rPr>
+      </w:pPr>
       <w:r>
         <w:rPr>
           <w:rFonts w:ascii="Times" w:hAnsi="Times" w:cs="Times"/>
@@ -1764,6 +2870,16 @@
           <w:szCs w:val="24"/>
         </w:rPr>
       </w:pPr>
+    </w:p>
+    <w:p>
+      <w:pPr>
+        <w:pStyle w:val="PlainText"/>
+        <w:rPr>
+          <w:rFonts w:ascii="Times" w:hAnsi="Times" w:cs="Times"/>
+          <w:sz w:val="24"/>
+          <w:szCs w:val="24"/>
+        </w:rPr>
+      </w:pPr>
       <w:r>
         <w:rPr>
           <w:rFonts w:ascii="Times" w:hAnsi="Times" w:cs="Times"/>
@@ -1790,6 +2906,46 @@
           <w:szCs w:val="24"/>
         </w:rPr>
       </w:pPr>
+    </w:p>
+    <w:p>
+      <w:pPr>
+        <w:pStyle w:val="PlainText"/>
+        <w:rPr>
+          <w:rFonts w:ascii="Times" w:hAnsi="Times" w:cs="Times"/>
+          <w:i/>
+          <w:sz w:val="24"/>
+          <w:szCs w:val="24"/>
+        </w:rPr>
+      </w:pPr>
+      <w:r>
+        <w:rPr>
+          <w:rFonts w:ascii="Times" w:hAnsi="Times" w:cs="Times"/>
+          <w:i/>
+          <w:sz w:val="24"/>
+          <w:szCs w:val="24"/>
+        </w:rPr>
+        <w:t>The lake points in all maps (figs 1 and 2) were changed for readability.  In addition, we have created color figures for the online version.</w:t>
+      </w:r>
+    </w:p>
+    <w:p>
+      <w:pPr>
+        <w:pStyle w:val="PlainText"/>
+        <w:rPr>
+          <w:rFonts w:ascii="Times" w:hAnsi="Times" w:cs="Times"/>
+          <w:sz w:val="24"/>
+          <w:szCs w:val="24"/>
+        </w:rPr>
+      </w:pPr>
+    </w:p>
+    <w:p>
+      <w:pPr>
+        <w:pStyle w:val="PlainText"/>
+        <w:rPr>
+          <w:rFonts w:ascii="Times" w:hAnsi="Times" w:cs="Times"/>
+          <w:sz w:val="24"/>
+          <w:szCs w:val="24"/>
+        </w:rPr>
+      </w:pPr>
       <w:r>
         <w:rPr>
           <w:rFonts w:ascii="Times" w:hAnsi="Times" w:cs="Times"/>
@@ -1860,6 +3016,172 @@
           <w:szCs w:val="24"/>
         </w:rPr>
       </w:pPr>
+    </w:p>
+    <w:p>
+      <w:pPr>
+        <w:pStyle w:val="PlainText"/>
+        <w:rPr>
+          <w:rFonts w:ascii="Times" w:hAnsi="Times" w:cs="Times"/>
+          <w:i/>
+          <w:sz w:val="24"/>
+          <w:szCs w:val="24"/>
+        </w:rPr>
+      </w:pPr>
+      <w:r>
+        <w:rPr>
+          <w:rFonts w:ascii="Times" w:hAnsi="Times" w:cs="Times"/>
+          <w:i/>
+          <w:sz w:val="24"/>
+          <w:szCs w:val="24"/>
+        </w:rPr>
+        <w:t xml:space="preserve">The </w:t>
+      </w:r>
+      <w:r>
+        <w:rPr>
+          <w:rFonts w:ascii="Times" w:hAnsi="Times" w:cs="Times"/>
+          <w:i/>
+          <w:sz w:val="24"/>
+          <w:szCs w:val="24"/>
+        </w:rPr>
+        <w:t xml:space="preserve">centers were based on a weighted mean of the average </w:t>
+      </w:r>
+      <w:proofErr w:type="spellStart"/>
+      <w:r>
+        <w:rPr>
+          <w:rFonts w:ascii="Times" w:hAnsi="Times" w:cs="Times"/>
+          <w:i/>
+          <w:sz w:val="24"/>
+          <w:szCs w:val="24"/>
+        </w:rPr>
+        <w:t>lat</w:t>
+      </w:r>
+      <w:proofErr w:type="spellEnd"/>
+      <w:r>
+        <w:rPr>
+          <w:rFonts w:ascii="Times" w:hAnsi="Times" w:cs="Times"/>
+          <w:i/>
+          <w:sz w:val="24"/>
+          <w:szCs w:val="24"/>
+        </w:rPr>
+        <w:t>/long for all lakes, where the weights were defined by</w:t>
+      </w:r>
+      <w:r>
+        <w:rPr>
+          <w:rFonts w:ascii="Times" w:hAnsi="Times" w:cs="Times"/>
+          <w:i/>
+          <w:sz w:val="24"/>
+          <w:szCs w:val="24"/>
+        </w:rPr>
+        <w:t xml:space="preserve"> the relative</w:t>
+      </w:r>
+      <w:r>
+        <w:rPr>
+          <w:rFonts w:ascii="Times" w:hAnsi="Times" w:cs="Times"/>
+          <w:i/>
+          <w:sz w:val="24"/>
+          <w:szCs w:val="24"/>
+        </w:rPr>
+        <w:t xml:space="preserve"> </w:t>
+      </w:r>
+      <w:r>
+        <w:rPr>
+          <w:rFonts w:ascii="Times" w:hAnsi="Times" w:cs="Times"/>
+          <w:i/>
+          <w:sz w:val="24"/>
+          <w:szCs w:val="24"/>
+        </w:rPr>
+        <w:t>occurrence of a species at each lake.</w:t>
+      </w:r>
+      <w:r>
+        <w:rPr>
+          <w:rFonts w:ascii="Times" w:hAnsi="Times" w:cs="Times"/>
+          <w:i/>
+          <w:sz w:val="24"/>
+          <w:szCs w:val="24"/>
+        </w:rPr>
+        <w:t xml:space="preserve"> Occurrence was the number </w:t>
+      </w:r>
+      <w:r>
+        <w:rPr>
+          <w:rFonts w:ascii="Times" w:hAnsi="Times" w:cs="Times"/>
+          <w:i/>
+          <w:sz w:val="24"/>
+          <w:szCs w:val="24"/>
+        </w:rPr>
+        <w:t>of surveys points with a species divided by total number of points at a lake.  This was added to the caption for clarity: ‘…</w:t>
+      </w:r>
+      <w:r>
+        <w:rPr>
+          <w:rFonts w:ascii="Times New Roman" w:hAnsi="Times New Roman" w:cs="Times New Roman"/>
+          <w:i/>
+          <w:sz w:val="24"/>
+          <w:szCs w:val="24"/>
+          <w:lang w:val="en-GB"/>
+        </w:rPr>
+        <w:t xml:space="preserve">Geographic </w:t>
+      </w:r>
+      <w:proofErr w:type="spellStart"/>
+      <w:r>
+        <w:rPr>
+          <w:rFonts w:ascii="Times New Roman" w:hAnsi="Times New Roman" w:cs="Times New Roman"/>
+          <w:i/>
+          <w:sz w:val="24"/>
+          <w:szCs w:val="24"/>
+          <w:lang w:val="en-GB"/>
+        </w:rPr>
+        <w:t>centers</w:t>
+      </w:r>
+      <w:proofErr w:type="spellEnd"/>
+      <w:r>
+        <w:rPr>
+          <w:rFonts w:ascii="Times New Roman" w:hAnsi="Times New Roman" w:cs="Times New Roman"/>
+          <w:i/>
+          <w:sz w:val="24"/>
+          <w:szCs w:val="24"/>
+          <w:lang w:val="en-GB"/>
+        </w:rPr>
+        <w:t xml:space="preserve"> for each species were estimated as the average latitude/longitude weighted by species occurrence at each lake (number of points in a lake where a species was found divided by total survey points)</w:t>
+      </w:r>
+      <w:r>
+        <w:rPr>
+          <w:rFonts w:ascii="Times New Roman" w:hAnsi="Times New Roman" w:cs="Times New Roman"/>
+          <w:i/>
+          <w:sz w:val="24"/>
+          <w:szCs w:val="24"/>
+          <w:lang w:val="en-GB"/>
+        </w:rPr>
+        <w:t>...’</w:t>
+      </w:r>
+      <w:r>
+        <w:rPr>
+          <w:rFonts w:ascii="Times" w:hAnsi="Times" w:cs="Times"/>
+          <w:i/>
+          <w:sz w:val="24"/>
+          <w:szCs w:val="24"/>
+        </w:rPr>
+        <w:t xml:space="preserve"> </w:t>
+      </w:r>
+    </w:p>
+    <w:p>
+      <w:pPr>
+        <w:pStyle w:val="PlainText"/>
+        <w:rPr>
+          <w:rFonts w:ascii="Times" w:hAnsi="Times" w:cs="Times"/>
+          <w:i/>
+          <w:sz w:val="24"/>
+          <w:szCs w:val="24"/>
+        </w:rPr>
+      </w:pPr>
+    </w:p>
+    <w:p>
+      <w:pPr>
+        <w:pStyle w:val="PlainText"/>
+        <w:rPr>
+          <w:rFonts w:ascii="Times" w:hAnsi="Times" w:cs="Times"/>
+          <w:sz w:val="24"/>
+          <w:szCs w:val="24"/>
+        </w:rPr>
+      </w:pPr>
       <w:r>
         <w:rPr>
           <w:rFonts w:ascii="Times" w:hAnsi="Times" w:cs="Times"/>
@@ -1902,6 +3224,46 @@
         </w:rPr>
         <w:t xml:space="preserve"> using color, but it would be cool if you could establish a shading scheme on this figure that you carried through to figure 4.</w:t>
       </w:r>
+    </w:p>
+    <w:p>
+      <w:pPr>
+        <w:pStyle w:val="PlainText"/>
+        <w:rPr>
+          <w:rFonts w:ascii="Times" w:hAnsi="Times" w:cs="Times"/>
+          <w:sz w:val="24"/>
+          <w:szCs w:val="24"/>
+        </w:rPr>
+      </w:pPr>
+    </w:p>
+    <w:p>
+      <w:pPr>
+        <w:pStyle w:val="PlainText"/>
+        <w:rPr>
+          <w:rFonts w:ascii="Times" w:hAnsi="Times" w:cs="Times"/>
+          <w:i/>
+          <w:sz w:val="24"/>
+          <w:szCs w:val="24"/>
+        </w:rPr>
+      </w:pPr>
+      <w:r>
+        <w:rPr>
+          <w:rFonts w:ascii="Times" w:hAnsi="Times" w:cs="Times"/>
+          <w:i/>
+          <w:sz w:val="24"/>
+          <w:szCs w:val="24"/>
+        </w:rPr>
+        <w:t>We have included this with our color figures – colors in figure 2 match those in figure 4.</w:t>
+      </w:r>
+    </w:p>
+    <w:p>
+      <w:pPr>
+        <w:pStyle w:val="PlainText"/>
+        <w:rPr>
+          <w:rFonts w:ascii="Times" w:hAnsi="Times" w:cs="Times"/>
+          <w:sz w:val="24"/>
+          <w:szCs w:val="24"/>
+        </w:rPr>
+      </w:pPr>
     </w:p>
     <w:p>
       <w:pPr>
@@ -1972,6 +3334,56 @@
         <w:pStyle w:val="PlainText"/>
         <w:rPr>
           <w:rFonts w:ascii="Times" w:hAnsi="Times" w:cs="Times"/>
+          <w:i/>
+          <w:sz w:val="24"/>
+          <w:szCs w:val="24"/>
+        </w:rPr>
+      </w:pPr>
+      <w:r>
+        <w:rPr>
+          <w:rFonts w:ascii="Times" w:hAnsi="Times" w:cs="Times"/>
+          <w:i/>
+          <w:sz w:val="24"/>
+          <w:szCs w:val="24"/>
+        </w:rPr>
+        <w:t>Agreed, this was difficult with a black/white color scheme.  We have changed the black</w:t>
+      </w:r>
+      <w:r>
+        <w:rPr>
+          <w:rFonts w:ascii="Times" w:hAnsi="Times" w:cs="Times"/>
+          <w:i/>
+          <w:sz w:val="24"/>
+          <w:szCs w:val="24"/>
+        </w:rPr>
+        <w:t>/</w:t>
+      </w:r>
+      <w:r>
+        <w:rPr>
+          <w:rFonts w:ascii="Times" w:hAnsi="Times" w:cs="Times"/>
+          <w:i/>
+          <w:sz w:val="24"/>
+          <w:szCs w:val="24"/>
+        </w:rPr>
+        <w:t xml:space="preserve">white version for better distinction and have also added a color version for online. </w:t>
+      </w:r>
+    </w:p>
+    <w:p>
+      <w:pPr>
+        <w:pStyle w:val="PlainText"/>
+        <w:rPr>
+          <w:rFonts w:ascii="Times" w:hAnsi="Times" w:cs="Times"/>
+          <w:sz w:val="24"/>
+          <w:szCs w:val="24"/>
+        </w:rPr>
+      </w:pPr>
+      <w:bookmarkStart w:id="0" w:name="_GoBack"/>
+      <w:bookmarkEnd w:id="0"/>
+    </w:p>
+    <w:p>
+      <w:pPr>
+        <w:pStyle w:val="PlainText"/>
+        <w:rPr>
+          <w:rFonts w:ascii="Times" w:hAnsi="Times" w:cs="Times"/>
           <w:sz w:val="24"/>
           <w:szCs w:val="24"/>
         </w:rPr>
@@ -2132,7 +3544,7 @@
           <w:szCs w:val="24"/>
         </w:rPr>
       </w:pPr>
-      <w:hyperlink r:id="rId4" w:history="1">
+      <w:hyperlink r:id="rId5" w:history="1">
         <w:r>
           <w:rPr>
             <w:rStyle w:val="Hyperlink"/>
@@ -2238,7 +3650,25 @@
           <w:sz w:val="24"/>
           <w:szCs w:val="24"/>
         </w:rPr>
-        <w:t>We have not changed the ‘0’ measurements for color after verifying the measured values from the original data.  Table</w:t>
+        <w:t>We have not changed the ‘0’ measurements for color after</w:t>
+      </w:r>
+      <w:r>
+        <w:rPr>
+          <w:rFonts w:ascii="Times" w:hAnsi="Times" w:cs="Times"/>
+          <w:i/>
+          <w:sz w:val="24"/>
+          <w:szCs w:val="24"/>
+        </w:rPr>
+        <w:t xml:space="preserve"> verifying the measured values in</w:t>
+      </w:r>
+      <w:r>
+        <w:rPr>
+          <w:rFonts w:ascii="Times" w:hAnsi="Times" w:cs="Times"/>
+          <w:i/>
+          <w:sz w:val="24"/>
+          <w:szCs w:val="24"/>
+        </w:rPr>
+        <w:t xml:space="preserve"> the original data.  Table</w:t>
       </w:r>
       <w:r>
         <w:rPr>
@@ -2295,8 +3725,6 @@
         </w:rPr>
         <w:t xml:space="preserve"> </w:t>
       </w:r>
-      <w:bookmarkStart w:id="0" w:name="_GoBack"/>
-      <w:bookmarkEnd w:id="0"/>
     </w:p>
     <w:p>
       <w:pPr>
@@ -2365,28 +3793,327 @@
     <w:p>
       <w:pPr>
         <w:pStyle w:val="PlainText"/>
-        <w:rPr>
-          <w:rFonts w:ascii="Times" w:hAnsi="Times" w:cs="Times"/>
-          <w:sz w:val="24"/>
-          <w:szCs w:val="24"/>
-        </w:rPr>
-      </w:pPr>
-    </w:p>
-    <w:p>
-      <w:pPr>
-        <w:pStyle w:val="PlainText"/>
-        <w:rPr>
-          <w:rFonts w:ascii="Times" w:hAnsi="Times" w:cs="Times"/>
-          <w:sz w:val="24"/>
-          <w:szCs w:val="24"/>
-        </w:rPr>
-      </w:pPr>
-      <w:r>
-        <w:rPr>
-          <w:rFonts w:ascii="Times" w:hAnsi="Times" w:cs="Times"/>
-          <w:sz w:val="24"/>
-          <w:szCs w:val="24"/>
-        </w:rPr>
+        <w:tabs>
+          <w:tab w:val="left" w:pos="1110"/>
+        </w:tabs>
+        <w:rPr>
+          <w:rFonts w:ascii="Times" w:hAnsi="Times" w:cs="Times"/>
+          <w:sz w:val="24"/>
+          <w:szCs w:val="24"/>
+        </w:rPr>
+      </w:pPr>
+    </w:p>
+    <w:p>
+      <w:pPr>
+        <w:pStyle w:val="PlainText"/>
+        <w:tabs>
+          <w:tab w:val="left" w:pos="1110"/>
+        </w:tabs>
+        <w:rPr>
+          <w:rFonts w:ascii="Times" w:hAnsi="Times" w:cs="Times"/>
+          <w:i/>
+          <w:sz w:val="24"/>
+          <w:szCs w:val="24"/>
+        </w:rPr>
+      </w:pPr>
+      <w:r>
+        <w:rPr>
+          <w:rFonts w:ascii="Times" w:hAnsi="Times" w:cs="Times"/>
+          <w:i/>
+          <w:sz w:val="24"/>
+          <w:szCs w:val="24"/>
+        </w:rPr>
+        <w:t xml:space="preserve">We have added content in the discussion to better describe the introduction of P. </w:t>
+      </w:r>
+      <w:proofErr w:type="spellStart"/>
+      <w:r>
+        <w:rPr>
+          <w:rFonts w:ascii="Times" w:hAnsi="Times" w:cs="Times"/>
+          <w:i/>
+          <w:sz w:val="24"/>
+          <w:szCs w:val="24"/>
+        </w:rPr>
+        <w:t>crispus</w:t>
+      </w:r>
+      <w:proofErr w:type="spellEnd"/>
+      <w:r>
+        <w:rPr>
+          <w:rFonts w:ascii="Times" w:hAnsi="Times" w:cs="Times"/>
+          <w:i/>
+          <w:sz w:val="24"/>
+          <w:szCs w:val="24"/>
+        </w:rPr>
+        <w:t xml:space="preserve"> to the region. </w:t>
+      </w:r>
+    </w:p>
+    <w:p>
+      <w:pPr>
+        <w:pStyle w:val="PlainText"/>
+        <w:tabs>
+          <w:tab w:val="left" w:pos="1110"/>
+        </w:tabs>
+        <w:rPr>
+          <w:rFonts w:ascii="Times" w:hAnsi="Times" w:cs="Times"/>
+          <w:i/>
+          <w:sz w:val="24"/>
+          <w:szCs w:val="24"/>
+        </w:rPr>
+      </w:pPr>
+    </w:p>
+    <w:p>
+      <w:pPr>
+        <w:pStyle w:val="PlainText"/>
+        <w:tabs>
+          <w:tab w:val="left" w:pos="1110"/>
+        </w:tabs>
+        <w:rPr>
+          <w:rFonts w:ascii="Times" w:hAnsi="Times" w:cs="Times"/>
+          <w:i/>
+          <w:sz w:val="24"/>
+          <w:szCs w:val="24"/>
+        </w:rPr>
+      </w:pPr>
+      <w:r>
+        <w:rPr>
+          <w:rFonts w:ascii="Times" w:hAnsi="Times" w:cs="Times"/>
+          <w:i/>
+          <w:sz w:val="24"/>
+          <w:szCs w:val="24"/>
+        </w:rPr>
+        <w:t xml:space="preserve">Page 12, line 48: ‘With the exception of introduced species (i.e., P. </w:t>
+      </w:r>
+      <w:proofErr w:type="spellStart"/>
+      <w:r>
+        <w:rPr>
+          <w:rFonts w:ascii="Times" w:hAnsi="Times" w:cs="Times"/>
+          <w:i/>
+          <w:sz w:val="24"/>
+          <w:szCs w:val="24"/>
+        </w:rPr>
+        <w:t>crispus</w:t>
+      </w:r>
+      <w:proofErr w:type="spellEnd"/>
+      <w:r>
+        <w:rPr>
+          <w:rFonts w:ascii="Times" w:hAnsi="Times" w:cs="Times"/>
+          <w:i/>
+          <w:sz w:val="24"/>
+          <w:szCs w:val="24"/>
+        </w:rPr>
+        <w:t>), this suggests</w:t>
+      </w:r>
+      <w:r>
+        <w:rPr>
+          <w:rFonts w:ascii="Times" w:hAnsi="Times" w:cs="Times"/>
+          <w:i/>
+          <w:sz w:val="24"/>
+          <w:szCs w:val="24"/>
+        </w:rPr>
+        <w:t>…’</w:t>
+      </w:r>
+    </w:p>
+    <w:p>
+      <w:pPr>
+        <w:pStyle w:val="PlainText"/>
+        <w:tabs>
+          <w:tab w:val="left" w:pos="1110"/>
+        </w:tabs>
+        <w:rPr>
+          <w:rFonts w:ascii="Times" w:hAnsi="Times" w:cs="Times"/>
+          <w:i/>
+          <w:sz w:val="24"/>
+          <w:szCs w:val="24"/>
+        </w:rPr>
+      </w:pPr>
+    </w:p>
+    <w:p>
+      <w:pPr>
+        <w:pStyle w:val="PlainText"/>
+        <w:tabs>
+          <w:tab w:val="left" w:pos="1110"/>
+        </w:tabs>
+        <w:rPr>
+          <w:rFonts w:ascii="Times" w:hAnsi="Times" w:cs="Times"/>
+          <w:i/>
+          <w:sz w:val="24"/>
+          <w:szCs w:val="24"/>
+        </w:rPr>
+      </w:pPr>
+      <w:r>
+        <w:rPr>
+          <w:rFonts w:ascii="Times" w:hAnsi="Times" w:cs="Times"/>
+          <w:i/>
+          <w:sz w:val="24"/>
+          <w:szCs w:val="24"/>
+        </w:rPr>
+        <w:t xml:space="preserve">Page 16, line 27: </w:t>
+      </w:r>
+      <w:r>
+        <w:rPr>
+          <w:rFonts w:ascii="Times" w:hAnsi="Times" w:cs="Times"/>
+          <w:i/>
+          <w:sz w:val="24"/>
+          <w:szCs w:val="24"/>
+        </w:rPr>
+        <w:t>‘</w:t>
+      </w:r>
+      <w:r>
+        <w:rPr>
+          <w:rFonts w:ascii="Times New Roman" w:hAnsi="Times New Roman" w:cs="Times New Roman"/>
+          <w:i/>
+          <w:sz w:val="24"/>
+          <w:szCs w:val="24"/>
+          <w:lang w:val="en-GB"/>
+        </w:rPr>
+        <w:t xml:space="preserve">Additionally, P. </w:t>
+      </w:r>
+      <w:proofErr w:type="spellStart"/>
+      <w:r>
+        <w:rPr>
+          <w:rFonts w:ascii="Times New Roman" w:hAnsi="Times New Roman" w:cs="Times New Roman"/>
+          <w:i/>
+          <w:sz w:val="24"/>
+          <w:szCs w:val="24"/>
+          <w:lang w:val="en-GB"/>
+        </w:rPr>
+        <w:t>crispus</w:t>
+      </w:r>
+      <w:proofErr w:type="spellEnd"/>
+      <w:r>
+        <w:rPr>
+          <w:rFonts w:ascii="Times New Roman" w:hAnsi="Times New Roman" w:cs="Times New Roman"/>
+          <w:i/>
+          <w:sz w:val="24"/>
+          <w:szCs w:val="24"/>
+          <w:lang w:val="en-GB"/>
+        </w:rPr>
+        <w:t xml:space="preserve"> </w:t>
+      </w:r>
+      <w:r>
+        <w:rPr>
+          <w:rFonts w:ascii="Times New Roman" w:hAnsi="Times New Roman" w:cs="Times New Roman"/>
+          <w:i/>
+          <w:sz w:val="24"/>
+          <w:szCs w:val="24"/>
+        </w:rPr>
+        <w:t xml:space="preserve">is the only invasive species in the genus and was </w:t>
+      </w:r>
+      <w:r>
+        <w:rPr>
+          <w:rFonts w:ascii="Times New Roman" w:hAnsi="Times New Roman" w:cs="Times New Roman"/>
+          <w:i/>
+          <w:sz w:val="24"/>
+          <w:szCs w:val="24"/>
+        </w:rPr>
+        <w:t>likely</w:t>
+      </w:r>
+      <w:r>
+        <w:rPr>
+          <w:rFonts w:ascii="Times New Roman" w:hAnsi="Times New Roman" w:cs="Times New Roman"/>
+          <w:i/>
+          <w:sz w:val="24"/>
+          <w:szCs w:val="24"/>
+        </w:rPr>
+        <w:t xml:space="preserve"> introduced to the region in the early 1900s (Valley and </w:t>
+      </w:r>
+      <w:proofErr w:type="spellStart"/>
+      <w:r>
+        <w:rPr>
+          <w:rFonts w:ascii="Times New Roman" w:hAnsi="Times New Roman" w:cs="Times New Roman"/>
+          <w:i/>
+          <w:sz w:val="24"/>
+          <w:szCs w:val="24"/>
+        </w:rPr>
+        <w:t>Heiskary</w:t>
+      </w:r>
+      <w:proofErr w:type="spellEnd"/>
+      <w:r>
+        <w:rPr>
+          <w:rFonts w:ascii="Times New Roman" w:hAnsi="Times New Roman" w:cs="Times New Roman"/>
+          <w:i/>
+          <w:sz w:val="24"/>
+          <w:szCs w:val="24"/>
+        </w:rPr>
+        <w:t xml:space="preserve"> 2012).  The species occurs in over 700 lakes in the region, although its abundance varies</w:t>
+      </w:r>
+      <w:r>
+        <w:rPr>
+          <w:rFonts w:ascii="Times New Roman" w:hAnsi="Times New Roman" w:cs="Times New Roman"/>
+          <w:i/>
+          <w:sz w:val="24"/>
+          <w:szCs w:val="24"/>
+        </w:rPr>
+        <w:t xml:space="preserve">.  P. </w:t>
+      </w:r>
+      <w:proofErr w:type="spellStart"/>
+      <w:r>
+        <w:rPr>
+          <w:rFonts w:ascii="Times New Roman" w:hAnsi="Times New Roman" w:cs="Times New Roman"/>
+          <w:i/>
+          <w:sz w:val="24"/>
+          <w:szCs w:val="24"/>
+        </w:rPr>
+        <w:t>crispus</w:t>
+      </w:r>
+      <w:proofErr w:type="spellEnd"/>
+      <w:r>
+        <w:rPr>
+          <w:rFonts w:ascii="Times New Roman" w:hAnsi="Times New Roman" w:cs="Times New Roman"/>
+          <w:i/>
+          <w:sz w:val="24"/>
+          <w:szCs w:val="24"/>
+        </w:rPr>
+        <w:t xml:space="preserve"> </w:t>
+      </w:r>
+      <w:r>
+        <w:rPr>
+          <w:rFonts w:ascii="Times New Roman" w:hAnsi="Times New Roman" w:cs="Times New Roman"/>
+          <w:i/>
+          <w:sz w:val="24"/>
+          <w:szCs w:val="24"/>
+        </w:rPr>
+        <w:t>often dominates macrophyte communities in shallow, turbid-water lakes in southern Minnesota and is a nuisance species that affects recreation in heavily-used lakes near urban centers</w:t>
+      </w:r>
+      <w:r>
+        <w:rPr>
+          <w:rFonts w:ascii="Times New Roman" w:hAnsi="Times New Roman" w:cs="Times New Roman"/>
+          <w:i/>
+          <w:sz w:val="24"/>
+          <w:szCs w:val="24"/>
+        </w:rPr>
+        <w:t>’</w:t>
+      </w:r>
+    </w:p>
+    <w:p>
+      <w:pPr>
+        <w:pStyle w:val="PlainText"/>
+        <w:tabs>
+          <w:tab w:val="left" w:pos="1110"/>
+        </w:tabs>
+        <w:rPr>
+          <w:rFonts w:ascii="Times" w:hAnsi="Times" w:cs="Times"/>
+          <w:i/>
+          <w:sz w:val="24"/>
+          <w:szCs w:val="24"/>
+        </w:rPr>
+      </w:pPr>
+    </w:p>
+    <w:p>
+      <w:pPr>
+        <w:pStyle w:val="PlainText"/>
+        <w:rPr>
+          <w:rFonts w:ascii="Times" w:hAnsi="Times" w:cs="Times"/>
+          <w:sz w:val="24"/>
+          <w:szCs w:val="24"/>
+        </w:rPr>
+      </w:pPr>
+      <w:r>
+        <w:rPr>
+          <w:rFonts w:ascii="Times" w:hAnsi="Times" w:cs="Times"/>
+          <w:sz w:val="24"/>
+          <w:szCs w:val="24"/>
+        </w:rPr>
+        <w:lastRenderedPageBreak/>
         <w:t xml:space="preserve">I have not seen the paper by Valley and </w:t>
       </w:r>
       <w:proofErr w:type="spellStart"/>
@@ -2441,6 +4168,236 @@
         <w:pStyle w:val="PlainText"/>
         <w:rPr>
           <w:rFonts w:ascii="Times" w:hAnsi="Times" w:cs="Times"/>
+          <w:i/>
+          <w:sz w:val="24"/>
+          <w:szCs w:val="24"/>
+        </w:rPr>
+      </w:pPr>
+      <w:r>
+        <w:rPr>
+          <w:rFonts w:ascii="Times" w:hAnsi="Times" w:cs="Times"/>
+          <w:i/>
+          <w:sz w:val="24"/>
+          <w:szCs w:val="24"/>
+        </w:rPr>
+        <w:t xml:space="preserve">As noted by the editor, this mechanistic relationship between growth, snow cover, and light availability is expected.  It is particularly relevant for P. </w:t>
+      </w:r>
+      <w:proofErr w:type="spellStart"/>
+      <w:r>
+        <w:rPr>
+          <w:rFonts w:ascii="Times" w:hAnsi="Times" w:cs="Times"/>
+          <w:i/>
+          <w:sz w:val="24"/>
+          <w:szCs w:val="24"/>
+        </w:rPr>
+        <w:t>crispus</w:t>
+      </w:r>
+      <w:proofErr w:type="spellEnd"/>
+      <w:r>
+        <w:rPr>
+          <w:rFonts w:ascii="Times" w:hAnsi="Times" w:cs="Times"/>
+          <w:i/>
+          <w:sz w:val="24"/>
+          <w:szCs w:val="24"/>
+        </w:rPr>
+        <w:t xml:space="preserve"> that begin</w:t>
+      </w:r>
+      <w:r>
+        <w:rPr>
+          <w:rFonts w:ascii="Times" w:hAnsi="Times" w:cs="Times"/>
+          <w:i/>
+          <w:sz w:val="24"/>
+          <w:szCs w:val="24"/>
+        </w:rPr>
+        <w:t>s</w:t>
+      </w:r>
+      <w:r>
+        <w:rPr>
+          <w:rFonts w:ascii="Times" w:hAnsi="Times" w:cs="Times"/>
+          <w:i/>
+          <w:sz w:val="24"/>
+          <w:szCs w:val="24"/>
+        </w:rPr>
+        <w:t xml:space="preserve"> </w:t>
+      </w:r>
+      <w:r>
+        <w:rPr>
+          <w:rFonts w:ascii="Times" w:hAnsi="Times" w:cs="Times"/>
+          <w:i/>
+          <w:sz w:val="24"/>
+          <w:szCs w:val="24"/>
+        </w:rPr>
+        <w:t xml:space="preserve">seasonal </w:t>
+      </w:r>
+      <w:r>
+        <w:rPr>
+          <w:rFonts w:ascii="Times" w:hAnsi="Times" w:cs="Times"/>
+          <w:i/>
+          <w:sz w:val="24"/>
+          <w:szCs w:val="24"/>
+        </w:rPr>
+        <w:t xml:space="preserve">growth from </w:t>
+      </w:r>
+      <w:proofErr w:type="spellStart"/>
+      <w:r>
+        <w:rPr>
+          <w:rFonts w:ascii="Times" w:hAnsi="Times" w:cs="Times"/>
+          <w:i/>
+          <w:sz w:val="24"/>
+          <w:szCs w:val="24"/>
+        </w:rPr>
+        <w:t>turions</w:t>
+      </w:r>
+      <w:proofErr w:type="spellEnd"/>
+      <w:r>
+        <w:rPr>
+          <w:rFonts w:ascii="Times" w:hAnsi="Times" w:cs="Times"/>
+          <w:i/>
+          <w:sz w:val="24"/>
+          <w:szCs w:val="24"/>
+        </w:rPr>
+        <w:t xml:space="preserve"> in the </w:t>
+      </w:r>
+      <w:r>
+        <w:rPr>
+          <w:rFonts w:ascii="Times" w:hAnsi="Times" w:cs="Times"/>
+          <w:i/>
+          <w:sz w:val="24"/>
+          <w:szCs w:val="24"/>
+        </w:rPr>
+        <w:t xml:space="preserve">winter, unlike most Potamogetons that begin growth in the spring.  Early growth of P. </w:t>
+      </w:r>
+      <w:proofErr w:type="spellStart"/>
+      <w:r>
+        <w:rPr>
+          <w:rFonts w:ascii="Times" w:hAnsi="Times" w:cs="Times"/>
+          <w:i/>
+          <w:sz w:val="24"/>
+          <w:szCs w:val="24"/>
+        </w:rPr>
+        <w:t>crispus</w:t>
+      </w:r>
+      <w:proofErr w:type="spellEnd"/>
+      <w:r>
+        <w:rPr>
+          <w:rFonts w:ascii="Times" w:hAnsi="Times" w:cs="Times"/>
+          <w:i/>
+          <w:sz w:val="24"/>
+          <w:szCs w:val="24"/>
+        </w:rPr>
+        <w:t xml:space="preserve"> in the winter provides a competitive advantage over other species.  Therefore, light limitation from snow cover is a potential mechanism that may limit growth during the winter, which may improve growth of native species in the spring. We have provided additional text to explain this link. </w:t>
+      </w:r>
+    </w:p>
+    <w:p>
+      <w:pPr>
+        <w:pStyle w:val="PlainText"/>
+        <w:rPr>
+          <w:rFonts w:ascii="Times" w:hAnsi="Times" w:cs="Times"/>
+          <w:i/>
+          <w:sz w:val="24"/>
+          <w:szCs w:val="24"/>
+        </w:rPr>
+      </w:pPr>
+    </w:p>
+    <w:p>
+      <w:pPr>
+        <w:pStyle w:val="PlainText"/>
+        <w:rPr>
+          <w:rFonts w:ascii="Times" w:hAnsi="Times" w:cs="Times"/>
+          <w:i/>
+          <w:sz w:val="24"/>
+          <w:szCs w:val="24"/>
+        </w:rPr>
+      </w:pPr>
+      <w:r>
+        <w:rPr>
+          <w:rFonts w:ascii="Times" w:hAnsi="Times" w:cs="Times"/>
+          <w:i/>
+          <w:sz w:val="24"/>
+          <w:szCs w:val="24"/>
+        </w:rPr>
+        <w:t>Page 16, line 19: ‘</w:t>
+      </w:r>
+      <w:r>
+        <w:rPr>
+          <w:rFonts w:ascii="Times New Roman" w:hAnsi="Times New Roman" w:cs="Times New Roman"/>
+          <w:i/>
+          <w:sz w:val="24"/>
+          <w:szCs w:val="24"/>
+          <w:lang w:val="en-GB"/>
+        </w:rPr>
+        <w:t xml:space="preserve">The relationship between P. </w:t>
+      </w:r>
+      <w:proofErr w:type="spellStart"/>
+      <w:r>
+        <w:rPr>
+          <w:rFonts w:ascii="Times New Roman" w:hAnsi="Times New Roman" w:cs="Times New Roman"/>
+          <w:i/>
+          <w:sz w:val="24"/>
+          <w:szCs w:val="24"/>
+          <w:lang w:val="en-GB"/>
+        </w:rPr>
+        <w:t>crispus</w:t>
+      </w:r>
+      <w:proofErr w:type="spellEnd"/>
+      <w:r>
+        <w:rPr>
+          <w:rFonts w:ascii="Times New Roman" w:hAnsi="Times New Roman" w:cs="Times New Roman"/>
+          <w:i/>
+          <w:sz w:val="24"/>
+          <w:szCs w:val="24"/>
+          <w:lang w:val="en-GB"/>
+        </w:rPr>
+        <w:t xml:space="preserve"> and snow cover is important for understanding the competitive advantages of this introduced species.  Unlike native Potamogetons, seasonal growth of curly-leaf pondweed begins before ice-off from </w:t>
+      </w:r>
+      <w:proofErr w:type="spellStart"/>
+      <w:r>
+        <w:rPr>
+          <w:rFonts w:ascii="Times New Roman" w:hAnsi="Times New Roman" w:cs="Times New Roman"/>
+          <w:i/>
+          <w:sz w:val="24"/>
+          <w:szCs w:val="24"/>
+          <w:lang w:val="en-GB"/>
+        </w:rPr>
+        <w:t>turions</w:t>
+      </w:r>
+      <w:proofErr w:type="spellEnd"/>
+      <w:r>
+        <w:rPr>
+          <w:rFonts w:ascii="Times New Roman" w:hAnsi="Times New Roman" w:cs="Times New Roman"/>
+          <w:i/>
+          <w:sz w:val="24"/>
+          <w:szCs w:val="24"/>
+          <w:lang w:val="en-GB"/>
+        </w:rPr>
+        <w:t xml:space="preserve"> in the sediment that were deposited by mature plants the year prior.  Early growth provides an advantage over native species that begin growth later in the spring.  Therefore, light limitation from heavy snow cover can reduce growth of curly-leaf pondweed early in the season and release native species from competiti</w:t>
+      </w:r>
+      <w:r>
+        <w:rPr>
+          <w:rFonts w:ascii="Times New Roman" w:hAnsi="Times New Roman" w:cs="Times New Roman"/>
+          <w:i/>
+          <w:sz w:val="24"/>
+          <w:szCs w:val="24"/>
+          <w:lang w:val="en-GB"/>
+        </w:rPr>
+        <w:t>ve pressures.’</w:t>
+      </w:r>
+    </w:p>
+    <w:p>
+      <w:pPr>
+        <w:pStyle w:val="PlainText"/>
+        <w:rPr>
+          <w:rFonts w:ascii="Times" w:hAnsi="Times" w:cs="Times"/>
+          <w:sz w:val="24"/>
+          <w:szCs w:val="24"/>
+        </w:rPr>
+      </w:pPr>
+    </w:p>
+    <w:p>
+      <w:pPr>
+        <w:pStyle w:val="PlainText"/>
+        <w:rPr>
+          <w:rFonts w:ascii="Times" w:hAnsi="Times" w:cs="Times"/>
           <w:sz w:val="24"/>
           <w:szCs w:val="24"/>
         </w:rPr>
@@ -2484,13 +4441,244 @@
     </w:p>
     <w:p>
       <w:pPr>
-        <w:pStyle w:val="NoSpacing"/>
-        <w:rPr>
-          <w:rFonts w:ascii="Times New Roman" w:hAnsi="Times New Roman" w:cs="Times New Roman"/>
-          <w:sz w:val="24"/>
-          <w:szCs w:val="24"/>
-        </w:rPr>
-      </w:pPr>
+        <w:pStyle w:val="PlainText"/>
+        <w:rPr>
+          <w:rFonts w:ascii="Times" w:hAnsi="Times" w:cs="Times"/>
+          <w:sz w:val="24"/>
+          <w:szCs w:val="24"/>
+        </w:rPr>
+      </w:pPr>
+    </w:p>
+    <w:p>
+      <w:pPr>
+        <w:pStyle w:val="PlainText"/>
+        <w:rPr>
+          <w:rFonts w:ascii="Times" w:hAnsi="Times" w:cs="Times"/>
+          <w:i/>
+          <w:sz w:val="24"/>
+          <w:szCs w:val="24"/>
+        </w:rPr>
+      </w:pPr>
+      <w:r>
+        <w:rPr>
+          <w:rFonts w:ascii="Times" w:hAnsi="Times" w:cs="Times"/>
+          <w:i/>
+          <w:sz w:val="24"/>
+          <w:szCs w:val="24"/>
+        </w:rPr>
+        <w:t xml:space="preserve">We agree this result is odd given the standard species-area relationships.  However, as the editors suggests, there are numerous explanations for why richness is </w:t>
+      </w:r>
+      <w:r>
+        <w:rPr>
+          <w:rFonts w:ascii="Times" w:hAnsi="Times" w:cs="Times"/>
+          <w:i/>
+          <w:sz w:val="24"/>
+          <w:szCs w:val="24"/>
+        </w:rPr>
+        <w:t xml:space="preserve">better </w:t>
+      </w:r>
+      <w:r>
+        <w:rPr>
+          <w:rFonts w:ascii="Times" w:hAnsi="Times" w:cs="Times"/>
+          <w:i/>
+          <w:sz w:val="24"/>
+          <w:szCs w:val="24"/>
+        </w:rPr>
+        <w:t>associated with lake depth</w:t>
+      </w:r>
+      <w:r>
+        <w:rPr>
+          <w:rFonts w:ascii="Times" w:hAnsi="Times" w:cs="Times"/>
+          <w:i/>
+          <w:sz w:val="24"/>
+          <w:szCs w:val="24"/>
+        </w:rPr>
+        <w:t xml:space="preserve"> and we have previously explained potential mechanisms (page 13, lines 24-41)</w:t>
+      </w:r>
+      <w:r>
+        <w:rPr>
+          <w:rFonts w:ascii="Times" w:hAnsi="Times" w:cs="Times"/>
+          <w:i/>
+          <w:sz w:val="24"/>
+          <w:szCs w:val="24"/>
+        </w:rPr>
+        <w:t>.</w:t>
+      </w:r>
+      <w:r>
+        <w:rPr>
+          <w:rFonts w:ascii="Times" w:hAnsi="Times" w:cs="Times"/>
+          <w:i/>
+          <w:sz w:val="24"/>
+          <w:szCs w:val="24"/>
+        </w:rPr>
+        <w:t xml:space="preserve">  We </w:t>
+      </w:r>
+      <w:r>
+        <w:rPr>
+          <w:rFonts w:ascii="Times" w:hAnsi="Times" w:cs="Times"/>
+          <w:i/>
+          <w:sz w:val="24"/>
+          <w:szCs w:val="24"/>
+        </w:rPr>
+        <w:t xml:space="preserve">have also </w:t>
+      </w:r>
+      <w:r>
+        <w:rPr>
+          <w:rFonts w:ascii="Times" w:hAnsi="Times" w:cs="Times"/>
+          <w:i/>
+          <w:sz w:val="24"/>
+          <w:szCs w:val="24"/>
+        </w:rPr>
+        <w:t>provide</w:t>
+      </w:r>
+      <w:r>
+        <w:rPr>
+          <w:rFonts w:ascii="Times" w:hAnsi="Times" w:cs="Times"/>
+          <w:i/>
+          <w:sz w:val="24"/>
+          <w:szCs w:val="24"/>
+        </w:rPr>
+        <w:t>d some additional explanation as to why area was not included:</w:t>
+      </w:r>
+    </w:p>
+    <w:p>
+      <w:pPr>
+        <w:pStyle w:val="PlainText"/>
+        <w:rPr>
+          <w:rFonts w:ascii="Times" w:hAnsi="Times" w:cs="Times"/>
+          <w:sz w:val="24"/>
+          <w:szCs w:val="24"/>
+        </w:rPr>
+      </w:pPr>
+    </w:p>
+    <w:p>
+      <w:pPr>
+        <w:pStyle w:val="PlainText"/>
+        <w:rPr>
+          <w:rFonts w:ascii="Times" w:hAnsi="Times" w:cs="Times"/>
+          <w:i/>
+          <w:sz w:val="24"/>
+          <w:szCs w:val="24"/>
+        </w:rPr>
+      </w:pPr>
+      <w:r>
+        <w:rPr>
+          <w:rFonts w:ascii="Times" w:hAnsi="Times" w:cs="Times"/>
+          <w:i/>
+          <w:sz w:val="24"/>
+          <w:szCs w:val="24"/>
+        </w:rPr>
+        <w:t xml:space="preserve">Page 13, line 58: </w:t>
+      </w:r>
+      <w:r>
+        <w:rPr>
+          <w:rFonts w:ascii="Times" w:hAnsi="Times" w:cs="Times"/>
+          <w:i/>
+          <w:sz w:val="24"/>
+          <w:szCs w:val="24"/>
+        </w:rPr>
+        <w:t>‘</w:t>
+      </w:r>
+      <w:r>
+        <w:rPr>
+          <w:rFonts w:ascii="Times New Roman" w:hAnsi="Times New Roman" w:cs="Times New Roman"/>
+          <w:i/>
+          <w:sz w:val="24"/>
+          <w:szCs w:val="24"/>
+          <w:lang w:val="en-GB"/>
+        </w:rPr>
+        <w:t xml:space="preserve">Moreover, lake area was not associated with richness, which is contrary to </w:t>
+      </w:r>
+      <w:r>
+        <w:rPr>
+          <w:rFonts w:ascii="Times New Roman" w:hAnsi="Times New Roman" w:cs="Times New Roman"/>
+          <w:i/>
+          <w:sz w:val="24"/>
+          <w:szCs w:val="24"/>
+          <w:lang w:val="en-GB"/>
+        </w:rPr>
+        <w:t>established</w:t>
+      </w:r>
+      <w:r>
+        <w:rPr>
+          <w:rFonts w:ascii="Times New Roman" w:hAnsi="Times New Roman" w:cs="Times New Roman"/>
+          <w:i/>
+          <w:sz w:val="24"/>
+          <w:szCs w:val="24"/>
+          <w:lang w:val="en-GB"/>
+        </w:rPr>
+        <w:t xml:space="preserve"> relationships between the two (e.g., MacArthur and Wilson 1967).  L</w:t>
+      </w:r>
+      <w:r>
+        <w:rPr>
+          <w:rFonts w:ascii="Times New Roman" w:hAnsi="Times New Roman" w:cs="Times New Roman"/>
+          <w:i/>
+          <w:sz w:val="24"/>
+          <w:szCs w:val="24"/>
+          <w:lang w:val="en-GB"/>
+        </w:rPr>
+        <w:t>ake depth is correlated with lake size for the study lakes and post hoc comparisons showed that depth and size were both positively correlated with richness</w:t>
+      </w:r>
+      <w:r>
+        <w:rPr>
+          <w:rFonts w:ascii="Times New Roman" w:hAnsi="Times New Roman" w:cs="Times New Roman"/>
+          <w:i/>
+          <w:sz w:val="24"/>
+          <w:szCs w:val="24"/>
+          <w:lang w:val="en-GB"/>
+        </w:rPr>
+        <w:t>, with the former having a stronger correlation</w:t>
+      </w:r>
+      <w:r>
+        <w:rPr>
+          <w:rFonts w:ascii="Times New Roman" w:hAnsi="Times New Roman" w:cs="Times New Roman"/>
+          <w:i/>
+          <w:sz w:val="24"/>
+          <w:szCs w:val="24"/>
+          <w:lang w:val="en-GB"/>
+        </w:rPr>
+        <w:t xml:space="preserve">.  </w:t>
+      </w:r>
+      <w:r>
+        <w:rPr>
+          <w:rFonts w:ascii="Times New Roman" w:hAnsi="Times New Roman" w:cs="Times New Roman"/>
+          <w:i/>
+          <w:sz w:val="24"/>
+          <w:szCs w:val="24"/>
+          <w:lang w:val="en-GB"/>
+        </w:rPr>
+        <w:t>The variable selection procedure used in the analysis identified the most parsimonious model that maximized explanatory power and minimized redundancy among variables</w:t>
+      </w:r>
+      <w:r>
+        <w:rPr>
+          <w:rFonts w:ascii="Times New Roman" w:hAnsi="Times New Roman" w:cs="Times New Roman"/>
+          <w:i/>
+          <w:sz w:val="24"/>
+          <w:szCs w:val="24"/>
+          <w:lang w:val="en-GB"/>
+        </w:rPr>
+        <w:t xml:space="preserve">. </w:t>
+      </w:r>
+      <w:r>
+        <w:rPr>
+          <w:rFonts w:ascii="Times New Roman" w:hAnsi="Times New Roman" w:cs="Times New Roman"/>
+          <w:i/>
+          <w:sz w:val="24"/>
+          <w:szCs w:val="24"/>
+          <w:lang w:val="en-GB"/>
+        </w:rPr>
+        <w:t>Although lake area is related to richness, it was likely not selected given the relative increase in explained variability with maximum d</w:t>
+      </w:r>
+      <w:r>
+        <w:rPr>
+          <w:rFonts w:ascii="Times New Roman" w:hAnsi="Times New Roman" w:cs="Times New Roman"/>
+          <w:i/>
+          <w:sz w:val="24"/>
+          <w:szCs w:val="24"/>
+          <w:lang w:val="en-GB"/>
+        </w:rPr>
+        <w:t>epth.’</w:t>
+      </w:r>
     </w:p>
     <w:sectPr>
       <w:pgSz w:w="12240" w:h="15840"/>
@@ -2984,6 +5172,36 @@
       <w:u w:val="single"/>
     </w:rPr>
   </w:style>
+  <w:style w:type="paragraph" w:styleId="BalloonText">
+    <w:name w:val="Balloon Text"/>
+    <w:basedOn w:val="Normal"/>
+    <w:link w:val="BalloonTextChar"/>
+    <w:uiPriority w:val="99"/>
+    <w:semiHidden/>
+    <w:unhideWhenUsed/>
+    <w:rsid w:val="008E41AD"/>
+    <w:pPr>
+      <w:spacing w:after="0" w:line="240" w:lineRule="auto"/>
+    </w:pPr>
+    <w:rPr>
+      <w:rFonts w:ascii="Segoe UI" w:hAnsi="Segoe UI" w:cs="Segoe UI"/>
+      <w:sz w:val="18"/>
+      <w:szCs w:val="18"/>
+    </w:rPr>
+  </w:style>
+  <w:style w:type="character" w:customStyle="1" w:styleId="BalloonTextChar">
+    <w:name w:val="Balloon Text Char"/>
+    <w:basedOn w:val="DefaultParagraphFont"/>
+    <w:link w:val="BalloonText"/>
+    <w:uiPriority w:val="99"/>
+    <w:semiHidden/>
+    <w:rsid w:val="008E41AD"/>
+    <w:rPr>
+      <w:rFonts w:ascii="Segoe UI" w:hAnsi="Segoe UI" w:cs="Segoe UI"/>
+      <w:sz w:val="18"/>
+      <w:szCs w:val="18"/>
+    </w:rPr>
+  </w:style>
 </w:styles>
 </file>
 

</xml_diff>

<commit_message>
revision done, need to proof
</commit_message>
<xml_diff>
--- a/submission/review_response.docx
+++ b/submission/review_response.docx
@@ -623,6 +623,379 @@
         <w:pStyle w:val="PlainText"/>
         <w:rPr>
           <w:rFonts w:ascii="Times" w:hAnsi="Times" w:cs="Times"/>
+          <w:i/>
+          <w:sz w:val="24"/>
+          <w:szCs w:val="24"/>
+        </w:rPr>
+      </w:pPr>
+      <w:r>
+        <w:rPr>
+          <w:rFonts w:ascii="Times" w:hAnsi="Times" w:cs="Times"/>
+          <w:i/>
+          <w:sz w:val="24"/>
+          <w:szCs w:val="24"/>
+        </w:rPr>
+        <w:t xml:space="preserve">We agree that our use of the term ‘dispersal-limitation’ </w:t>
+      </w:r>
+      <w:r>
+        <w:rPr>
+          <w:rFonts w:ascii="Times" w:hAnsi="Times" w:cs="Times"/>
+          <w:i/>
+          <w:sz w:val="24"/>
+          <w:szCs w:val="24"/>
+        </w:rPr>
+        <w:t xml:space="preserve">was inaccurate for instances when </w:t>
+      </w:r>
+      <w:r>
+        <w:rPr>
+          <w:rFonts w:ascii="Times" w:hAnsi="Times" w:cs="Times"/>
+          <w:i/>
+          <w:sz w:val="24"/>
+          <w:szCs w:val="24"/>
+        </w:rPr>
+        <w:t xml:space="preserve">we </w:t>
+      </w:r>
+      <w:r>
+        <w:rPr>
+          <w:rFonts w:ascii="Times" w:hAnsi="Times" w:cs="Times"/>
+          <w:i/>
+          <w:sz w:val="24"/>
+          <w:szCs w:val="24"/>
+        </w:rPr>
+        <w:t>have</w:t>
+      </w:r>
+      <w:r>
+        <w:rPr>
+          <w:rFonts w:ascii="Times" w:hAnsi="Times" w:cs="Times"/>
+          <w:i/>
+          <w:sz w:val="24"/>
+          <w:szCs w:val="24"/>
+        </w:rPr>
+        <w:t xml:space="preserve"> described habitat suitability issues as a limitation to Potamogeton diversity in our study lakes</w:t>
+      </w:r>
+      <w:r>
+        <w:rPr>
+          <w:rFonts w:ascii="Times" w:hAnsi="Times" w:cs="Times"/>
+          <w:i/>
+          <w:sz w:val="24"/>
+          <w:szCs w:val="24"/>
+        </w:rPr>
+        <w:t>.  Our primary conclusions that</w:t>
+      </w:r>
+      <w:r>
+        <w:rPr>
+          <w:rFonts w:ascii="Times" w:hAnsi="Times" w:cs="Times"/>
+          <w:i/>
+          <w:sz w:val="24"/>
+          <w:szCs w:val="24"/>
+        </w:rPr>
+        <w:t xml:space="preserve"> </w:t>
+      </w:r>
+      <w:r>
+        <w:rPr>
+          <w:rFonts w:ascii="Times" w:hAnsi="Times" w:cs="Times"/>
+          <w:i/>
+          <w:sz w:val="24"/>
+          <w:szCs w:val="24"/>
+        </w:rPr>
+        <w:t>species</w:t>
+      </w:r>
+      <w:r>
+        <w:rPr>
+          <w:rFonts w:ascii="Times" w:hAnsi="Times" w:cs="Times"/>
+          <w:i/>
+          <w:sz w:val="24"/>
+          <w:szCs w:val="24"/>
+        </w:rPr>
+        <w:t xml:space="preserve"> presence</w:t>
+      </w:r>
+      <w:r>
+        <w:rPr>
+          <w:rFonts w:ascii="Times" w:hAnsi="Times" w:cs="Times"/>
+          <w:i/>
+          <w:sz w:val="24"/>
+          <w:szCs w:val="24"/>
+        </w:rPr>
+        <w:t xml:space="preserve"> is </w:t>
+      </w:r>
+      <w:r>
+        <w:rPr>
+          <w:rFonts w:ascii="Times" w:hAnsi="Times" w:cs="Times"/>
+          <w:i/>
+          <w:sz w:val="24"/>
+          <w:szCs w:val="24"/>
+        </w:rPr>
+        <w:t xml:space="preserve">more </w:t>
+      </w:r>
+      <w:r>
+        <w:rPr>
+          <w:rFonts w:ascii="Times" w:hAnsi="Times" w:cs="Times"/>
+          <w:i/>
+          <w:sz w:val="24"/>
+          <w:szCs w:val="24"/>
+        </w:rPr>
+        <w:t xml:space="preserve">limited by climate or local factors is not related to dispersal limitation.  Although we have not explicitly addressed recolonization in our study, we agree that </w:t>
+      </w:r>
+      <w:r>
+        <w:rPr>
+          <w:rFonts w:ascii="Times" w:hAnsi="Times" w:cs="Times"/>
+          <w:i/>
+          <w:sz w:val="24"/>
+          <w:szCs w:val="24"/>
+        </w:rPr>
+        <w:t xml:space="preserve">contrasting </w:t>
+      </w:r>
+      <w:r>
+        <w:rPr>
+          <w:rFonts w:ascii="Times" w:hAnsi="Times" w:cs="Times"/>
+          <w:i/>
+          <w:sz w:val="24"/>
+          <w:szCs w:val="24"/>
+        </w:rPr>
+        <w:t xml:space="preserve">dispersal limitation </w:t>
+      </w:r>
+      <w:r>
+        <w:rPr>
+          <w:rFonts w:ascii="Times" w:hAnsi="Times" w:cs="Times"/>
+          <w:i/>
+          <w:sz w:val="24"/>
+          <w:szCs w:val="24"/>
+        </w:rPr>
+        <w:t xml:space="preserve">(via physical barriers, distance between habitats, etc.) vs. habitat suitability </w:t>
+      </w:r>
+      <w:r>
+        <w:rPr>
+          <w:rFonts w:ascii="Times" w:hAnsi="Times" w:cs="Times"/>
+          <w:i/>
+          <w:sz w:val="24"/>
+          <w:szCs w:val="24"/>
+        </w:rPr>
+        <w:t>is an imp</w:t>
+      </w:r>
+      <w:r>
+        <w:rPr>
+          <w:rFonts w:ascii="Times" w:hAnsi="Times" w:cs="Times"/>
+          <w:i/>
+          <w:sz w:val="24"/>
+          <w:szCs w:val="24"/>
+        </w:rPr>
+        <w:t xml:space="preserve">ortant management consideration.  </w:t>
+      </w:r>
+      <w:r>
+        <w:rPr>
+          <w:rFonts w:ascii="Times" w:hAnsi="Times" w:cs="Times"/>
+          <w:i/>
+          <w:sz w:val="24"/>
+          <w:szCs w:val="24"/>
+        </w:rPr>
+        <w:t>To address these concerns, we have verified and changed accordingly all instances in the text that have inaccurately described dispersal-limitation</w:t>
+      </w:r>
+      <w:r>
+        <w:rPr>
+          <w:rFonts w:ascii="Times" w:hAnsi="Times" w:cs="Times"/>
+          <w:i/>
+          <w:sz w:val="24"/>
+          <w:szCs w:val="24"/>
+        </w:rPr>
+        <w:t xml:space="preserve">.  </w:t>
+      </w:r>
+      <w:r>
+        <w:rPr>
+          <w:rFonts w:ascii="Times" w:hAnsi="Times" w:cs="Times"/>
+          <w:i/>
+          <w:sz w:val="24"/>
+          <w:szCs w:val="24"/>
+        </w:rPr>
+        <w:t>Our restructuring of the beginning of the discussion (see below) also included revisions that more clearly emphasize the potential reasons for differences in the results.</w:t>
+      </w:r>
+      <w:r>
+        <w:rPr>
+          <w:rFonts w:ascii="Times" w:hAnsi="Times" w:cs="Times"/>
+          <w:i/>
+          <w:sz w:val="24"/>
+          <w:szCs w:val="24"/>
+        </w:rPr>
+        <w:t xml:space="preserve">  Tex</w:t>
+      </w:r>
+      <w:r>
+        <w:rPr>
+          <w:rFonts w:ascii="Times" w:hAnsi="Times" w:cs="Times"/>
+          <w:i/>
+          <w:sz w:val="24"/>
+          <w:szCs w:val="24"/>
+        </w:rPr>
+        <w:t>t was also added to emphasize the distinctions</w:t>
+      </w:r>
+      <w:r>
+        <w:rPr>
+          <w:rFonts w:ascii="Times" w:hAnsi="Times" w:cs="Times"/>
+          <w:i/>
+          <w:sz w:val="24"/>
+          <w:szCs w:val="24"/>
+        </w:rPr>
+        <w:t>:</w:t>
+      </w:r>
+      <w:r>
+        <w:rPr>
+          <w:rFonts w:ascii="Times" w:hAnsi="Times" w:cs="Times"/>
+          <w:i/>
+          <w:sz w:val="24"/>
+          <w:szCs w:val="24"/>
+        </w:rPr>
+        <w:t xml:space="preserve">  </w:t>
+      </w:r>
+    </w:p>
+    <w:p>
+      <w:pPr>
+        <w:pStyle w:val="PlainText"/>
+        <w:rPr>
+          <w:rFonts w:ascii="Times" w:hAnsi="Times" w:cs="Times"/>
+          <w:i/>
+          <w:sz w:val="24"/>
+          <w:szCs w:val="24"/>
+        </w:rPr>
+      </w:pPr>
+    </w:p>
+    <w:p>
+      <w:pPr>
+        <w:pStyle w:val="PlainText"/>
+        <w:rPr>
+          <w:rFonts w:ascii="Times New Roman" w:hAnsi="Times New Roman" w:cs="Times New Roman"/>
+          <w:i/>
+          <w:sz w:val="24"/>
+          <w:szCs w:val="24"/>
+          <w:lang w:val="en-GB"/>
+        </w:rPr>
+      </w:pPr>
+      <w:r>
+        <w:rPr>
+          <w:rFonts w:ascii="Times New Roman" w:hAnsi="Times New Roman" w:cs="Times New Roman"/>
+          <w:i/>
+          <w:sz w:val="24"/>
+          <w:szCs w:val="24"/>
+          <w:lang w:val="en-GB"/>
+        </w:rPr>
+        <w:t>Abstract, line 23: ‘</w:t>
+      </w:r>
+      <w:r>
+        <w:rPr>
+          <w:rFonts w:ascii="Times New Roman" w:hAnsi="Times New Roman" w:cs="Times New Roman"/>
+          <w:i/>
+          <w:sz w:val="24"/>
+          <w:szCs w:val="24"/>
+          <w:lang w:val="en-GB"/>
+        </w:rPr>
+        <w:t>These results suggest that the distribution of Potamogetons in glacial lakes is limited by species tolerances to lake variation</w:t>
+      </w:r>
+      <w:r>
+        <w:rPr>
+          <w:rFonts w:ascii="Times New Roman" w:hAnsi="Times New Roman" w:cs="Times New Roman"/>
+          <w:i/>
+          <w:sz w:val="24"/>
+          <w:szCs w:val="24"/>
+          <w:lang w:val="en-GB"/>
+        </w:rPr>
+        <w:t xml:space="preserve"> in local and climate characteristics</w:t>
+      </w:r>
+      <w:r>
+        <w:rPr>
+          <w:rFonts w:ascii="Times New Roman" w:hAnsi="Times New Roman" w:cs="Times New Roman"/>
+          <w:i/>
+          <w:sz w:val="24"/>
+          <w:szCs w:val="24"/>
+          <w:lang w:val="en-GB"/>
+        </w:rPr>
+        <w:t xml:space="preserve"> across spatial gradients, whereas specific species be more limited by dispersal between lakes with suitable habitat.</w:t>
+      </w:r>
+      <w:r>
+        <w:rPr>
+          <w:rFonts w:ascii="Times New Roman" w:hAnsi="Times New Roman" w:cs="Times New Roman"/>
+          <w:i/>
+          <w:sz w:val="24"/>
+          <w:szCs w:val="24"/>
+          <w:lang w:val="en-GB"/>
+        </w:rPr>
+        <w:t>’</w:t>
+      </w:r>
+      <w:r>
+        <w:rPr>
+          <w:rFonts w:ascii="Times New Roman" w:hAnsi="Times New Roman" w:cs="Times New Roman"/>
+          <w:i/>
+          <w:sz w:val="24"/>
+          <w:szCs w:val="24"/>
+          <w:lang w:val="en-GB"/>
+        </w:rPr>
+        <w:t xml:space="preserve">  </w:t>
+      </w:r>
+    </w:p>
+    <w:p>
+      <w:pPr>
+        <w:pStyle w:val="PlainText"/>
+        <w:rPr>
+          <w:rFonts w:ascii="Times New Roman" w:hAnsi="Times New Roman" w:cs="Times New Roman"/>
+          <w:i/>
+          <w:sz w:val="24"/>
+          <w:szCs w:val="24"/>
+          <w:lang w:val="en-GB"/>
+        </w:rPr>
+      </w:pPr>
+    </w:p>
+    <w:p>
+      <w:pPr>
+        <w:pStyle w:val="PlainText"/>
+        <w:rPr>
+          <w:rFonts w:ascii="Times" w:hAnsi="Times" w:cs="Times"/>
+          <w:i/>
+          <w:sz w:val="24"/>
+          <w:szCs w:val="24"/>
+        </w:rPr>
+      </w:pPr>
+      <w:r>
+        <w:rPr>
+          <w:rFonts w:ascii="Times New Roman" w:hAnsi="Times New Roman" w:cs="Times New Roman"/>
+          <w:i/>
+          <w:sz w:val="24"/>
+          <w:szCs w:val="24"/>
+          <w:lang w:val="en-GB"/>
+        </w:rPr>
+        <w:t>First paragraph of discussion (restructured): ‘</w:t>
+      </w:r>
+      <w:r>
+        <w:rPr>
+          <w:rFonts w:ascii="Times New Roman" w:hAnsi="Times New Roman" w:cs="Times New Roman"/>
+          <w:i/>
+          <w:sz w:val="24"/>
+          <w:szCs w:val="24"/>
+          <w:lang w:val="en-GB"/>
+        </w:rPr>
+        <w:t>A contrast between dispersal-limitation and habitat suitability is necessary to understand potential mechanisms for species distribution Potamogetons in glacial lakes.  For example, dispersal-limitation may suggest that a habitat is suitable for species colonization in regard to local or regional factors but transport to the location is prevented by physical barriers (e.g., distance, hydrologic connectivity, etc.).  Conversely, species may also be absent from a location where dispersal is possible but local conditions may prevent colonization.</w:t>
+      </w:r>
+      <w:r>
+        <w:rPr>
+          <w:rFonts w:ascii="Times New Roman" w:hAnsi="Times New Roman" w:cs="Times New Roman"/>
+          <w:i/>
+          <w:sz w:val="24"/>
+          <w:szCs w:val="24"/>
+          <w:lang w:val="en-GB"/>
+        </w:rPr>
+        <w:t>’</w:t>
+      </w:r>
+    </w:p>
+    <w:p>
+      <w:pPr>
+        <w:pStyle w:val="PlainText"/>
+        <w:rPr>
+          <w:rFonts w:ascii="Times" w:hAnsi="Times" w:cs="Times"/>
+          <w:sz w:val="24"/>
+          <w:szCs w:val="24"/>
+        </w:rPr>
+      </w:pPr>
+    </w:p>
+    <w:p>
+      <w:pPr>
+        <w:pStyle w:val="PlainText"/>
+        <w:rPr>
+          <w:rFonts w:ascii="Times" w:hAnsi="Times" w:cs="Times"/>
           <w:sz w:val="24"/>
           <w:szCs w:val="24"/>
         </w:rPr>
@@ -669,17 +1042,199 @@
         <w:pStyle w:val="PlainText"/>
         <w:rPr>
           <w:rFonts w:ascii="Times" w:hAnsi="Times" w:cs="Times"/>
-          <w:sz w:val="24"/>
-          <w:szCs w:val="24"/>
-        </w:rPr>
-      </w:pPr>
-      <w:r>
-        <w:rPr>
-          <w:rFonts w:ascii="Times" w:hAnsi="Times" w:cs="Times"/>
-          <w:sz w:val="24"/>
-          <w:szCs w:val="24"/>
-        </w:rPr>
-        <w:t>I think that some of my difficulty interpreting the conclusions might be helped by restructuring the Discussion. The message that I took away from this paper, is that spatial effects, alone and through geographically structured local and climate variables, drive the distribution of Potamogetons in this region. I think that starting with the discussion of the pure effects alone contributed to my initial confusion. It seems contradictory to the reader, when you conclude on page 12 that geographic variation in environmental variables was unimportant, but on page 15 when discussing shared fractions of variation, you find that climate variables are geographically structured and the shared portion of the variance is substantial (which one would certainly expect to find). It is easier for my brain to work through how all of the variables (shared and pure) are related to Assemblage composition, and then move on to discussing Richness, etc. As I look back over the Results section, it might work better if the Discussion followed a similar order of topics, or if you used a similar structure to the Species Level discussion, which I found much easier to digest.</w:t>
+          <w:i/>
+          <w:sz w:val="24"/>
+          <w:szCs w:val="24"/>
+        </w:rPr>
+      </w:pPr>
+      <w:r>
+        <w:rPr>
+          <w:rFonts w:ascii="Times" w:hAnsi="Times" w:cs="Times"/>
+          <w:i/>
+          <w:sz w:val="24"/>
+          <w:szCs w:val="24"/>
+        </w:rPr>
+        <w:t xml:space="preserve">Agreed, the results for P. </w:t>
+      </w:r>
+      <w:proofErr w:type="spellStart"/>
+      <w:r>
+        <w:rPr>
+          <w:rFonts w:ascii="Times" w:hAnsi="Times" w:cs="Times"/>
+          <w:i/>
+          <w:sz w:val="24"/>
+          <w:szCs w:val="24"/>
+        </w:rPr>
+        <w:t>crispus</w:t>
+      </w:r>
+      <w:proofErr w:type="spellEnd"/>
+      <w:r>
+        <w:rPr>
+          <w:rFonts w:ascii="Times" w:hAnsi="Times" w:cs="Times"/>
+          <w:i/>
+          <w:sz w:val="24"/>
+          <w:szCs w:val="24"/>
+        </w:rPr>
+        <w:t xml:space="preserve"> seemed unique in that a large portion of its variation was explained by spatial variables.</w:t>
+      </w:r>
+      <w:r>
+        <w:rPr>
+          <w:rFonts w:ascii="Times" w:hAnsi="Times" w:cs="Times"/>
+          <w:i/>
+          <w:sz w:val="24"/>
+          <w:szCs w:val="24"/>
+        </w:rPr>
+        <w:t xml:space="preserve">  In this case, we present compelling results that suggest dispersal is mediated by population density in urban areas and conversely its lack of presence in other lakes in more rural areas suggests physical transport away from source populations is a limiting factor. </w:t>
+      </w:r>
+      <w:r>
+        <w:rPr>
+          <w:rFonts w:ascii="Times" w:hAnsi="Times" w:cs="Times"/>
+          <w:i/>
+          <w:sz w:val="24"/>
+          <w:szCs w:val="24"/>
+        </w:rPr>
+        <w:t xml:space="preserve">   </w:t>
+      </w:r>
+    </w:p>
+    <w:p>
+      <w:pPr>
+        <w:pStyle w:val="PlainText"/>
+        <w:rPr>
+          <w:rFonts w:ascii="Times" w:hAnsi="Times" w:cs="Times"/>
+          <w:i/>
+          <w:sz w:val="24"/>
+          <w:szCs w:val="24"/>
+        </w:rPr>
+      </w:pPr>
+    </w:p>
+    <w:p>
+      <w:pPr>
+        <w:pStyle w:val="PlainText"/>
+        <w:rPr>
+          <w:rFonts w:ascii="Times" w:hAnsi="Times" w:cs="Times"/>
+          <w:sz w:val="24"/>
+          <w:szCs w:val="24"/>
+        </w:rPr>
+      </w:pPr>
+      <w:r>
+        <w:rPr>
+          <w:rFonts w:ascii="Times" w:hAnsi="Times" w:cs="Times"/>
+          <w:sz w:val="24"/>
+          <w:szCs w:val="24"/>
+        </w:rPr>
+        <w:t xml:space="preserve">I think that some of my difficulty interpreting the conclusions might be helped by restructuring </w:t>
+      </w:r>
+      <w:proofErr w:type="gramStart"/>
+      <w:r>
+        <w:rPr>
+          <w:rFonts w:ascii="Times" w:hAnsi="Times" w:cs="Times"/>
+          <w:sz w:val="24"/>
+          <w:szCs w:val="24"/>
+        </w:rPr>
+        <w:t>the</w:t>
+      </w:r>
+      <w:proofErr w:type="gramEnd"/>
+      <w:r>
+        <w:rPr>
+          <w:rFonts w:ascii="Times" w:hAnsi="Times" w:cs="Times"/>
+          <w:sz w:val="24"/>
+          <w:szCs w:val="24"/>
+        </w:rPr>
+        <w:t xml:space="preserve"> Discussion. The message that I took away from this paper, is that spatial effects, alone and through geographically structured local and climate variables, drive the distribution of Potamogetons in this region. I think that starting with the discussion of the pure effects alone contributed to my initial confusion. It seems contradictory to the reader, when you conclude on page 12 that geographic variation in environmental variables was unimportant, but on page 15 when discussing shared fractions of variation, you find that climate variables are geographically structured and the shared portion of the variance is substantial (which one would certainly expect to find). It is easier for my brain to work through how all of the variables (shared and pure) are related to Assemblage composition, and then move on to discussing Richness, etc. As I look back over the Results section, it might work better if the Discussion followed a similar order of topics, or if you used a similar structure to the Species Level discussion, which I found much easier to digest.</w:t>
+      </w:r>
+    </w:p>
+    <w:p>
+      <w:pPr>
+        <w:pStyle w:val="PlainText"/>
+        <w:rPr>
+          <w:rFonts w:ascii="Times" w:hAnsi="Times" w:cs="Times"/>
+          <w:sz w:val="24"/>
+          <w:szCs w:val="24"/>
+        </w:rPr>
+      </w:pPr>
+    </w:p>
+    <w:p>
+      <w:pPr>
+        <w:pStyle w:val="PlainText"/>
+        <w:rPr>
+          <w:rFonts w:ascii="Times" w:hAnsi="Times" w:cs="Times"/>
+          <w:i/>
+          <w:sz w:val="24"/>
+          <w:szCs w:val="24"/>
+        </w:rPr>
+      </w:pPr>
+      <w:r>
+        <w:rPr>
+          <w:rFonts w:ascii="Times" w:hAnsi="Times" w:cs="Times"/>
+          <w:i/>
+          <w:sz w:val="24"/>
+          <w:szCs w:val="24"/>
+        </w:rPr>
+        <w:t xml:space="preserve">We have revised the </w:t>
+      </w:r>
+      <w:r>
+        <w:rPr>
+          <w:rFonts w:ascii="Times" w:hAnsi="Times" w:cs="Times"/>
+          <w:i/>
+          <w:sz w:val="24"/>
+          <w:szCs w:val="24"/>
+        </w:rPr>
+        <w:t xml:space="preserve">first section of </w:t>
+      </w:r>
+      <w:r>
+        <w:rPr>
+          <w:rFonts w:ascii="Times" w:hAnsi="Times" w:cs="Times"/>
+          <w:i/>
+          <w:sz w:val="24"/>
+          <w:szCs w:val="24"/>
+        </w:rPr>
+        <w:t>the discussion to better emphasize our primary conclusions.</w:t>
+      </w:r>
+      <w:r>
+        <w:rPr>
+          <w:rFonts w:ascii="Times" w:hAnsi="Times" w:cs="Times"/>
+          <w:i/>
+          <w:sz w:val="24"/>
+          <w:szCs w:val="24"/>
+        </w:rPr>
+        <w:t xml:space="preserve">  Specifically, the first paragraph was revised to first describe pure effects of spatial variable</w:t>
+      </w:r>
+      <w:r>
+        <w:rPr>
+          <w:rFonts w:ascii="Times" w:hAnsi="Times" w:cs="Times"/>
+          <w:i/>
+          <w:sz w:val="24"/>
+          <w:szCs w:val="24"/>
+        </w:rPr>
+        <w:t xml:space="preserve">s as </w:t>
+      </w:r>
+      <w:proofErr w:type="gramStart"/>
+      <w:r>
+        <w:rPr>
+          <w:rFonts w:ascii="Times" w:hAnsi="Times" w:cs="Times"/>
+          <w:i/>
+          <w:sz w:val="24"/>
+          <w:szCs w:val="24"/>
+        </w:rPr>
+        <w:t>a segue</w:t>
+      </w:r>
+      <w:proofErr w:type="gramEnd"/>
+      <w:r>
+        <w:rPr>
+          <w:rFonts w:ascii="Times" w:hAnsi="Times" w:cs="Times"/>
+          <w:i/>
+          <w:sz w:val="24"/>
+          <w:szCs w:val="24"/>
+        </w:rPr>
+        <w:t xml:space="preserve"> to described share</w:t>
+      </w:r>
+      <w:r>
+        <w:rPr>
+          <w:rFonts w:ascii="Times" w:hAnsi="Times" w:cs="Times"/>
+          <w:i/>
+          <w:sz w:val="24"/>
+          <w:szCs w:val="24"/>
+        </w:rPr>
+        <w:t xml:space="preserve"> effects and geographical structuring of local and spatial variables.  The original discussion, as noted by the reviewer, first describes pure effects followed by shared effects.  The revised version places pure effects at the end of the first section and emphasizes geographical structuring of local variation as a means to understand local/climate effects on habitat suitability.  </w:t>
       </w:r>
     </w:p>
     <w:p>
@@ -726,6 +1281,304 @@
           <w:szCs w:val="24"/>
         </w:rPr>
         <w:t xml:space="preserve"> zone. Does this data make a case for stocking native species when water quality improves? All of our efforts to prevent the spread of invasive species will also hinder the re-establishment of native species. It may be a good point to add to your discussion of management implications.</w:t>
+      </w:r>
+    </w:p>
+    <w:p>
+      <w:pPr>
+        <w:pStyle w:val="PlainText"/>
+        <w:rPr>
+          <w:rFonts w:ascii="Times" w:hAnsi="Times" w:cs="Times"/>
+          <w:sz w:val="24"/>
+          <w:szCs w:val="24"/>
+        </w:rPr>
+      </w:pPr>
+    </w:p>
+    <w:p>
+      <w:pPr>
+        <w:pStyle w:val="PlainText"/>
+        <w:rPr>
+          <w:rFonts w:ascii="Times" w:hAnsi="Times" w:cs="Times"/>
+          <w:i/>
+          <w:sz w:val="24"/>
+          <w:szCs w:val="24"/>
+        </w:rPr>
+      </w:pPr>
+      <w:r>
+        <w:rPr>
+          <w:rFonts w:ascii="Times" w:hAnsi="Times" w:cs="Times"/>
+          <w:i/>
+          <w:sz w:val="24"/>
+          <w:szCs w:val="24"/>
+        </w:rPr>
+        <w:t xml:space="preserve">Agreed, some additional points were added to the conclusion.  </w:t>
+      </w:r>
+    </w:p>
+    <w:p>
+      <w:pPr>
+        <w:pStyle w:val="PlainText"/>
+        <w:rPr>
+          <w:rFonts w:ascii="Times New Roman" w:hAnsi="Times New Roman" w:cs="Times New Roman"/>
+          <w:sz w:val="24"/>
+          <w:szCs w:val="24"/>
+          <w:lang w:val="en-GB"/>
+        </w:rPr>
+      </w:pPr>
+    </w:p>
+    <w:p>
+      <w:pPr>
+        <w:pStyle w:val="PlainText"/>
+        <w:rPr>
+          <w:rFonts w:ascii="Times New Roman" w:hAnsi="Times New Roman" w:cs="Times New Roman"/>
+          <w:i/>
+          <w:sz w:val="24"/>
+          <w:szCs w:val="24"/>
+          <w:lang w:val="en-GB"/>
+        </w:rPr>
+      </w:pPr>
+      <w:r>
+        <w:rPr>
+          <w:rFonts w:ascii="Times New Roman" w:hAnsi="Times New Roman" w:cs="Times New Roman"/>
+          <w:i/>
+          <w:sz w:val="24"/>
+          <w:szCs w:val="24"/>
+          <w:lang w:val="en-GB"/>
+        </w:rPr>
+        <w:t>Page 17, line 54: ‘…</w:t>
+      </w:r>
+      <w:r>
+        <w:rPr>
+          <w:rFonts w:ascii="Times New Roman" w:hAnsi="Times New Roman" w:cs="Times New Roman"/>
+          <w:i/>
+          <w:sz w:val="24"/>
+          <w:szCs w:val="24"/>
+          <w:lang w:val="en-GB"/>
+        </w:rPr>
+        <w:t>Further evaluation suggested that the pure effects of spatial variables potentially describe</w:t>
+      </w:r>
+      <w:r>
+        <w:rPr>
+          <w:rFonts w:ascii="Times New Roman" w:hAnsi="Times New Roman" w:cs="Times New Roman"/>
+          <w:i/>
+          <w:sz w:val="24"/>
+          <w:szCs w:val="24"/>
+          <w:lang w:val="en-GB"/>
+        </w:rPr>
+        <w:t>d</w:t>
+      </w:r>
+      <w:r>
+        <w:rPr>
+          <w:rFonts w:ascii="Times New Roman" w:hAnsi="Times New Roman" w:cs="Times New Roman"/>
+          <w:i/>
+          <w:sz w:val="24"/>
+          <w:szCs w:val="24"/>
+          <w:lang w:val="en-GB"/>
+        </w:rPr>
+        <w:t xml:space="preserve"> dispersal limitations a</w:t>
+      </w:r>
+      <w:bookmarkStart w:id="0" w:name="_GoBack"/>
+      <w:bookmarkEnd w:id="0"/>
+      <w:r>
+        <w:rPr>
+          <w:rFonts w:ascii="Times New Roman" w:hAnsi="Times New Roman" w:cs="Times New Roman"/>
+          <w:i/>
+          <w:sz w:val="24"/>
+          <w:szCs w:val="24"/>
+          <w:lang w:val="en-GB"/>
+        </w:rPr>
+        <w:t>s lakes closer in space were more similar in species composition. More importantly, shared variation between spatial groupings and environmental factors described limitations in habitat suitability related to eutrophication</w:t>
+      </w:r>
+      <w:r>
+        <w:rPr>
+          <w:rFonts w:ascii="Times New Roman" w:hAnsi="Times New Roman" w:cs="Times New Roman"/>
+          <w:i/>
+          <w:sz w:val="24"/>
+          <w:szCs w:val="24"/>
+          <w:lang w:val="en-GB"/>
+        </w:rPr>
+        <w:t>…’</w:t>
+      </w:r>
+    </w:p>
+    <w:p>
+      <w:pPr>
+        <w:pStyle w:val="PlainText"/>
+        <w:rPr>
+          <w:rFonts w:ascii="Times New Roman" w:hAnsi="Times New Roman" w:cs="Times New Roman"/>
+          <w:i/>
+          <w:sz w:val="24"/>
+          <w:szCs w:val="24"/>
+          <w:lang w:val="en-GB"/>
+        </w:rPr>
+      </w:pPr>
+    </w:p>
+    <w:p>
+      <w:pPr>
+        <w:pStyle w:val="PlainText"/>
+        <w:rPr>
+          <w:rFonts w:ascii="Times New Roman" w:hAnsi="Times New Roman" w:cs="Times New Roman"/>
+          <w:i/>
+          <w:sz w:val="24"/>
+          <w:szCs w:val="24"/>
+          <w:lang w:val="en-GB"/>
+        </w:rPr>
+      </w:pPr>
+      <w:r>
+        <w:rPr>
+          <w:rFonts w:ascii="Times New Roman" w:hAnsi="Times New Roman" w:cs="Times New Roman"/>
+          <w:i/>
+          <w:sz w:val="24"/>
+          <w:szCs w:val="24"/>
+          <w:lang w:val="en-GB"/>
+        </w:rPr>
+        <w:t>Page 18, line 5: ‘</w:t>
+      </w:r>
+      <w:proofErr w:type="gramStart"/>
+      <w:r>
+        <w:rPr>
+          <w:rFonts w:ascii="Times New Roman" w:hAnsi="Times New Roman" w:cs="Times New Roman"/>
+          <w:i/>
+          <w:sz w:val="24"/>
+          <w:szCs w:val="24"/>
+          <w:lang w:val="en-GB"/>
+        </w:rPr>
+        <w:t>Accordingly</w:t>
+      </w:r>
+      <w:proofErr w:type="gramEnd"/>
+      <w:r>
+        <w:rPr>
+          <w:rFonts w:ascii="Times New Roman" w:hAnsi="Times New Roman" w:cs="Times New Roman"/>
+          <w:i/>
+          <w:sz w:val="24"/>
+          <w:szCs w:val="24"/>
+          <w:lang w:val="en-GB"/>
+        </w:rPr>
+        <w:t xml:space="preserve">, the geographic </w:t>
+      </w:r>
+      <w:proofErr w:type="spellStart"/>
+      <w:r>
+        <w:rPr>
+          <w:rFonts w:ascii="Times New Roman" w:hAnsi="Times New Roman" w:cs="Times New Roman"/>
+          <w:i/>
+          <w:sz w:val="24"/>
+          <w:szCs w:val="24"/>
+          <w:lang w:val="en-GB"/>
+        </w:rPr>
+        <w:t>centers</w:t>
+      </w:r>
+      <w:proofErr w:type="spellEnd"/>
+      <w:r>
+        <w:rPr>
+          <w:rFonts w:ascii="Times New Roman" w:hAnsi="Times New Roman" w:cs="Times New Roman"/>
+          <w:i/>
+          <w:sz w:val="24"/>
+          <w:szCs w:val="24"/>
+          <w:lang w:val="en-GB"/>
+        </w:rPr>
+        <w:t xml:space="preserve"> shown in Fig. 1 represent a </w:t>
+      </w:r>
+      <w:proofErr w:type="spellStart"/>
+      <w:r>
+        <w:rPr>
+          <w:rFonts w:ascii="Times New Roman" w:hAnsi="Times New Roman" w:cs="Times New Roman"/>
+          <w:i/>
+          <w:sz w:val="24"/>
+          <w:szCs w:val="24"/>
+          <w:lang w:val="en-GB"/>
+        </w:rPr>
+        <w:t>tradeoff</w:t>
+      </w:r>
+      <w:proofErr w:type="spellEnd"/>
+      <w:r>
+        <w:rPr>
+          <w:rFonts w:ascii="Times New Roman" w:hAnsi="Times New Roman" w:cs="Times New Roman"/>
+          <w:i/>
+          <w:sz w:val="24"/>
+          <w:szCs w:val="24"/>
+          <w:lang w:val="en-GB"/>
+        </w:rPr>
+        <w:t xml:space="preserve"> in habitat suitability related to geographical structuring of environmental variables</w:t>
+      </w:r>
+      <w:r>
+        <w:rPr>
+          <w:rFonts w:ascii="Times New Roman" w:hAnsi="Times New Roman" w:cs="Times New Roman"/>
+          <w:i/>
+          <w:sz w:val="24"/>
+          <w:szCs w:val="24"/>
+          <w:lang w:val="en-GB"/>
+        </w:rPr>
+        <w:t>.’</w:t>
+      </w:r>
+    </w:p>
+    <w:p>
+      <w:pPr>
+        <w:pStyle w:val="PlainText"/>
+        <w:rPr>
+          <w:rFonts w:ascii="Times New Roman" w:hAnsi="Times New Roman" w:cs="Times New Roman"/>
+          <w:i/>
+          <w:sz w:val="24"/>
+          <w:szCs w:val="24"/>
+          <w:lang w:val="en-GB"/>
+        </w:rPr>
+      </w:pPr>
+    </w:p>
+    <w:p>
+      <w:pPr>
+        <w:pStyle w:val="PlainText"/>
+        <w:rPr>
+          <w:rFonts w:ascii="Times" w:hAnsi="Times" w:cs="Times"/>
+          <w:i/>
+          <w:sz w:val="24"/>
+          <w:szCs w:val="24"/>
+        </w:rPr>
+      </w:pPr>
+      <w:r>
+        <w:rPr>
+          <w:rFonts w:ascii="Times New Roman" w:hAnsi="Times New Roman" w:cs="Times New Roman"/>
+          <w:i/>
+          <w:sz w:val="24"/>
+          <w:szCs w:val="24"/>
+          <w:lang w:val="en-GB"/>
+        </w:rPr>
+        <w:t xml:space="preserve">Page 18, line 29: </w:t>
+      </w:r>
+      <w:r>
+        <w:rPr>
+          <w:rFonts w:ascii="Times New Roman" w:hAnsi="Times New Roman" w:cs="Times New Roman"/>
+          <w:i/>
+          <w:sz w:val="24"/>
+          <w:szCs w:val="24"/>
+          <w:lang w:val="en-GB"/>
+        </w:rPr>
+        <w:t>‘</w:t>
+      </w:r>
+      <w:r>
+        <w:rPr>
+          <w:rFonts w:ascii="Times New Roman" w:hAnsi="Times New Roman" w:cs="Times New Roman"/>
+          <w:i/>
+          <w:sz w:val="24"/>
+          <w:szCs w:val="24"/>
+          <w:lang w:val="en-GB"/>
+        </w:rPr>
+        <w:t>Dispersal limitation also has relevance for restoration efforts such that connectivity between lakes should be sufficient for colonization provided adequate habitat suitability.  Planting native species in suitable habitats may have minimal lasting effect if lakes are separated large distances across the lands</w:t>
+      </w:r>
+      <w:r>
+        <w:rPr>
+          <w:rFonts w:ascii="Times New Roman" w:hAnsi="Times New Roman" w:cs="Times New Roman"/>
+          <w:i/>
+          <w:sz w:val="24"/>
+          <w:szCs w:val="24"/>
+          <w:lang w:val="en-GB"/>
+        </w:rPr>
+        <w:t>cape.</w:t>
+      </w:r>
+      <w:r>
+        <w:rPr>
+          <w:rFonts w:ascii="Times New Roman" w:hAnsi="Times New Roman" w:cs="Times New Roman"/>
+          <w:i/>
+          <w:sz w:val="24"/>
+          <w:szCs w:val="24"/>
+          <w:lang w:val="en-GB"/>
+        </w:rPr>
+        <w:t>’</w:t>
       </w:r>
     </w:p>
     <w:p>
@@ -3376,8 +4229,6 @@
           <w:szCs w:val="24"/>
         </w:rPr>
       </w:pPr>
-      <w:bookmarkStart w:id="0" w:name="_GoBack"/>
-      <w:bookmarkEnd w:id="0"/>
     </w:p>
     <w:p>
       <w:pPr>

</xml_diff>

<commit_message>
additional edits before resubmit
</commit_message>
<xml_diff>
--- a/submission/review_response.docx
+++ b/submission/review_response.docx
@@ -539,7 +539,25 @@
           <w:szCs w:val="24"/>
           <w:lang w:val="en-GB"/>
         </w:rPr>
-        <w:t xml:space="preserve"> versions of all of our figures.  These figures are to appear online.  Black and white figures are included for print only.  </w:t>
+        <w:t xml:space="preserve"> versions</w:t>
+      </w:r>
+      <w:r>
+        <w:rPr>
+          <w:rFonts w:ascii="Times New Roman" w:hAnsi="Times New Roman" w:cs="Times New Roman"/>
+          <w:sz w:val="24"/>
+          <w:szCs w:val="24"/>
+          <w:lang w:val="en-GB"/>
+        </w:rPr>
+        <w:t xml:space="preserve"> for</w:t>
+      </w:r>
+      <w:r>
+        <w:rPr>
+          <w:rFonts w:ascii="Times New Roman" w:hAnsi="Times New Roman" w:cs="Times New Roman"/>
+          <w:sz w:val="24"/>
+          <w:szCs w:val="24"/>
+          <w:lang w:val="en-GB"/>
+        </w:rPr>
+        <w:t xml:space="preserve"> all of our figures.  These figures are to appear online.  Black and white figures are included for print only.  </w:t>
       </w:r>
     </w:p>
     <w:p>
@@ -1337,7 +1355,43 @@
           <w:sz w:val="24"/>
           <w:szCs w:val="24"/>
         </w:rPr>
-        <w:t>We agree that our conclusions about snow cover and lake depth our justified.  We have provided an appropriate response below to the second reviewer.</w:t>
+        <w:t xml:space="preserve">We agree that our conclusions about snow cover and lake depth </w:t>
+      </w:r>
+      <w:r>
+        <w:rPr>
+          <w:rFonts w:ascii="Times" w:hAnsi="Times" w:cs="Times"/>
+          <w:i/>
+          <w:sz w:val="24"/>
+          <w:szCs w:val="24"/>
+        </w:rPr>
+        <w:t>a</w:t>
+      </w:r>
+      <w:r>
+        <w:rPr>
+          <w:rFonts w:ascii="Times" w:hAnsi="Times" w:cs="Times"/>
+          <w:i/>
+          <w:sz w:val="24"/>
+          <w:szCs w:val="24"/>
+        </w:rPr>
+        <w:t>r</w:t>
+      </w:r>
+      <w:r>
+        <w:rPr>
+          <w:rFonts w:ascii="Times" w:hAnsi="Times" w:cs="Times"/>
+          <w:i/>
+          <w:sz w:val="24"/>
+          <w:szCs w:val="24"/>
+        </w:rPr>
+        <w:t>e</w:t>
+      </w:r>
+      <w:r>
+        <w:rPr>
+          <w:rFonts w:ascii="Times" w:hAnsi="Times" w:cs="Times"/>
+          <w:i/>
+          <w:sz w:val="24"/>
+          <w:szCs w:val="24"/>
+        </w:rPr>
+        <w:t xml:space="preserve"> justified.  We have provided an appropriate response below to the second reviewer.</w:t>
       </w:r>
       <w:r>
         <w:rPr>
@@ -1440,16 +1494,43 @@
           <w:sz w:val="24"/>
           <w:szCs w:val="24"/>
         </w:rPr>
-        <w:t>We agree that our use of the term ‘dispersal-limitation’ was inaccurate for instances when we have described habitat suitability issues as a limitation to Potamogeton diversity in our study lakes.  Our primary conclusion that species prese</w:t>
-      </w:r>
-      <w:r>
-        <w:rPr>
-          <w:rFonts w:ascii="Times" w:hAnsi="Times" w:cs="Times"/>
-          <w:i/>
-          <w:sz w:val="24"/>
-          <w:szCs w:val="24"/>
-        </w:rPr>
-        <w:t>nce is</w:t>
+        <w:t xml:space="preserve">We agree that our use of the term ‘dispersal-limitation’ was inaccurate for instances when we have described habitat suitability issues as a limitation to Potamogeton diversity in our study lakes.  </w:t>
+      </w:r>
+      <w:r>
+        <w:rPr>
+          <w:rFonts w:ascii="Times" w:hAnsi="Times" w:cs="Times"/>
+          <w:i/>
+          <w:sz w:val="24"/>
+          <w:szCs w:val="24"/>
+        </w:rPr>
+        <w:t>The reviewer is correct in that o</w:t>
+      </w:r>
+      <w:r>
+        <w:rPr>
+          <w:rFonts w:ascii="Times" w:hAnsi="Times" w:cs="Times"/>
+          <w:i/>
+          <w:sz w:val="24"/>
+          <w:szCs w:val="24"/>
+        </w:rPr>
+        <w:t xml:space="preserve">ur primary conclusion that species </w:t>
+      </w:r>
+      <w:r>
+        <w:rPr>
+          <w:rFonts w:ascii="Times" w:hAnsi="Times" w:cs="Times"/>
+          <w:i/>
+          <w:sz w:val="24"/>
+          <w:szCs w:val="24"/>
+        </w:rPr>
+        <w:t>distribution</w:t>
+      </w:r>
+      <w:r>
+        <w:rPr>
+          <w:rFonts w:ascii="Times" w:hAnsi="Times" w:cs="Times"/>
+          <w:i/>
+          <w:sz w:val="24"/>
+          <w:szCs w:val="24"/>
+        </w:rPr>
+        <w:t xml:space="preserve"> is</w:t>
       </w:r>
       <w:r>
         <w:rPr>
@@ -1507,7 +1588,16 @@
           <w:sz w:val="24"/>
           <w:szCs w:val="24"/>
         </w:rPr>
-        <w:t xml:space="preserve">Text was also added to emphasize the distinctions:  </w:t>
+        <w:t>The following t</w:t>
+      </w:r>
+      <w:r>
+        <w:rPr>
+          <w:rFonts w:ascii="Times" w:hAnsi="Times" w:cs="Times"/>
+          <w:i/>
+          <w:sz w:val="24"/>
+          <w:szCs w:val="24"/>
+        </w:rPr>
+        <w:t xml:space="preserve">ext was also added to emphasize the distinctions:  </w:t>
       </w:r>
     </w:p>
     <w:p>
@@ -1560,40 +1650,70 @@
           <w:szCs w:val="24"/>
           <w:lang w:val="en-GB"/>
         </w:rPr>
-        <w:t xml:space="preserve">be more limited by dispersal between lakes with suitable habitat.’  </w:t>
-      </w:r>
-    </w:p>
-    <w:p>
-      <w:pPr>
-        <w:pStyle w:val="PlainText"/>
-        <w:rPr>
-          <w:rFonts w:ascii="Times New Roman" w:hAnsi="Times New Roman" w:cs="Times New Roman"/>
-          <w:i/>
-          <w:sz w:val="24"/>
-          <w:szCs w:val="24"/>
-          <w:lang w:val="en-GB"/>
-        </w:rPr>
-      </w:pPr>
-    </w:p>
-    <w:p>
-      <w:pPr>
-        <w:pStyle w:val="PlainText"/>
-        <w:rPr>
-          <w:rFonts w:ascii="Times" w:hAnsi="Times" w:cs="Times"/>
-          <w:i/>
-          <w:sz w:val="24"/>
-          <w:szCs w:val="24"/>
-        </w:rPr>
-      </w:pPr>
-      <w:r>
-        <w:rPr>
-          <w:rFonts w:ascii="Times New Roman" w:hAnsi="Times New Roman" w:cs="Times New Roman"/>
-          <w:i/>
-          <w:sz w:val="24"/>
-          <w:szCs w:val="24"/>
-          <w:lang w:val="en-GB"/>
-        </w:rPr>
-        <w:t>First parag</w:t>
+        <w:t xml:space="preserve">be more limited by dispersal </w:t>
+      </w:r>
+      <w:r>
+        <w:rPr>
+          <w:rFonts w:ascii="Times New Roman" w:hAnsi="Times New Roman" w:cs="Times New Roman"/>
+          <w:i/>
+          <w:sz w:val="24"/>
+          <w:szCs w:val="24"/>
+          <w:lang w:val="en-GB"/>
+        </w:rPr>
+        <w:t xml:space="preserve">barriers </w:t>
+      </w:r>
+      <w:r>
+        <w:rPr>
+          <w:rFonts w:ascii="Times New Roman" w:hAnsi="Times New Roman" w:cs="Times New Roman"/>
+          <w:i/>
+          <w:sz w:val="24"/>
+          <w:szCs w:val="24"/>
+          <w:lang w:val="en-GB"/>
+        </w:rPr>
+        <w:t xml:space="preserve">between lakes with suitable habitat.’  </w:t>
+      </w:r>
+    </w:p>
+    <w:p>
+      <w:pPr>
+        <w:pStyle w:val="PlainText"/>
+        <w:rPr>
+          <w:rFonts w:ascii="Times New Roman" w:hAnsi="Times New Roman" w:cs="Times New Roman"/>
+          <w:i/>
+          <w:sz w:val="24"/>
+          <w:szCs w:val="24"/>
+          <w:lang w:val="en-GB"/>
+        </w:rPr>
+      </w:pPr>
+    </w:p>
+    <w:p>
+      <w:pPr>
+        <w:pStyle w:val="PlainText"/>
+        <w:rPr>
+          <w:rFonts w:ascii="Times" w:hAnsi="Times" w:cs="Times"/>
+          <w:i/>
+          <w:sz w:val="24"/>
+          <w:szCs w:val="24"/>
+        </w:rPr>
+      </w:pPr>
+      <w:r>
+        <w:rPr>
+          <w:rFonts w:ascii="Times New Roman" w:hAnsi="Times New Roman" w:cs="Times New Roman"/>
+          <w:i/>
+          <w:sz w:val="24"/>
+          <w:szCs w:val="24"/>
+          <w:lang w:val="en-GB"/>
+        </w:rPr>
+        <w:t>Added to f</w:t>
+      </w:r>
+      <w:r>
+        <w:rPr>
+          <w:rFonts w:ascii="Times New Roman" w:hAnsi="Times New Roman" w:cs="Times New Roman"/>
+          <w:i/>
+          <w:sz w:val="24"/>
+          <w:szCs w:val="24"/>
+          <w:lang w:val="en-GB"/>
+        </w:rPr>
+        <w:t>irst parag</w:t>
       </w:r>
       <w:r>
         <w:rPr>
@@ -1663,7 +1783,27 @@
           <w:szCs w:val="24"/>
           <w:lang w:val="en-GB"/>
         </w:rPr>
-        <w:t xml:space="preserve"> a habitat is suitable for species colonization in regard to local or regional factors but transport to the location is prevented by physical barriers (e.g., distance, hydrologic connectivity, etc.).  Conversely, species may also be absent from a location where dispersal is possible but local conditions may prevent colonization.</w:t>
+        <w:t xml:space="preserve"> a habitat is suitable for species colonization in regard to local or regional factors but transport to the location is prevented by physical barriers (e.g., distance, hydrologic connectivity, etc.).  Conversely, species may also be absent from a location where dispersal is possible but </w:t>
+      </w:r>
+      <w:r>
+        <w:rPr>
+          <w:rFonts w:ascii="Times New Roman" w:hAnsi="Times New Roman" w:cs="Times New Roman"/>
+          <w:i/>
+          <w:sz w:val="24"/>
+          <w:szCs w:val="24"/>
+          <w:lang w:val="en-GB"/>
+        </w:rPr>
+        <w:t xml:space="preserve">environmental </w:t>
+      </w:r>
+      <w:r>
+        <w:rPr>
+          <w:rFonts w:ascii="Times New Roman" w:hAnsi="Times New Roman" w:cs="Times New Roman"/>
+          <w:i/>
+          <w:sz w:val="24"/>
+          <w:szCs w:val="24"/>
+          <w:lang w:val="en-GB"/>
+        </w:rPr>
+        <w:t>conditions may prevent colonization.</w:t>
       </w:r>
       <w:r>
         <w:rPr>
@@ -1814,7 +1954,196 @@
           <w:sz w:val="24"/>
           <w:szCs w:val="24"/>
         </w:rPr>
-        <w:t xml:space="preserve">transport away from source populations is a limiting factor.    </w:t>
+        <w:t>transport away from source populations is a limiting factor.</w:t>
+      </w:r>
+      <w:r>
+        <w:rPr>
+          <w:rFonts w:ascii="Times" w:hAnsi="Times" w:cs="Times"/>
+          <w:i/>
+          <w:sz w:val="24"/>
+          <w:szCs w:val="24"/>
+        </w:rPr>
+        <w:t xml:space="preserve">  At the same time, relatively high abundance in eutrophic lakes suggest higher tolerance to elevated nutrient levels.  </w:t>
+      </w:r>
+      <w:r>
+        <w:rPr>
+          <w:rFonts w:ascii="Times" w:hAnsi="Times" w:cs="Times"/>
+          <w:i/>
+          <w:sz w:val="24"/>
+          <w:szCs w:val="24"/>
+        </w:rPr>
+        <w:t xml:space="preserve">  </w:t>
+      </w:r>
+    </w:p>
+    <w:p>
+      <w:pPr>
+        <w:pStyle w:val="PlainText"/>
+        <w:rPr>
+          <w:rFonts w:ascii="Times" w:hAnsi="Times" w:cs="Times"/>
+          <w:i/>
+          <w:sz w:val="24"/>
+          <w:szCs w:val="24"/>
+        </w:rPr>
+      </w:pPr>
+    </w:p>
+    <w:p>
+      <w:pPr>
+        <w:pStyle w:val="PlainText"/>
+        <w:rPr>
+          <w:rFonts w:ascii="Times" w:hAnsi="Times" w:cs="Times"/>
+          <w:i/>
+          <w:sz w:val="24"/>
+          <w:szCs w:val="24"/>
+        </w:rPr>
+      </w:pPr>
+      <w:r>
+        <w:rPr>
+          <w:rFonts w:ascii="Times" w:hAnsi="Times" w:cs="Times"/>
+          <w:i/>
+          <w:sz w:val="24"/>
+          <w:szCs w:val="24"/>
+        </w:rPr>
+        <w:t xml:space="preserve">The content in the conclusion describing P. </w:t>
+      </w:r>
+      <w:proofErr w:type="spellStart"/>
+      <w:r>
+        <w:rPr>
+          <w:rFonts w:ascii="Times" w:hAnsi="Times" w:cs="Times"/>
+          <w:i/>
+          <w:sz w:val="24"/>
+          <w:szCs w:val="24"/>
+        </w:rPr>
+        <w:t>crispus</w:t>
+      </w:r>
+      <w:proofErr w:type="spellEnd"/>
+      <w:r>
+        <w:rPr>
+          <w:rFonts w:ascii="Times" w:hAnsi="Times" w:cs="Times"/>
+          <w:i/>
+          <w:sz w:val="24"/>
+          <w:szCs w:val="24"/>
+        </w:rPr>
+        <w:t xml:space="preserve"> was expand</w:t>
+      </w:r>
+      <w:r>
+        <w:rPr>
+          <w:rFonts w:ascii="Times" w:hAnsi="Times" w:cs="Times"/>
+          <w:i/>
+          <w:sz w:val="24"/>
+          <w:szCs w:val="24"/>
+        </w:rPr>
+        <w:t>ed (page 18, line 10): ‘</w:t>
+      </w:r>
+      <w:r>
+        <w:rPr>
+          <w:rFonts w:ascii="Times New Roman" w:hAnsi="Times New Roman" w:cs="Times New Roman"/>
+          <w:i/>
+          <w:sz w:val="24"/>
+          <w:szCs w:val="24"/>
+          <w:lang w:val="en-GB"/>
+        </w:rPr>
+        <w:t xml:space="preserve">For example, the invasive species P. </w:t>
+      </w:r>
+      <w:proofErr w:type="spellStart"/>
+      <w:r>
+        <w:rPr>
+          <w:rFonts w:ascii="Times New Roman" w:hAnsi="Times New Roman" w:cs="Times New Roman"/>
+          <w:i/>
+          <w:sz w:val="24"/>
+          <w:szCs w:val="24"/>
+          <w:lang w:val="en-GB"/>
+        </w:rPr>
+        <w:t>crispus</w:t>
+      </w:r>
+      <w:proofErr w:type="spellEnd"/>
+      <w:r>
+        <w:rPr>
+          <w:rFonts w:ascii="Times New Roman" w:hAnsi="Times New Roman" w:cs="Times New Roman"/>
+          <w:i/>
+          <w:sz w:val="24"/>
+          <w:szCs w:val="24"/>
+          <w:lang w:val="en-GB"/>
+        </w:rPr>
+        <w:t xml:space="preserve"> was strongly related to</w:t>
+      </w:r>
+      <w:r>
+        <w:rPr>
+          <w:rFonts w:ascii="Times New Roman" w:hAnsi="Times New Roman" w:cs="Times New Roman"/>
+          <w:i/>
+          <w:sz w:val="24"/>
+          <w:szCs w:val="24"/>
+          <w:lang w:val="en-GB"/>
+        </w:rPr>
+        <w:t xml:space="preserve"> both</w:t>
+      </w:r>
+      <w:r>
+        <w:rPr>
+          <w:rFonts w:ascii="Times New Roman" w:hAnsi="Times New Roman" w:cs="Times New Roman"/>
+          <w:i/>
+          <w:sz w:val="24"/>
+          <w:szCs w:val="24"/>
+          <w:lang w:val="en-GB"/>
+        </w:rPr>
+        <w:t xml:space="preserve"> eutrophication </w:t>
+      </w:r>
+      <w:r>
+        <w:rPr>
+          <w:rFonts w:ascii="Times New Roman" w:hAnsi="Times New Roman" w:cs="Times New Roman"/>
+          <w:i/>
+          <w:sz w:val="24"/>
+          <w:szCs w:val="24"/>
+          <w:lang w:val="en-GB"/>
+        </w:rPr>
+        <w:t xml:space="preserve">and spatial </w:t>
+      </w:r>
+      <w:r>
+        <w:rPr>
+          <w:rFonts w:ascii="Times New Roman" w:hAnsi="Times New Roman" w:cs="Times New Roman"/>
+          <w:i/>
+          <w:sz w:val="24"/>
+          <w:szCs w:val="24"/>
+          <w:lang w:val="en-GB"/>
+        </w:rPr>
+        <w:t>variables</w:t>
+      </w:r>
+      <w:r>
+        <w:rPr>
+          <w:rFonts w:ascii="Times New Roman" w:hAnsi="Times New Roman" w:cs="Times New Roman"/>
+          <w:i/>
+          <w:sz w:val="24"/>
+          <w:szCs w:val="24"/>
+          <w:lang w:val="en-GB"/>
+        </w:rPr>
+        <w:t xml:space="preserve">.  </w:t>
+      </w:r>
+      <w:r>
+        <w:rPr>
+          <w:rFonts w:ascii="Times New Roman" w:hAnsi="Times New Roman" w:cs="Times New Roman"/>
+          <w:i/>
+          <w:sz w:val="24"/>
+          <w:szCs w:val="24"/>
+          <w:lang w:val="en-GB"/>
+        </w:rPr>
+        <w:t>This suggests a higher tolerance to elevated nutrient levels and a mechanism for dispersal between lakes, respectively, to provide an explanation for the invasive spread of the species in the region</w:t>
+      </w:r>
+      <w:r>
+        <w:rPr>
+          <w:rFonts w:ascii="Times New Roman" w:hAnsi="Times New Roman" w:cs="Times New Roman"/>
+          <w:i/>
+          <w:sz w:val="24"/>
+          <w:szCs w:val="24"/>
+          <w:lang w:val="en-GB"/>
+        </w:rPr>
+        <w:t>.’</w:t>
+      </w:r>
+      <w:r>
+        <w:rPr>
+          <w:rFonts w:ascii="Times" w:hAnsi="Times" w:cs="Times"/>
+          <w:i/>
+          <w:sz w:val="24"/>
+          <w:szCs w:val="24"/>
+        </w:rPr>
+        <w:t xml:space="preserve"> </w:t>
       </w:r>
     </w:p>
     <w:p>
@@ -2041,6 +2370,7 @@
           <w:sz w:val="24"/>
           <w:szCs w:val="24"/>
         </w:rPr>
+        <w:lastRenderedPageBreak/>
         <w:t xml:space="preserve">Agreed, some additional points were added to the conclusion.  </w:t>
       </w:r>
     </w:p>
@@ -2108,163 +2438,887 @@
           <w:szCs w:val="24"/>
           <w:lang w:val="en-GB"/>
         </w:rPr>
+        <w:t>Page 18, line 5: ‘</w:t>
+      </w:r>
+      <w:proofErr w:type="gramStart"/>
+      <w:r>
+        <w:rPr>
+          <w:rFonts w:ascii="Times New Roman" w:hAnsi="Times New Roman" w:cs="Times New Roman"/>
+          <w:i/>
+          <w:sz w:val="24"/>
+          <w:szCs w:val="24"/>
+          <w:lang w:val="en-GB"/>
+        </w:rPr>
+        <w:t>Accordingly</w:t>
+      </w:r>
+      <w:proofErr w:type="gramEnd"/>
+      <w:r>
+        <w:rPr>
+          <w:rFonts w:ascii="Times New Roman" w:hAnsi="Times New Roman" w:cs="Times New Roman"/>
+          <w:i/>
+          <w:sz w:val="24"/>
+          <w:szCs w:val="24"/>
+          <w:lang w:val="en-GB"/>
+        </w:rPr>
+        <w:t xml:space="preserve">, the geographic </w:t>
+      </w:r>
+      <w:proofErr w:type="spellStart"/>
+      <w:r>
+        <w:rPr>
+          <w:rFonts w:ascii="Times New Roman" w:hAnsi="Times New Roman" w:cs="Times New Roman"/>
+          <w:i/>
+          <w:sz w:val="24"/>
+          <w:szCs w:val="24"/>
+          <w:lang w:val="en-GB"/>
+        </w:rPr>
+        <w:t>centers</w:t>
+      </w:r>
+      <w:proofErr w:type="spellEnd"/>
+      <w:r>
+        <w:rPr>
+          <w:rFonts w:ascii="Times New Roman" w:hAnsi="Times New Roman" w:cs="Times New Roman"/>
+          <w:i/>
+          <w:sz w:val="24"/>
+          <w:szCs w:val="24"/>
+          <w:lang w:val="en-GB"/>
+        </w:rPr>
+        <w:t xml:space="preserve"> shown in Fig. 1 represent a </w:t>
+      </w:r>
+      <w:proofErr w:type="spellStart"/>
+      <w:r>
+        <w:rPr>
+          <w:rFonts w:ascii="Times New Roman" w:hAnsi="Times New Roman" w:cs="Times New Roman"/>
+          <w:i/>
+          <w:sz w:val="24"/>
+          <w:szCs w:val="24"/>
+          <w:lang w:val="en-GB"/>
+        </w:rPr>
+        <w:t>tradeoff</w:t>
+      </w:r>
+      <w:proofErr w:type="spellEnd"/>
+      <w:r>
+        <w:rPr>
+          <w:rFonts w:ascii="Times New Roman" w:hAnsi="Times New Roman" w:cs="Times New Roman"/>
+          <w:i/>
+          <w:sz w:val="24"/>
+          <w:szCs w:val="24"/>
+          <w:lang w:val="en-GB"/>
+        </w:rPr>
+        <w:t xml:space="preserve"> in habitat suitability related to geographical structuring of environmental variables.’</w:t>
+      </w:r>
+    </w:p>
+    <w:p>
+      <w:pPr>
+        <w:pStyle w:val="PlainText"/>
+        <w:rPr>
+          <w:rFonts w:ascii="Times New Roman" w:hAnsi="Times New Roman" w:cs="Times New Roman"/>
+          <w:i/>
+          <w:sz w:val="24"/>
+          <w:szCs w:val="24"/>
+          <w:lang w:val="en-GB"/>
+        </w:rPr>
+      </w:pPr>
+    </w:p>
+    <w:p>
+      <w:pPr>
+        <w:pStyle w:val="PlainText"/>
+        <w:rPr>
+          <w:rFonts w:ascii="Times" w:hAnsi="Times" w:cs="Times"/>
+          <w:i/>
+          <w:sz w:val="24"/>
+          <w:szCs w:val="24"/>
+        </w:rPr>
+      </w:pPr>
+      <w:r>
+        <w:rPr>
+          <w:rFonts w:ascii="Times New Roman" w:hAnsi="Times New Roman" w:cs="Times New Roman"/>
+          <w:i/>
+          <w:sz w:val="24"/>
+          <w:szCs w:val="24"/>
+          <w:lang w:val="en-GB"/>
+        </w:rPr>
+        <w:t xml:space="preserve">Page 18, line 29: ‘Dispersal limitation also has relevance for restoration efforts such that connectivity between lakes should be sufficient for colonization provided </w:t>
+      </w:r>
+      <w:r>
+        <w:rPr>
+          <w:rFonts w:ascii="Times New Roman" w:hAnsi="Times New Roman" w:cs="Times New Roman"/>
+          <w:i/>
+          <w:sz w:val="24"/>
+          <w:szCs w:val="24"/>
+          <w:lang w:val="en-GB"/>
+        </w:rPr>
+        <w:t xml:space="preserve">that </w:t>
+      </w:r>
+      <w:r>
+        <w:rPr>
+          <w:rFonts w:ascii="Times New Roman" w:hAnsi="Times New Roman" w:cs="Times New Roman"/>
+          <w:i/>
+          <w:sz w:val="24"/>
+          <w:szCs w:val="24"/>
+          <w:lang w:val="en-GB"/>
+        </w:rPr>
+        <w:t>habitat</w:t>
+      </w:r>
+      <w:r>
+        <w:rPr>
+          <w:rFonts w:ascii="Times New Roman" w:hAnsi="Times New Roman" w:cs="Times New Roman"/>
+          <w:i/>
+          <w:sz w:val="24"/>
+          <w:szCs w:val="24"/>
+          <w:lang w:val="en-GB"/>
+        </w:rPr>
+        <w:t xml:space="preserve"> is suitable</w:t>
+      </w:r>
+      <w:r>
+        <w:rPr>
+          <w:rFonts w:ascii="Times New Roman" w:hAnsi="Times New Roman" w:cs="Times New Roman"/>
+          <w:i/>
+          <w:sz w:val="24"/>
+          <w:szCs w:val="24"/>
+          <w:lang w:val="en-GB"/>
+        </w:rPr>
+        <w:t xml:space="preserve">.  Planting native species in suitable habitats may have minimal lasting effect if lakes are separated </w:t>
+      </w:r>
+      <w:r>
+        <w:rPr>
+          <w:rFonts w:ascii="Times New Roman" w:hAnsi="Times New Roman" w:cs="Times New Roman"/>
+          <w:i/>
+          <w:sz w:val="24"/>
+          <w:szCs w:val="24"/>
+          <w:lang w:val="en-GB"/>
+        </w:rPr>
+        <w:t xml:space="preserve">by </w:t>
+      </w:r>
+      <w:r>
+        <w:rPr>
+          <w:rFonts w:ascii="Times New Roman" w:hAnsi="Times New Roman" w:cs="Times New Roman"/>
+          <w:i/>
+          <w:sz w:val="24"/>
+          <w:szCs w:val="24"/>
+          <w:lang w:val="en-GB"/>
+        </w:rPr>
+        <w:t>large distances across the landscape.’</w:t>
+      </w:r>
+    </w:p>
+    <w:p>
+      <w:pPr>
+        <w:pStyle w:val="PlainText"/>
+        <w:rPr>
+          <w:rFonts w:ascii="Times" w:hAnsi="Times" w:cs="Times"/>
+          <w:sz w:val="24"/>
+          <w:szCs w:val="24"/>
+        </w:rPr>
+      </w:pPr>
+    </w:p>
+    <w:p>
+      <w:pPr>
+        <w:pStyle w:val="PlainText"/>
+        <w:rPr>
+          <w:rFonts w:ascii="Times" w:hAnsi="Times" w:cs="Times"/>
+          <w:sz w:val="24"/>
+          <w:szCs w:val="24"/>
+        </w:rPr>
+      </w:pPr>
+      <w:r>
+        <w:rPr>
+          <w:rFonts w:ascii="Times" w:hAnsi="Times" w:cs="Times"/>
+          <w:sz w:val="24"/>
+          <w:szCs w:val="24"/>
+        </w:rPr>
+        <w:t>I have attached some detailed comments in an Excel spreadsheet.</w:t>
+      </w:r>
+    </w:p>
+    <w:p>
+      <w:pPr>
+        <w:pStyle w:val="PlainText"/>
+        <w:rPr>
+          <w:rFonts w:ascii="Times" w:hAnsi="Times" w:cs="Times"/>
+          <w:sz w:val="24"/>
+          <w:szCs w:val="24"/>
+        </w:rPr>
+      </w:pPr>
+    </w:p>
+    <w:p>
+      <w:pPr>
+        <w:pStyle w:val="PlainText"/>
+        <w:rPr>
+          <w:rFonts w:ascii="Times" w:hAnsi="Times" w:cs="Times"/>
+          <w:sz w:val="24"/>
+          <w:szCs w:val="24"/>
+        </w:rPr>
+      </w:pPr>
+      <w:r>
+        <w:rPr>
+          <w:rFonts w:ascii="Times" w:hAnsi="Times" w:cs="Times"/>
+          <w:sz w:val="24"/>
+          <w:szCs w:val="24"/>
+        </w:rPr>
+        <w:t xml:space="preserve">Page 6, lines 10-12: Were all of the surveys conducted in summer, versus early season surveys targeting P </w:t>
+      </w:r>
+      <w:proofErr w:type="spellStart"/>
+      <w:r>
+        <w:rPr>
+          <w:rFonts w:ascii="Times" w:hAnsi="Times" w:cs="Times"/>
+          <w:sz w:val="24"/>
+          <w:szCs w:val="24"/>
+        </w:rPr>
+        <w:t>crispus</w:t>
+      </w:r>
+      <w:proofErr w:type="spellEnd"/>
+      <w:r>
+        <w:rPr>
+          <w:rFonts w:ascii="Times" w:hAnsi="Times" w:cs="Times"/>
+          <w:sz w:val="24"/>
+          <w:szCs w:val="24"/>
+        </w:rPr>
+        <w:t xml:space="preserve">? </w:t>
+      </w:r>
+    </w:p>
+    <w:p>
+      <w:pPr>
+        <w:pStyle w:val="PlainText"/>
+        <w:rPr>
+          <w:rFonts w:ascii="Times" w:hAnsi="Times" w:cs="Times"/>
+          <w:sz w:val="24"/>
+          <w:szCs w:val="24"/>
+        </w:rPr>
+      </w:pPr>
+    </w:p>
+    <w:p>
+      <w:pPr>
+        <w:pStyle w:val="PlainText"/>
+        <w:rPr>
+          <w:rFonts w:ascii="Times" w:hAnsi="Times" w:cs="Times"/>
+          <w:i/>
+          <w:sz w:val="24"/>
+          <w:szCs w:val="24"/>
+        </w:rPr>
+      </w:pPr>
+      <w:r>
+        <w:rPr>
+          <w:rFonts w:ascii="Times" w:hAnsi="Times" w:cs="Times"/>
+          <w:i/>
+          <w:sz w:val="24"/>
+          <w:szCs w:val="24"/>
+        </w:rPr>
+        <w:t>Added th</w:t>
+      </w:r>
+      <w:r>
+        <w:rPr>
+          <w:rFonts w:ascii="Times" w:hAnsi="Times" w:cs="Times"/>
+          <w:i/>
+          <w:sz w:val="24"/>
+          <w:szCs w:val="24"/>
+        </w:rPr>
+        <w:t>e following to Page 6, line 12: ‘</w:t>
+      </w:r>
+      <w:r>
+        <w:rPr>
+          <w:rFonts w:ascii="Times New Roman" w:hAnsi="Times New Roman" w:cs="Times New Roman"/>
+          <w:i/>
+          <w:sz w:val="24"/>
+          <w:szCs w:val="24"/>
+          <w:lang w:val="en-GB"/>
+        </w:rPr>
+        <w:t xml:space="preserve">Early season surveys that only targeted P. </w:t>
+      </w:r>
+      <w:proofErr w:type="spellStart"/>
+      <w:r>
+        <w:rPr>
+          <w:rFonts w:ascii="Times New Roman" w:hAnsi="Times New Roman" w:cs="Times New Roman"/>
+          <w:i/>
+          <w:sz w:val="24"/>
+          <w:szCs w:val="24"/>
+          <w:lang w:val="en-GB"/>
+        </w:rPr>
+        <w:t>crispus</w:t>
+      </w:r>
+      <w:proofErr w:type="spellEnd"/>
+      <w:r>
+        <w:rPr>
+          <w:rFonts w:ascii="Times New Roman" w:hAnsi="Times New Roman" w:cs="Times New Roman"/>
+          <w:i/>
+          <w:sz w:val="24"/>
+          <w:szCs w:val="24"/>
+        </w:rPr>
+        <w:t xml:space="preserve"> </w:t>
+      </w:r>
+      <w:proofErr w:type="spellStart"/>
+      <w:r>
+        <w:rPr>
+          <w:rFonts w:ascii="Times New Roman" w:hAnsi="Times New Roman" w:cs="Times New Roman"/>
+          <w:i/>
+          <w:sz w:val="24"/>
+          <w:szCs w:val="24"/>
+        </w:rPr>
+        <w:t>were</w:t>
+      </w:r>
+      <w:proofErr w:type="spellEnd"/>
+      <w:r>
+        <w:rPr>
+          <w:rFonts w:ascii="Times New Roman" w:hAnsi="Times New Roman" w:cs="Times New Roman"/>
+          <w:i/>
+          <w:sz w:val="24"/>
+          <w:szCs w:val="24"/>
+        </w:rPr>
+        <w:t xml:space="preserve"> not used.’</w:t>
+      </w:r>
+      <w:r>
+        <w:rPr>
+          <w:rFonts w:ascii="Times" w:hAnsi="Times" w:cs="Times"/>
+          <w:i/>
+          <w:sz w:val="24"/>
+          <w:szCs w:val="24"/>
+        </w:rPr>
+        <w:t xml:space="preserve"> </w:t>
+      </w:r>
+    </w:p>
+    <w:p>
+      <w:pPr>
+        <w:pStyle w:val="PlainText"/>
+        <w:rPr>
+          <w:rFonts w:ascii="Times" w:hAnsi="Times" w:cs="Times"/>
+          <w:i/>
+          <w:sz w:val="24"/>
+          <w:szCs w:val="24"/>
+        </w:rPr>
+      </w:pPr>
+    </w:p>
+    <w:p>
+      <w:pPr>
+        <w:pStyle w:val="PlainText"/>
+        <w:rPr>
+          <w:rFonts w:ascii="Times" w:hAnsi="Times" w:cs="Times"/>
+          <w:sz w:val="24"/>
+          <w:szCs w:val="24"/>
+        </w:rPr>
+      </w:pPr>
+      <w:r>
+        <w:rPr>
+          <w:rFonts w:ascii="Times" w:hAnsi="Times" w:cs="Times"/>
+          <w:sz w:val="24"/>
+          <w:szCs w:val="24"/>
+        </w:rPr>
+        <w:t>Page 9, lines 17: replace 'for which reason the different models can be' with 'which allows the different models to be'</w:t>
+      </w:r>
+    </w:p>
+    <w:p>
+      <w:pPr>
+        <w:pStyle w:val="PlainText"/>
+        <w:rPr>
+          <w:rFonts w:ascii="Times" w:hAnsi="Times" w:cs="Times"/>
+          <w:sz w:val="24"/>
+          <w:szCs w:val="24"/>
+        </w:rPr>
+      </w:pPr>
+    </w:p>
+    <w:p>
+      <w:pPr>
+        <w:pStyle w:val="PlainText"/>
+        <w:rPr>
+          <w:rFonts w:ascii="Times" w:hAnsi="Times" w:cs="Times"/>
+          <w:i/>
+          <w:sz w:val="24"/>
+          <w:szCs w:val="24"/>
+        </w:rPr>
+      </w:pPr>
+      <w:r>
+        <w:rPr>
+          <w:rFonts w:ascii="Times" w:hAnsi="Times" w:cs="Times"/>
+          <w:i/>
+          <w:sz w:val="24"/>
+          <w:szCs w:val="24"/>
+        </w:rPr>
+        <w:t>Done.</w:t>
+      </w:r>
+    </w:p>
+    <w:p>
+      <w:pPr>
+        <w:pStyle w:val="PlainText"/>
+        <w:rPr>
+          <w:rFonts w:ascii="Times" w:hAnsi="Times" w:cs="Times"/>
+          <w:i/>
+          <w:sz w:val="24"/>
+          <w:szCs w:val="24"/>
+        </w:rPr>
+      </w:pPr>
+    </w:p>
+    <w:p>
+      <w:pPr>
+        <w:pStyle w:val="PlainText"/>
+        <w:rPr>
+          <w:rFonts w:ascii="Times" w:hAnsi="Times" w:cs="Times"/>
+          <w:sz w:val="24"/>
+          <w:szCs w:val="24"/>
+        </w:rPr>
+      </w:pPr>
+      <w:r>
+        <w:rPr>
+          <w:rFonts w:ascii="Times" w:hAnsi="Times" w:cs="Times"/>
+          <w:sz w:val="24"/>
+          <w:szCs w:val="24"/>
+        </w:rPr>
+        <w:t>Page 9, line 56: Here you mention 38 significant axes with positive Moran I scores</w:t>
+      </w:r>
+    </w:p>
+    <w:p>
+      <w:pPr>
+        <w:pStyle w:val="PlainText"/>
+        <w:rPr>
+          <w:rFonts w:ascii="Times" w:hAnsi="Times" w:cs="Times"/>
+          <w:sz w:val="24"/>
+          <w:szCs w:val="24"/>
+        </w:rPr>
+      </w:pPr>
+      <w:r>
+        <w:rPr>
+          <w:rFonts w:ascii="Times" w:hAnsi="Times" w:cs="Times"/>
+          <w:sz w:val="24"/>
+          <w:szCs w:val="24"/>
+        </w:rPr>
+        <w:t>Page 10, line 58: Here you say 12 of 58 spatial variables were selected - should this be 38?</w:t>
+      </w:r>
+    </w:p>
+    <w:p>
+      <w:pPr>
+        <w:pStyle w:val="PlainText"/>
+        <w:rPr>
+          <w:rFonts w:ascii="Times" w:hAnsi="Times" w:cs="Times"/>
+          <w:sz w:val="24"/>
+          <w:szCs w:val="24"/>
+        </w:rPr>
+      </w:pPr>
+    </w:p>
+    <w:p>
+      <w:pPr>
+        <w:pStyle w:val="PlainText"/>
+        <w:rPr>
+          <w:rFonts w:ascii="Times" w:hAnsi="Times" w:cs="Times"/>
+          <w:i/>
+          <w:sz w:val="24"/>
+          <w:szCs w:val="24"/>
+        </w:rPr>
+      </w:pPr>
+      <w:r>
+        <w:rPr>
+          <w:rFonts w:ascii="Times" w:hAnsi="Times" w:cs="Times"/>
+          <w:i/>
+          <w:sz w:val="24"/>
+          <w:szCs w:val="24"/>
+        </w:rPr>
+        <w:t>Yes, corrected.</w:t>
+      </w:r>
+    </w:p>
+    <w:p>
+      <w:pPr>
+        <w:pStyle w:val="PlainText"/>
+        <w:rPr>
+          <w:rFonts w:ascii="Times" w:hAnsi="Times" w:cs="Times"/>
+          <w:sz w:val="24"/>
+          <w:szCs w:val="24"/>
+        </w:rPr>
+      </w:pPr>
+    </w:p>
+    <w:p>
+      <w:pPr>
+        <w:pStyle w:val="PlainText"/>
+        <w:rPr>
+          <w:rFonts w:ascii="Times" w:hAnsi="Times" w:cs="Times"/>
+          <w:sz w:val="24"/>
+          <w:szCs w:val="24"/>
+        </w:rPr>
+      </w:pPr>
+      <w:r>
+        <w:rPr>
+          <w:rFonts w:ascii="Times" w:hAnsi="Times" w:cs="Times"/>
+          <w:sz w:val="24"/>
+          <w:szCs w:val="24"/>
+        </w:rPr>
+        <w:t>Page 10, lines 25-37: To make this sentence easier to follow, I would suggest using semicolons to separate the important variables for each variable group. So I would change the comma to a semicolon after 'local variables' and 'climate variables'</w:t>
+      </w:r>
+    </w:p>
+    <w:p>
+      <w:pPr>
+        <w:pStyle w:val="PlainText"/>
+        <w:rPr>
+          <w:rFonts w:ascii="Times" w:hAnsi="Times" w:cs="Times"/>
+          <w:sz w:val="24"/>
+          <w:szCs w:val="24"/>
+        </w:rPr>
+      </w:pPr>
+    </w:p>
+    <w:p>
+      <w:pPr>
+        <w:pStyle w:val="PlainText"/>
+        <w:rPr>
+          <w:rFonts w:ascii="Times" w:hAnsi="Times" w:cs="Times"/>
+          <w:sz w:val="24"/>
+          <w:szCs w:val="24"/>
+        </w:rPr>
+      </w:pPr>
+      <w:r>
+        <w:rPr>
+          <w:rFonts w:ascii="Times" w:hAnsi="Times" w:cs="Times"/>
+          <w:i/>
+          <w:sz w:val="24"/>
+          <w:szCs w:val="24"/>
+        </w:rPr>
+        <w:t>Changed</w:t>
+      </w:r>
+      <w:r>
+        <w:rPr>
+          <w:rFonts w:ascii="Times" w:hAnsi="Times" w:cs="Times"/>
+          <w:sz w:val="24"/>
+          <w:szCs w:val="24"/>
+        </w:rPr>
+        <w:t xml:space="preserve">. </w:t>
+      </w:r>
+    </w:p>
+    <w:p>
+      <w:pPr>
+        <w:pStyle w:val="PlainText"/>
+        <w:rPr>
+          <w:rFonts w:ascii="Times" w:hAnsi="Times" w:cs="Times"/>
+          <w:sz w:val="24"/>
+          <w:szCs w:val="24"/>
+        </w:rPr>
+      </w:pPr>
+    </w:p>
+    <w:p>
+      <w:pPr>
+        <w:pStyle w:val="PlainText"/>
+        <w:rPr>
+          <w:rFonts w:ascii="Times" w:hAnsi="Times" w:cs="Times"/>
+          <w:sz w:val="24"/>
+          <w:szCs w:val="24"/>
+        </w:rPr>
+      </w:pPr>
+      <w:r>
+        <w:rPr>
+          <w:rFonts w:ascii="Times" w:hAnsi="Times" w:cs="Times"/>
+          <w:sz w:val="24"/>
+          <w:szCs w:val="24"/>
+        </w:rPr>
+        <w:t xml:space="preserve">Page </w:t>
+      </w:r>
+      <w:r>
+        <w:rPr>
+          <w:rFonts w:ascii="Times" w:hAnsi="Times" w:cs="Times"/>
+          <w:sz w:val="24"/>
+          <w:szCs w:val="24"/>
+        </w:rPr>
+        <w:t>11</w:t>
+      </w:r>
+      <w:r>
+        <w:rPr>
+          <w:rFonts w:ascii="Times" w:hAnsi="Times" w:cs="Times"/>
+          <w:sz w:val="24"/>
+          <w:szCs w:val="24"/>
+        </w:rPr>
+        <w:t>, lines 29-31: Use of the word 'numerous' - I'm not sure if there is a convention for when the threshold to numerous is crossed - it looks like 5 species had explained variance less than one for local effects and 11 for spatial effects. I think 11 seems like it could be 'numerous', but 5 seems more like 'several' to me. Or maybe the threshold for 'zero' explained variance was higher than 1, in which case you can ignore this comment.</w:t>
+      </w:r>
+    </w:p>
+    <w:p>
+      <w:pPr>
+        <w:pStyle w:val="PlainText"/>
+        <w:rPr>
+          <w:rFonts w:ascii="Times" w:hAnsi="Times" w:cs="Times"/>
+          <w:sz w:val="24"/>
+          <w:szCs w:val="24"/>
+        </w:rPr>
+      </w:pPr>
+    </w:p>
+    <w:p>
+      <w:pPr>
+        <w:pStyle w:val="PlainText"/>
+        <w:rPr>
+          <w:rFonts w:ascii="Times" w:hAnsi="Times" w:cs="Times"/>
+          <w:i/>
+          <w:sz w:val="24"/>
+          <w:szCs w:val="24"/>
+        </w:rPr>
+      </w:pPr>
+      <w:r>
+        <w:rPr>
+          <w:rFonts w:ascii="Times" w:hAnsi="Times" w:cs="Times"/>
+          <w:i/>
+          <w:sz w:val="24"/>
+          <w:szCs w:val="24"/>
+        </w:rPr>
         <w:lastRenderedPageBreak/>
-        <w:t>Page 18, line 5: ‘</w:t>
+        <w:t xml:space="preserve">Zero </w:t>
+      </w:r>
+      <w:r>
+        <w:rPr>
+          <w:rFonts w:ascii="Times" w:hAnsi="Times" w:cs="Times"/>
+          <w:i/>
+          <w:sz w:val="24"/>
+          <w:szCs w:val="24"/>
+        </w:rPr>
+        <w:t>was changed to &lt; 1%</w:t>
+      </w:r>
+      <w:r>
+        <w:rPr>
+          <w:rFonts w:ascii="Times" w:hAnsi="Times" w:cs="Times"/>
+          <w:i/>
+          <w:sz w:val="24"/>
+          <w:szCs w:val="24"/>
+        </w:rPr>
+        <w:t xml:space="preserve"> for the inline text</w:t>
+      </w:r>
+      <w:r>
+        <w:rPr>
+          <w:rFonts w:ascii="Times" w:hAnsi="Times" w:cs="Times"/>
+          <w:i/>
+          <w:sz w:val="24"/>
+          <w:szCs w:val="24"/>
+        </w:rPr>
+        <w:t>.  All species less than 1% explained varian</w:t>
+      </w:r>
+      <w:r>
+        <w:rPr>
+          <w:rFonts w:ascii="Times" w:hAnsi="Times" w:cs="Times"/>
+          <w:i/>
+          <w:sz w:val="24"/>
+          <w:szCs w:val="24"/>
+        </w:rPr>
+        <w:t>ce for local effects were noted.</w:t>
+      </w:r>
+    </w:p>
+    <w:p>
+      <w:pPr>
+        <w:pStyle w:val="PlainText"/>
+        <w:rPr>
+          <w:rFonts w:ascii="Times" w:hAnsi="Times" w:cs="Times"/>
+          <w:i/>
+          <w:sz w:val="24"/>
+          <w:szCs w:val="24"/>
+        </w:rPr>
+      </w:pPr>
+    </w:p>
+    <w:p>
+      <w:pPr>
+        <w:pStyle w:val="PlainText"/>
+        <w:rPr>
+          <w:rFonts w:ascii="Times" w:hAnsi="Times" w:cs="Times"/>
+          <w:sz w:val="24"/>
+          <w:szCs w:val="24"/>
+        </w:rPr>
+      </w:pPr>
+      <w:r>
+        <w:rPr>
+          <w:rFonts w:ascii="Times" w:hAnsi="Times" w:cs="Times"/>
+          <w:sz w:val="24"/>
+          <w:szCs w:val="24"/>
+        </w:rPr>
+        <w:t xml:space="preserve">Page 12, line 27: </w:t>
+      </w:r>
+      <w:r>
+        <w:rPr>
+          <w:rFonts w:ascii="Times" w:hAnsi="Times" w:cs="Times"/>
+          <w:sz w:val="24"/>
+          <w:szCs w:val="24"/>
+        </w:rPr>
+        <w:t xml:space="preserve">You rarely refer to the </w:t>
+      </w:r>
+      <w:r>
+        <w:rPr>
+          <w:rFonts w:ascii="Times" w:hAnsi="Times" w:cs="Times"/>
+          <w:sz w:val="24"/>
+          <w:szCs w:val="24"/>
+        </w:rPr>
+        <w:t xml:space="preserve">tables in the discussion, but I found it helpful to refer back to them and would like at least an </w:t>
+      </w:r>
+      <w:proofErr w:type="spellStart"/>
+      <w:r>
+        <w:rPr>
+          <w:rFonts w:ascii="Times" w:hAnsi="Times" w:cs="Times"/>
+          <w:sz w:val="24"/>
+          <w:szCs w:val="24"/>
+        </w:rPr>
+        <w:t>intial</w:t>
+      </w:r>
+      <w:proofErr w:type="spellEnd"/>
+      <w:r>
+        <w:rPr>
+          <w:rFonts w:ascii="Times" w:hAnsi="Times" w:cs="Times"/>
+          <w:sz w:val="24"/>
+          <w:szCs w:val="24"/>
+        </w:rPr>
+        <w:t xml:space="preserve"> reference to the data being discussed.</w:t>
+      </w:r>
+    </w:p>
+    <w:p>
+      <w:pPr>
+        <w:pStyle w:val="PlainText"/>
+        <w:rPr>
+          <w:rFonts w:ascii="Times" w:hAnsi="Times" w:cs="Times"/>
+          <w:sz w:val="24"/>
+          <w:szCs w:val="24"/>
+        </w:rPr>
+      </w:pPr>
+    </w:p>
+    <w:p>
+      <w:pPr>
+        <w:pStyle w:val="PlainText"/>
+        <w:rPr>
+          <w:rFonts w:ascii="Times" w:hAnsi="Times" w:cs="Times"/>
+          <w:i/>
+          <w:sz w:val="24"/>
+          <w:szCs w:val="24"/>
+        </w:rPr>
+      </w:pPr>
+      <w:r>
+        <w:rPr>
+          <w:rFonts w:ascii="Times" w:hAnsi="Times" w:cs="Times"/>
+          <w:i/>
+          <w:sz w:val="24"/>
+          <w:szCs w:val="24"/>
+        </w:rPr>
+        <w:t xml:space="preserve">Citations were added for Table 3 on page 12, line 27, page 13, line 19, page 15, </w:t>
       </w:r>
       <w:proofErr w:type="gramStart"/>
       <w:r>
         <w:rPr>
-          <w:rFonts w:ascii="Times New Roman" w:hAnsi="Times New Roman" w:cs="Times New Roman"/>
-          <w:i/>
-          <w:sz w:val="24"/>
-          <w:szCs w:val="24"/>
-          <w:lang w:val="en-GB"/>
-        </w:rPr>
-        <w:t>Accordingly</w:t>
+          <w:rFonts w:ascii="Times" w:hAnsi="Times" w:cs="Times"/>
+          <w:i/>
+          <w:sz w:val="24"/>
+          <w:szCs w:val="24"/>
+        </w:rPr>
+        <w:t>line</w:t>
       </w:r>
       <w:proofErr w:type="gramEnd"/>
       <w:r>
         <w:rPr>
-          <w:rFonts w:ascii="Times New Roman" w:hAnsi="Times New Roman" w:cs="Times New Roman"/>
-          <w:i/>
-          <w:sz w:val="24"/>
-          <w:szCs w:val="24"/>
-          <w:lang w:val="en-GB"/>
-        </w:rPr>
-        <w:t xml:space="preserve">, the geographic </w:t>
+          <w:rFonts w:ascii="Times" w:hAnsi="Times" w:cs="Times"/>
+          <w:i/>
+          <w:sz w:val="24"/>
+          <w:szCs w:val="24"/>
+        </w:rPr>
+        <w:t xml:space="preserve"> 48 and for Table 4 on page 13, line 24, page 14, line 14.</w:t>
+      </w:r>
+    </w:p>
+    <w:p>
+      <w:pPr>
+        <w:pStyle w:val="PlainText"/>
+        <w:rPr>
+          <w:rFonts w:ascii="Times" w:hAnsi="Times" w:cs="Times"/>
+          <w:sz w:val="24"/>
+          <w:szCs w:val="24"/>
+        </w:rPr>
+      </w:pPr>
+    </w:p>
+    <w:p>
+      <w:pPr>
+        <w:pStyle w:val="PlainText"/>
+        <w:rPr>
+          <w:rFonts w:ascii="Times" w:hAnsi="Times" w:cs="Times"/>
+          <w:sz w:val="24"/>
+          <w:szCs w:val="24"/>
+        </w:rPr>
+      </w:pPr>
+      <w:r>
+        <w:rPr>
+          <w:rFonts w:ascii="Times" w:hAnsi="Times" w:cs="Times"/>
+          <w:sz w:val="24"/>
+          <w:szCs w:val="24"/>
+        </w:rPr>
+        <w:t>Page 12, line 27-31: I don't understand how the relative importance of pure spatial variables suggests minimal effect of geographically structured variables. Doesn't the relative lack of importance of pure local and climate variables combined with the substantial variance accounted for by the shared variables point toward important geographic structure that the statistics cannot separate?</w:t>
+      </w:r>
+    </w:p>
+    <w:p>
+      <w:pPr>
+        <w:pStyle w:val="PlainText"/>
+        <w:rPr>
+          <w:rFonts w:ascii="Times" w:hAnsi="Times" w:cs="Times"/>
+          <w:sz w:val="24"/>
+          <w:szCs w:val="24"/>
+        </w:rPr>
+      </w:pPr>
+    </w:p>
+    <w:p>
+      <w:pPr>
+        <w:pStyle w:val="PlainText"/>
+        <w:rPr>
+          <w:rFonts w:ascii="Times New Roman" w:hAnsi="Times New Roman" w:cs="Times New Roman"/>
+          <w:sz w:val="24"/>
+          <w:szCs w:val="24"/>
+          <w:lang w:val="en-GB"/>
+        </w:rPr>
+      </w:pPr>
+      <w:r>
+        <w:rPr>
+          <w:rFonts w:ascii="Times" w:hAnsi="Times" w:cs="Times"/>
+          <w:i/>
+          <w:sz w:val="24"/>
+          <w:szCs w:val="24"/>
+        </w:rPr>
+        <w:t>This sentence was in error.  It was removed with our revisions to the discussion.</w:t>
+      </w:r>
+    </w:p>
+    <w:p>
+      <w:pPr>
+        <w:pStyle w:val="PlainText"/>
+        <w:rPr>
+          <w:rFonts w:ascii="Times" w:hAnsi="Times" w:cs="Times"/>
+          <w:i/>
+          <w:sz w:val="24"/>
+          <w:szCs w:val="24"/>
+        </w:rPr>
+      </w:pPr>
+    </w:p>
+    <w:p>
+      <w:pPr>
+        <w:pStyle w:val="PlainText"/>
+        <w:rPr>
+          <w:rFonts w:ascii="Times" w:hAnsi="Times" w:cs="Times"/>
+          <w:sz w:val="24"/>
+          <w:szCs w:val="24"/>
+        </w:rPr>
+      </w:pPr>
+      <w:r>
+        <w:rPr>
+          <w:rFonts w:ascii="Times" w:hAnsi="Times" w:cs="Times"/>
+          <w:sz w:val="24"/>
+          <w:szCs w:val="24"/>
+        </w:rPr>
+        <w:t xml:space="preserve">Page 13, line 11-14: I agree that eutrophication appears to be limiting Potamogeton assemblage and richness in the southern region, but I'm not convinced that this is dispersal limitation. It seems like the habitat is unsuitable in that area for most species, although there is evidence of dispersal limitation for P. </w:t>
       </w:r>
       <w:proofErr w:type="spellStart"/>
       <w:r>
         <w:rPr>
-          <w:rFonts w:ascii="Times New Roman" w:hAnsi="Times New Roman" w:cs="Times New Roman"/>
-          <w:i/>
-          <w:sz w:val="24"/>
-          <w:szCs w:val="24"/>
-          <w:lang w:val="en-GB"/>
-        </w:rPr>
-        <w:t>centers</w:t>
+          <w:rFonts w:ascii="Times" w:hAnsi="Times" w:cs="Times"/>
+          <w:sz w:val="24"/>
+          <w:szCs w:val="24"/>
+        </w:rPr>
+        <w:t>crispus</w:t>
       </w:r>
       <w:proofErr w:type="spellEnd"/>
       <w:r>
         <w:rPr>
-          <w:rFonts w:ascii="Times New Roman" w:hAnsi="Times New Roman" w:cs="Times New Roman"/>
-          <w:i/>
-          <w:sz w:val="24"/>
-          <w:szCs w:val="24"/>
-          <w:lang w:val="en-GB"/>
-        </w:rPr>
-        <w:t xml:space="preserve"> shown in Fig. 1 represent a </w:t>
+          <w:rFonts w:ascii="Times" w:hAnsi="Times" w:cs="Times"/>
+          <w:sz w:val="24"/>
+          <w:szCs w:val="24"/>
+        </w:rPr>
+        <w:t xml:space="preserve"> and a </w:t>
       </w:r>
       <w:proofErr w:type="spellStart"/>
       <w:r>
         <w:rPr>
-          <w:rFonts w:ascii="Times New Roman" w:hAnsi="Times New Roman" w:cs="Times New Roman"/>
-          <w:i/>
-          <w:sz w:val="24"/>
-          <w:szCs w:val="24"/>
-          <w:lang w:val="en-GB"/>
-        </w:rPr>
-        <w:t>tradeoff</w:t>
+          <w:rFonts w:ascii="Times" w:hAnsi="Times" w:cs="Times"/>
+          <w:sz w:val="24"/>
+          <w:szCs w:val="24"/>
+        </w:rPr>
+        <w:t>comparision</w:t>
       </w:r>
       <w:proofErr w:type="spellEnd"/>
       <w:r>
         <w:rPr>
-          <w:rFonts w:ascii="Times New Roman" w:hAnsi="Times New Roman" w:cs="Times New Roman"/>
-          <w:i/>
-          <w:sz w:val="24"/>
-          <w:szCs w:val="24"/>
-          <w:lang w:val="en-GB"/>
-        </w:rPr>
-        <w:t xml:space="preserve"> in habitat suitability related to geographical structuring of environmental variables.’</w:t>
-      </w:r>
-    </w:p>
-    <w:p>
-      <w:pPr>
-        <w:pStyle w:val="PlainText"/>
-        <w:rPr>
-          <w:rFonts w:ascii="Times New Roman" w:hAnsi="Times New Roman" w:cs="Times New Roman"/>
-          <w:i/>
-          <w:sz w:val="24"/>
-          <w:szCs w:val="24"/>
-          <w:lang w:val="en-GB"/>
-        </w:rPr>
-      </w:pPr>
-    </w:p>
-    <w:p>
-      <w:pPr>
-        <w:pStyle w:val="PlainText"/>
-        <w:rPr>
-          <w:rFonts w:ascii="Times" w:hAnsi="Times" w:cs="Times"/>
-          <w:i/>
-          <w:sz w:val="24"/>
-          <w:szCs w:val="24"/>
-        </w:rPr>
-      </w:pPr>
-      <w:r>
-        <w:rPr>
-          <w:rFonts w:ascii="Times New Roman" w:hAnsi="Times New Roman" w:cs="Times New Roman"/>
-          <w:i/>
-          <w:sz w:val="24"/>
-          <w:szCs w:val="24"/>
-          <w:lang w:val="en-GB"/>
-        </w:rPr>
-        <w:t>Page 18, line 29: ‘Dispersal limitation also has relevance for restoration efforts such that connectivity between lakes should be sufficient for colonization provided adequate habitat suitability.  Planting native species in suitable habitats may have minimal lasting effect if lakes are separated large distances across the landscape.’</w:t>
-      </w:r>
-    </w:p>
-    <w:p>
-      <w:pPr>
-        <w:pStyle w:val="PlainText"/>
-        <w:rPr>
-          <w:rFonts w:ascii="Times" w:hAnsi="Times" w:cs="Times"/>
-          <w:sz w:val="24"/>
-          <w:szCs w:val="24"/>
-        </w:rPr>
-      </w:pPr>
-    </w:p>
-    <w:p>
-      <w:pPr>
-        <w:pStyle w:val="PlainText"/>
-        <w:rPr>
-          <w:rFonts w:ascii="Times" w:hAnsi="Times" w:cs="Times"/>
-          <w:sz w:val="24"/>
-          <w:szCs w:val="24"/>
-        </w:rPr>
-      </w:pPr>
-      <w:r>
-        <w:rPr>
-          <w:rFonts w:ascii="Times" w:hAnsi="Times" w:cs="Times"/>
-          <w:sz w:val="24"/>
-          <w:szCs w:val="24"/>
-        </w:rPr>
-        <w:t>I have attached some detailed comments in an Excel spreadsheet.</w:t>
-      </w:r>
-    </w:p>
-    <w:p>
-      <w:pPr>
-        <w:pStyle w:val="PlainText"/>
-        <w:rPr>
-          <w:rFonts w:ascii="Times" w:hAnsi="Times" w:cs="Times"/>
-          <w:sz w:val="24"/>
-          <w:szCs w:val="24"/>
-        </w:rPr>
-      </w:pPr>
-    </w:p>
-    <w:p>
-      <w:pPr>
-        <w:pStyle w:val="PlainText"/>
-        <w:rPr>
-          <w:rFonts w:ascii="Times" w:hAnsi="Times" w:cs="Times"/>
-          <w:sz w:val="24"/>
-          <w:szCs w:val="24"/>
-        </w:rPr>
-      </w:pPr>
-      <w:r>
-        <w:rPr>
-          <w:rFonts w:ascii="Times" w:hAnsi="Times" w:cs="Times"/>
-          <w:sz w:val="24"/>
-          <w:szCs w:val="24"/>
-        </w:rPr>
-        <w:t xml:space="preserve">Page 6, lines 10-12: Were all of the surveys conducted in summer, versus early season surveys targeting P </w:t>
+          <w:rFonts w:ascii="Times" w:hAnsi="Times" w:cs="Times"/>
+          <w:sz w:val="24"/>
+          <w:szCs w:val="24"/>
+        </w:rPr>
+        <w:t xml:space="preserve"> with P. </w:t>
       </w:r>
       <w:proofErr w:type="spellStart"/>
       <w:r>
@@ -2273,7 +3327,7 @@
           <w:sz w:val="24"/>
           <w:szCs w:val="24"/>
         </w:rPr>
-        <w:t>crispus</w:t>
+        <w:t>pectinatus</w:t>
       </w:r>
       <w:proofErr w:type="spellEnd"/>
       <w:r>
@@ -2282,935 +3336,389 @@
           <w:sz w:val="24"/>
           <w:szCs w:val="24"/>
         </w:rPr>
-        <w:t xml:space="preserve">? </w:t>
-      </w:r>
-    </w:p>
-    <w:p>
-      <w:pPr>
-        <w:pStyle w:val="PlainText"/>
-        <w:rPr>
-          <w:rFonts w:ascii="Times" w:hAnsi="Times" w:cs="Times"/>
-          <w:sz w:val="24"/>
-          <w:szCs w:val="24"/>
-        </w:rPr>
-      </w:pPr>
-    </w:p>
-    <w:p>
-      <w:pPr>
-        <w:pStyle w:val="PlainText"/>
-        <w:rPr>
-          <w:rFonts w:ascii="Times" w:hAnsi="Times" w:cs="Times"/>
-          <w:i/>
-          <w:sz w:val="24"/>
-          <w:szCs w:val="24"/>
-        </w:rPr>
-      </w:pPr>
-      <w:r>
-        <w:rPr>
-          <w:rFonts w:ascii="Times" w:hAnsi="Times" w:cs="Times"/>
-          <w:i/>
-          <w:sz w:val="24"/>
-          <w:szCs w:val="24"/>
-        </w:rPr>
-        <w:t>Added th</w:t>
-      </w:r>
-      <w:r>
-        <w:rPr>
-          <w:rFonts w:ascii="Times" w:hAnsi="Times" w:cs="Times"/>
-          <w:i/>
-          <w:sz w:val="24"/>
-          <w:szCs w:val="24"/>
-        </w:rPr>
-        <w:t>e following to Page 6, line 12: ‘</w:t>
-      </w:r>
-      <w:r>
-        <w:rPr>
-          <w:rFonts w:ascii="Times New Roman" w:hAnsi="Times New Roman" w:cs="Times New Roman"/>
-          <w:i/>
-          <w:sz w:val="24"/>
-          <w:szCs w:val="24"/>
-          <w:lang w:val="en-GB"/>
-        </w:rPr>
-        <w:t xml:space="preserve">Early season surveys that only targeted P. </w:t>
+        <w:t xml:space="preserve"> is interesting since both are tolerant of high TP.</w:t>
+      </w:r>
+    </w:p>
+    <w:p>
+      <w:pPr>
+        <w:pStyle w:val="PlainText"/>
+        <w:rPr>
+          <w:rFonts w:ascii="Times" w:hAnsi="Times" w:cs="Times"/>
+          <w:sz w:val="24"/>
+          <w:szCs w:val="24"/>
+        </w:rPr>
+      </w:pPr>
+    </w:p>
+    <w:p>
+      <w:pPr>
+        <w:pStyle w:val="PlainText"/>
+        <w:rPr>
+          <w:rFonts w:ascii="Times" w:hAnsi="Times" w:cs="Times"/>
+          <w:i/>
+          <w:sz w:val="24"/>
+          <w:szCs w:val="24"/>
+        </w:rPr>
+      </w:pPr>
+      <w:r>
+        <w:rPr>
+          <w:rFonts w:ascii="Times" w:hAnsi="Times" w:cs="Times"/>
+          <w:i/>
+          <w:sz w:val="24"/>
+          <w:szCs w:val="24"/>
+        </w:rPr>
+        <w:t>This section was revised based on the major comments above.  For the specific sentence, we have removed ‘dispersal-limitation’ and rephrased as ‘…</w:t>
+      </w:r>
+      <w:r>
+        <w:rPr>
+          <w:rFonts w:ascii="Times New Roman" w:hAnsi="Times New Roman" w:cs="Times New Roman"/>
+          <w:i/>
+          <w:sz w:val="24"/>
+          <w:szCs w:val="24"/>
+          <w:lang w:val="en-GB"/>
+        </w:rPr>
+        <w:t>assemblage composition and species richness may be defined by habitat suitability related to eutrophication.’</w:t>
+      </w:r>
+    </w:p>
+    <w:p>
+      <w:pPr>
+        <w:pStyle w:val="PlainText"/>
+        <w:rPr>
+          <w:rFonts w:ascii="Times" w:hAnsi="Times" w:cs="Times"/>
+          <w:sz w:val="24"/>
+          <w:szCs w:val="24"/>
+        </w:rPr>
+      </w:pPr>
+    </w:p>
+    <w:p>
+      <w:pPr>
+        <w:pStyle w:val="PlainText"/>
+        <w:rPr>
+          <w:rFonts w:ascii="Times" w:hAnsi="Times" w:cs="Times"/>
+          <w:sz w:val="24"/>
+          <w:szCs w:val="24"/>
+        </w:rPr>
+      </w:pPr>
+      <w:r>
+        <w:rPr>
+          <w:rFonts w:ascii="Times" w:hAnsi="Times" w:cs="Times"/>
+          <w:sz w:val="24"/>
+          <w:szCs w:val="24"/>
+        </w:rPr>
+        <w:t xml:space="preserve">Page </w:t>
+      </w:r>
+      <w:r>
+        <w:rPr>
+          <w:rFonts w:ascii="Times" w:hAnsi="Times" w:cs="Times"/>
+          <w:sz w:val="24"/>
+          <w:szCs w:val="24"/>
+        </w:rPr>
+        <w:t>13</w:t>
+      </w:r>
+      <w:r>
+        <w:rPr>
+          <w:rFonts w:ascii="Times" w:hAnsi="Times" w:cs="Times"/>
+          <w:sz w:val="24"/>
+          <w:szCs w:val="24"/>
+        </w:rPr>
+        <w:t>, line 24-25 Highlight that although only max depth and TP were correlated with richness, the amount of variance explained by these local variables was high.</w:t>
+      </w:r>
+    </w:p>
+    <w:p>
+      <w:pPr>
+        <w:pStyle w:val="PlainText"/>
+        <w:rPr>
+          <w:rFonts w:ascii="Times" w:hAnsi="Times" w:cs="Times"/>
+          <w:sz w:val="24"/>
+          <w:szCs w:val="24"/>
+        </w:rPr>
+      </w:pPr>
+    </w:p>
+    <w:p>
+      <w:pPr>
+        <w:pStyle w:val="PlainText"/>
+        <w:rPr>
+          <w:rFonts w:ascii="Times" w:hAnsi="Times" w:cs="Times"/>
+          <w:i/>
+          <w:sz w:val="24"/>
+          <w:szCs w:val="24"/>
+        </w:rPr>
+      </w:pPr>
+      <w:r>
+        <w:rPr>
+          <w:rFonts w:ascii="Times" w:hAnsi="Times" w:cs="Times"/>
+          <w:i/>
+          <w:sz w:val="24"/>
+          <w:szCs w:val="24"/>
+        </w:rPr>
+        <w:t>Added a follow-up sentence: ‘</w:t>
+      </w:r>
+      <w:r>
+        <w:rPr>
+          <w:rFonts w:ascii="Times New Roman" w:hAnsi="Times New Roman" w:cs="Times New Roman"/>
+          <w:i/>
+          <w:sz w:val="24"/>
+          <w:szCs w:val="24"/>
+          <w:lang w:val="en-GB"/>
+        </w:rPr>
+        <w:t xml:space="preserve">However, the variation in total richness that was explained by the pure local effects of depth and phosphorus was much higher than the pure effects of all local variables on assemblage composition.’  </w:t>
+      </w:r>
+    </w:p>
+    <w:p>
+      <w:pPr>
+        <w:pStyle w:val="PlainText"/>
+        <w:rPr>
+          <w:rFonts w:ascii="Times" w:hAnsi="Times" w:cs="Times"/>
+          <w:sz w:val="24"/>
+          <w:szCs w:val="24"/>
+        </w:rPr>
+      </w:pPr>
+    </w:p>
+    <w:p>
+      <w:pPr>
+        <w:pStyle w:val="PlainText"/>
+        <w:rPr>
+          <w:rFonts w:ascii="Times" w:hAnsi="Times" w:cs="Times"/>
+          <w:sz w:val="24"/>
+          <w:szCs w:val="24"/>
+        </w:rPr>
+      </w:pPr>
+      <w:r>
+        <w:rPr>
+          <w:rFonts w:ascii="Times" w:hAnsi="Times" w:cs="Times"/>
+          <w:sz w:val="24"/>
+          <w:szCs w:val="24"/>
+        </w:rPr>
+        <w:t xml:space="preserve">Page 13: The discussion of depth and habitat </w:t>
       </w:r>
       <w:proofErr w:type="spellStart"/>
       <w:r>
         <w:rPr>
-          <w:rFonts w:ascii="Times New Roman" w:hAnsi="Times New Roman" w:cs="Times New Roman"/>
-          <w:i/>
-          <w:sz w:val="24"/>
-          <w:szCs w:val="24"/>
-          <w:lang w:val="en-GB"/>
-        </w:rPr>
-        <w:t>crispus</w:t>
+          <w:rFonts w:ascii="Times" w:hAnsi="Times" w:cs="Times"/>
+          <w:sz w:val="24"/>
+          <w:szCs w:val="24"/>
+        </w:rPr>
+        <w:t>heterogenity</w:t>
       </w:r>
       <w:proofErr w:type="spellEnd"/>
       <w:r>
         <w:rPr>
-          <w:rFonts w:ascii="Times New Roman" w:hAnsi="Times New Roman" w:cs="Times New Roman"/>
-          <w:i/>
-          <w:sz w:val="24"/>
-          <w:szCs w:val="24"/>
-        </w:rPr>
-        <w:t xml:space="preserve"> </w:t>
-      </w:r>
-      <w:proofErr w:type="spellStart"/>
-      <w:r>
-        <w:rPr>
-          <w:rFonts w:ascii="Times New Roman" w:hAnsi="Times New Roman" w:cs="Times New Roman"/>
-          <w:i/>
-          <w:sz w:val="24"/>
-          <w:szCs w:val="24"/>
-        </w:rPr>
-        <w:t>were</w:t>
-      </w:r>
-      <w:proofErr w:type="spellEnd"/>
-      <w:r>
-        <w:rPr>
-          <w:rFonts w:ascii="Times New Roman" w:hAnsi="Times New Roman" w:cs="Times New Roman"/>
-          <w:i/>
-          <w:sz w:val="24"/>
-          <w:szCs w:val="24"/>
-        </w:rPr>
-        <w:t xml:space="preserve"> not used.’</w:t>
-      </w:r>
-      <w:r>
-        <w:rPr>
-          <w:rFonts w:ascii="Times" w:hAnsi="Times" w:cs="Times"/>
-          <w:i/>
-          <w:sz w:val="24"/>
-          <w:szCs w:val="24"/>
-        </w:rPr>
-        <w:t xml:space="preserve"> </w:t>
-      </w:r>
-    </w:p>
-    <w:p>
-      <w:pPr>
-        <w:pStyle w:val="PlainText"/>
-        <w:rPr>
-          <w:rFonts w:ascii="Times" w:hAnsi="Times" w:cs="Times"/>
-          <w:i/>
-          <w:sz w:val="24"/>
-          <w:szCs w:val="24"/>
-        </w:rPr>
-      </w:pPr>
-    </w:p>
-    <w:p>
-      <w:pPr>
-        <w:pStyle w:val="PlainText"/>
-        <w:rPr>
-          <w:rFonts w:ascii="Times" w:hAnsi="Times" w:cs="Times"/>
-          <w:sz w:val="24"/>
-          <w:szCs w:val="24"/>
-        </w:rPr>
-      </w:pPr>
-      <w:r>
-        <w:rPr>
-          <w:rFonts w:ascii="Times" w:hAnsi="Times" w:cs="Times"/>
-          <w:sz w:val="24"/>
-          <w:szCs w:val="24"/>
-        </w:rPr>
-        <w:t>Page 9, lines 17: replace 'for which reason the different models can be' with 'which allows the different models to be'</w:t>
-      </w:r>
-    </w:p>
-    <w:p>
-      <w:pPr>
-        <w:pStyle w:val="PlainText"/>
-        <w:rPr>
-          <w:rFonts w:ascii="Times" w:hAnsi="Times" w:cs="Times"/>
-          <w:sz w:val="24"/>
-          <w:szCs w:val="24"/>
-        </w:rPr>
-      </w:pPr>
-    </w:p>
-    <w:p>
-      <w:pPr>
-        <w:pStyle w:val="PlainText"/>
-        <w:rPr>
-          <w:rFonts w:ascii="Times" w:hAnsi="Times" w:cs="Times"/>
-          <w:i/>
-          <w:sz w:val="24"/>
-          <w:szCs w:val="24"/>
-        </w:rPr>
-      </w:pPr>
-      <w:r>
-        <w:rPr>
-          <w:rFonts w:ascii="Times" w:hAnsi="Times" w:cs="Times"/>
-          <w:i/>
-          <w:sz w:val="24"/>
-          <w:szCs w:val="24"/>
-        </w:rPr>
-        <w:t>Done.</w:t>
-      </w:r>
-    </w:p>
-    <w:p>
-      <w:pPr>
-        <w:pStyle w:val="PlainText"/>
-        <w:rPr>
-          <w:rFonts w:ascii="Times" w:hAnsi="Times" w:cs="Times"/>
-          <w:i/>
-          <w:sz w:val="24"/>
-          <w:szCs w:val="24"/>
-        </w:rPr>
-      </w:pPr>
-    </w:p>
-    <w:p>
-      <w:pPr>
-        <w:pStyle w:val="PlainText"/>
-        <w:rPr>
-          <w:rFonts w:ascii="Times" w:hAnsi="Times" w:cs="Times"/>
-          <w:sz w:val="24"/>
-          <w:szCs w:val="24"/>
-        </w:rPr>
-      </w:pPr>
-      <w:r>
-        <w:rPr>
-          <w:rFonts w:ascii="Times" w:hAnsi="Times" w:cs="Times"/>
-          <w:sz w:val="24"/>
-          <w:szCs w:val="24"/>
-        </w:rPr>
-        <w:t>Page 9, line 56: Here you mention 38 significant axes with positive Moran I scores</w:t>
-      </w:r>
-    </w:p>
-    <w:p>
-      <w:pPr>
-        <w:pStyle w:val="PlainText"/>
-        <w:rPr>
-          <w:rFonts w:ascii="Times" w:hAnsi="Times" w:cs="Times"/>
-          <w:sz w:val="24"/>
-          <w:szCs w:val="24"/>
-        </w:rPr>
-      </w:pPr>
-      <w:r>
-        <w:rPr>
-          <w:rFonts w:ascii="Times" w:hAnsi="Times" w:cs="Times"/>
-          <w:sz w:val="24"/>
-          <w:szCs w:val="24"/>
-        </w:rPr>
-        <w:t>Page 10, line 58: Here you say 12 of 58 spatial variables were selected - should this be 38?</w:t>
-      </w:r>
-    </w:p>
-    <w:p>
-      <w:pPr>
-        <w:pStyle w:val="PlainText"/>
-        <w:rPr>
-          <w:rFonts w:ascii="Times" w:hAnsi="Times" w:cs="Times"/>
-          <w:sz w:val="24"/>
-          <w:szCs w:val="24"/>
-        </w:rPr>
-      </w:pPr>
-    </w:p>
-    <w:p>
-      <w:pPr>
-        <w:pStyle w:val="PlainText"/>
-        <w:rPr>
-          <w:rFonts w:ascii="Times" w:hAnsi="Times" w:cs="Times"/>
-          <w:i/>
-          <w:sz w:val="24"/>
-          <w:szCs w:val="24"/>
-        </w:rPr>
-      </w:pPr>
-      <w:r>
-        <w:rPr>
-          <w:rFonts w:ascii="Times" w:hAnsi="Times" w:cs="Times"/>
-          <w:i/>
-          <w:sz w:val="24"/>
-          <w:szCs w:val="24"/>
-        </w:rPr>
-        <w:t>Yes, corrected.</w:t>
-      </w:r>
-    </w:p>
-    <w:p>
-      <w:pPr>
-        <w:pStyle w:val="PlainText"/>
-        <w:rPr>
-          <w:rFonts w:ascii="Times" w:hAnsi="Times" w:cs="Times"/>
-          <w:sz w:val="24"/>
-          <w:szCs w:val="24"/>
-        </w:rPr>
-      </w:pPr>
-    </w:p>
-    <w:p>
-      <w:pPr>
-        <w:pStyle w:val="PlainText"/>
-        <w:rPr>
-          <w:rFonts w:ascii="Times" w:hAnsi="Times" w:cs="Times"/>
-          <w:sz w:val="24"/>
-          <w:szCs w:val="24"/>
-        </w:rPr>
-      </w:pPr>
-      <w:r>
-        <w:rPr>
-          <w:rFonts w:ascii="Times" w:hAnsi="Times" w:cs="Times"/>
-          <w:sz w:val="24"/>
-          <w:szCs w:val="24"/>
-        </w:rPr>
-        <w:t>Page 10, lines 25-37: To make this sentence easier to follow, I would suggest using semicolons to separate the important variables for each variable group. So I would change the comma to a semicolon after 'local variables' and 'climate variables'</w:t>
-      </w:r>
-    </w:p>
-    <w:p>
-      <w:pPr>
-        <w:pStyle w:val="PlainText"/>
-        <w:rPr>
-          <w:rFonts w:ascii="Times" w:hAnsi="Times" w:cs="Times"/>
-          <w:sz w:val="24"/>
-          <w:szCs w:val="24"/>
-        </w:rPr>
-      </w:pPr>
-    </w:p>
-    <w:p>
-      <w:pPr>
-        <w:pStyle w:val="PlainText"/>
-        <w:rPr>
-          <w:rFonts w:ascii="Times" w:hAnsi="Times" w:cs="Times"/>
-          <w:sz w:val="24"/>
-          <w:szCs w:val="24"/>
-        </w:rPr>
-      </w:pPr>
-      <w:r>
-        <w:rPr>
-          <w:rFonts w:ascii="Times" w:hAnsi="Times" w:cs="Times"/>
-          <w:i/>
-          <w:sz w:val="24"/>
-          <w:szCs w:val="24"/>
-        </w:rPr>
-        <w:t>Changed</w:t>
-      </w:r>
-      <w:r>
-        <w:rPr>
-          <w:rFonts w:ascii="Times" w:hAnsi="Times" w:cs="Times"/>
-          <w:sz w:val="24"/>
-          <w:szCs w:val="24"/>
-        </w:rPr>
-        <w:t xml:space="preserve">. </w:t>
-      </w:r>
-    </w:p>
-    <w:p>
-      <w:pPr>
-        <w:pStyle w:val="PlainText"/>
-        <w:rPr>
-          <w:rFonts w:ascii="Times" w:hAnsi="Times" w:cs="Times"/>
-          <w:sz w:val="24"/>
-          <w:szCs w:val="24"/>
-        </w:rPr>
-      </w:pPr>
-    </w:p>
-    <w:p>
-      <w:pPr>
-        <w:pStyle w:val="PlainText"/>
-        <w:rPr>
-          <w:rFonts w:ascii="Times" w:hAnsi="Times" w:cs="Times"/>
-          <w:sz w:val="24"/>
-          <w:szCs w:val="24"/>
-        </w:rPr>
-      </w:pPr>
-      <w:r>
-        <w:rPr>
-          <w:rFonts w:ascii="Times" w:hAnsi="Times" w:cs="Times"/>
-          <w:sz w:val="24"/>
-          <w:szCs w:val="24"/>
-        </w:rPr>
-        <w:t xml:space="preserve">Page </w:t>
-      </w:r>
-      <w:r>
-        <w:rPr>
-          <w:rFonts w:ascii="Times" w:hAnsi="Times" w:cs="Times"/>
-          <w:sz w:val="24"/>
-          <w:szCs w:val="24"/>
-        </w:rPr>
-        <w:t>11</w:t>
-      </w:r>
-      <w:r>
-        <w:rPr>
-          <w:rFonts w:ascii="Times" w:hAnsi="Times" w:cs="Times"/>
-          <w:sz w:val="24"/>
-          <w:szCs w:val="24"/>
-        </w:rPr>
-        <w:t>, lines 29-31: Use of the word 'numerous' - I'm not sure if there is a convention for when the threshold to numerous is crossed - it looks like 5 species had explained variance less than one for local effects and 11 for spatial effects. I think 11 seems like it could be 'numerous', but 5 seems more like 'several' to me. Or maybe the threshold for 'zero' explained variance was higher than 1, in which case you can ignore this comment.</w:t>
-      </w:r>
-    </w:p>
-    <w:p>
-      <w:pPr>
-        <w:pStyle w:val="PlainText"/>
-        <w:rPr>
-          <w:rFonts w:ascii="Times" w:hAnsi="Times" w:cs="Times"/>
-          <w:sz w:val="24"/>
-          <w:szCs w:val="24"/>
-        </w:rPr>
-      </w:pPr>
-    </w:p>
-    <w:p>
-      <w:pPr>
-        <w:pStyle w:val="PlainText"/>
-        <w:rPr>
-          <w:rFonts w:ascii="Times" w:hAnsi="Times" w:cs="Times"/>
-          <w:i/>
-          <w:sz w:val="24"/>
-          <w:szCs w:val="24"/>
-        </w:rPr>
-      </w:pPr>
-      <w:r>
-        <w:rPr>
-          <w:rFonts w:ascii="Times" w:hAnsi="Times" w:cs="Times"/>
-          <w:i/>
-          <w:sz w:val="24"/>
-          <w:szCs w:val="24"/>
-        </w:rPr>
-        <w:t xml:space="preserve">Zero </w:t>
-      </w:r>
-      <w:r>
-        <w:rPr>
-          <w:rFonts w:ascii="Times" w:hAnsi="Times" w:cs="Times"/>
-          <w:i/>
-          <w:sz w:val="24"/>
-          <w:szCs w:val="24"/>
-        </w:rPr>
-        <w:t>was changed to &lt; 1%</w:t>
-      </w:r>
-      <w:r>
-        <w:rPr>
-          <w:rFonts w:ascii="Times" w:hAnsi="Times" w:cs="Times"/>
-          <w:i/>
-          <w:sz w:val="24"/>
-          <w:szCs w:val="24"/>
-        </w:rPr>
-        <w:t xml:space="preserve"> for the inline text</w:t>
-      </w:r>
-      <w:r>
-        <w:rPr>
-          <w:rFonts w:ascii="Times" w:hAnsi="Times" w:cs="Times"/>
-          <w:i/>
-          <w:sz w:val="24"/>
-          <w:szCs w:val="24"/>
-        </w:rPr>
-        <w:t>.  All species less than 1% explained varian</w:t>
-      </w:r>
-      <w:r>
-        <w:rPr>
-          <w:rFonts w:ascii="Times" w:hAnsi="Times" w:cs="Times"/>
-          <w:i/>
-          <w:sz w:val="24"/>
-          <w:szCs w:val="24"/>
-        </w:rPr>
-        <w:t>ce for local effects were noted.</w:t>
-      </w:r>
-    </w:p>
-    <w:p>
-      <w:pPr>
-        <w:pStyle w:val="PlainText"/>
-        <w:rPr>
-          <w:rFonts w:ascii="Times" w:hAnsi="Times" w:cs="Times"/>
-          <w:i/>
-          <w:sz w:val="24"/>
-          <w:szCs w:val="24"/>
-        </w:rPr>
-      </w:pPr>
-    </w:p>
-    <w:p>
-      <w:pPr>
-        <w:pStyle w:val="PlainText"/>
-        <w:rPr>
-          <w:rFonts w:ascii="Times" w:hAnsi="Times" w:cs="Times"/>
-          <w:sz w:val="24"/>
-          <w:szCs w:val="24"/>
-        </w:rPr>
-      </w:pPr>
-      <w:r>
-        <w:rPr>
-          <w:rFonts w:ascii="Times" w:hAnsi="Times" w:cs="Times"/>
-          <w:sz w:val="24"/>
-          <w:szCs w:val="24"/>
-        </w:rPr>
-        <w:t xml:space="preserve">Page 12, line 27: </w:t>
-      </w:r>
-      <w:r>
-        <w:rPr>
-          <w:rFonts w:ascii="Times" w:hAnsi="Times" w:cs="Times"/>
-          <w:sz w:val="24"/>
-          <w:szCs w:val="24"/>
-        </w:rPr>
-        <w:t xml:space="preserve">You rarely refer to the </w:t>
-      </w:r>
-      <w:r>
-        <w:rPr>
-          <w:rFonts w:ascii="Times" w:hAnsi="Times" w:cs="Times"/>
-          <w:sz w:val="24"/>
-          <w:szCs w:val="24"/>
-        </w:rPr>
-        <w:t xml:space="preserve">tables in the discussion, but I found it helpful to refer back to them and would like at least an </w:t>
-      </w:r>
-      <w:proofErr w:type="spellStart"/>
-      <w:r>
-        <w:rPr>
-          <w:rFonts w:ascii="Times" w:hAnsi="Times" w:cs="Times"/>
-          <w:sz w:val="24"/>
-          <w:szCs w:val="24"/>
-        </w:rPr>
-        <w:t>intial</w:t>
-      </w:r>
-      <w:proofErr w:type="spellEnd"/>
-      <w:r>
-        <w:rPr>
-          <w:rFonts w:ascii="Times" w:hAnsi="Times" w:cs="Times"/>
-          <w:sz w:val="24"/>
-          <w:szCs w:val="24"/>
-        </w:rPr>
-        <w:t xml:space="preserve"> reference to the data being discussed.</w:t>
-      </w:r>
-    </w:p>
-    <w:p>
-      <w:pPr>
-        <w:pStyle w:val="PlainText"/>
-        <w:rPr>
-          <w:rFonts w:ascii="Times" w:hAnsi="Times" w:cs="Times"/>
-          <w:sz w:val="24"/>
-          <w:szCs w:val="24"/>
-        </w:rPr>
-      </w:pPr>
-    </w:p>
-    <w:p>
-      <w:pPr>
-        <w:pStyle w:val="PlainText"/>
-        <w:rPr>
-          <w:rFonts w:ascii="Times" w:hAnsi="Times" w:cs="Times"/>
-          <w:i/>
-          <w:sz w:val="24"/>
-          <w:szCs w:val="24"/>
-        </w:rPr>
-      </w:pPr>
-      <w:r>
-        <w:rPr>
-          <w:rFonts w:ascii="Times" w:hAnsi="Times" w:cs="Times"/>
-          <w:i/>
-          <w:sz w:val="24"/>
-          <w:szCs w:val="24"/>
-        </w:rPr>
-        <w:t xml:space="preserve">Citations were added for Table 3 on page 12, line 27, page 13, line 19, page 15, </w:t>
-      </w:r>
-      <w:proofErr w:type="gramStart"/>
-      <w:r>
-        <w:rPr>
-          <w:rFonts w:ascii="Times" w:hAnsi="Times" w:cs="Times"/>
-          <w:i/>
-          <w:sz w:val="24"/>
-          <w:szCs w:val="24"/>
-        </w:rPr>
-        <w:t>line</w:t>
-      </w:r>
-      <w:proofErr w:type="gramEnd"/>
-      <w:r>
-        <w:rPr>
-          <w:rFonts w:ascii="Times" w:hAnsi="Times" w:cs="Times"/>
-          <w:i/>
-          <w:sz w:val="24"/>
-          <w:szCs w:val="24"/>
-        </w:rPr>
-        <w:t xml:space="preserve"> 48 and for Table 4 on page 13, line 24, page 14, line 14.</w:t>
-      </w:r>
-    </w:p>
-    <w:p>
-      <w:pPr>
-        <w:pStyle w:val="PlainText"/>
-        <w:rPr>
-          <w:rFonts w:ascii="Times" w:hAnsi="Times" w:cs="Times"/>
-          <w:sz w:val="24"/>
-          <w:szCs w:val="24"/>
-        </w:rPr>
-      </w:pPr>
-    </w:p>
-    <w:p>
-      <w:pPr>
-        <w:pStyle w:val="PlainText"/>
-        <w:rPr>
-          <w:rFonts w:ascii="Times" w:hAnsi="Times" w:cs="Times"/>
-          <w:sz w:val="24"/>
-          <w:szCs w:val="24"/>
-        </w:rPr>
-      </w:pPr>
-      <w:r>
-        <w:rPr>
-          <w:rFonts w:ascii="Times" w:hAnsi="Times" w:cs="Times"/>
-          <w:sz w:val="24"/>
-          <w:szCs w:val="24"/>
-        </w:rPr>
-        <w:t>Page 12, line 27-31: I don't understand how the relative importance of pure spatial variables suggests minimal effect of geographically structured variables. Doesn't the relative lack of importance of pure local and climate variables combined with the substantial variance accounted for by the shared variables point toward important geographic structure that the statistics cannot separate?</w:t>
-      </w:r>
-    </w:p>
-    <w:p>
-      <w:pPr>
-        <w:pStyle w:val="PlainText"/>
-        <w:rPr>
-          <w:rFonts w:ascii="Times" w:hAnsi="Times" w:cs="Times"/>
-          <w:sz w:val="24"/>
-          <w:szCs w:val="24"/>
-        </w:rPr>
-      </w:pPr>
-    </w:p>
-    <w:p>
-      <w:pPr>
-        <w:pStyle w:val="PlainText"/>
-        <w:rPr>
-          <w:rFonts w:ascii="Times New Roman" w:hAnsi="Times New Roman" w:cs="Times New Roman"/>
-          <w:sz w:val="24"/>
-          <w:szCs w:val="24"/>
-          <w:lang w:val="en-GB"/>
-        </w:rPr>
-      </w:pPr>
-      <w:r>
-        <w:rPr>
-          <w:rFonts w:ascii="Times" w:hAnsi="Times" w:cs="Times"/>
-          <w:i/>
-          <w:sz w:val="24"/>
-          <w:szCs w:val="24"/>
-        </w:rPr>
-        <w:t>This sentence was in error.  It was removed with our revisions to the discussion.</w:t>
+          <w:rFonts w:ascii="Times" w:hAnsi="Times" w:cs="Times"/>
+          <w:sz w:val="24"/>
+          <w:szCs w:val="24"/>
+        </w:rPr>
+        <w:t xml:space="preserve"> is interesting.</w:t>
+      </w:r>
+    </w:p>
+    <w:p>
+      <w:pPr>
+        <w:pStyle w:val="PlainText"/>
+        <w:rPr>
+          <w:rFonts w:ascii="Times" w:hAnsi="Times" w:cs="Times"/>
+          <w:sz w:val="24"/>
+          <w:szCs w:val="24"/>
+        </w:rPr>
+      </w:pPr>
+    </w:p>
+    <w:p>
+      <w:pPr>
+        <w:pStyle w:val="PlainText"/>
+        <w:rPr>
+          <w:rFonts w:ascii="Times" w:hAnsi="Times" w:cs="Times"/>
+          <w:sz w:val="24"/>
+          <w:szCs w:val="24"/>
+        </w:rPr>
+      </w:pPr>
+      <w:r>
+        <w:rPr>
+          <w:rFonts w:ascii="Times" w:hAnsi="Times" w:cs="Times"/>
+          <w:sz w:val="24"/>
+          <w:szCs w:val="24"/>
+        </w:rPr>
+        <w:t>Page 14, lines 41-47: I'm not sure what you are getting at with the sentence about cold climate being an important filter for species. We just saw that species richness increased with colder temps.</w:t>
+      </w:r>
+    </w:p>
+    <w:p>
+      <w:pPr>
+        <w:pStyle w:val="PlainText"/>
+        <w:rPr>
+          <w:rFonts w:ascii="Times" w:hAnsi="Times" w:cs="Times"/>
+          <w:sz w:val="24"/>
+          <w:szCs w:val="24"/>
+        </w:rPr>
+      </w:pPr>
+    </w:p>
+    <w:p>
+      <w:pPr>
+        <w:pStyle w:val="PlainText"/>
+        <w:rPr>
+          <w:rFonts w:ascii="Times New Roman" w:hAnsi="Times New Roman" w:cs="Times New Roman"/>
+          <w:i/>
+          <w:sz w:val="24"/>
+          <w:szCs w:val="24"/>
+          <w:lang w:val="en-GB"/>
+        </w:rPr>
+      </w:pPr>
+      <w:r>
+        <w:rPr>
+          <w:rFonts w:ascii="Times" w:hAnsi="Times" w:cs="Times"/>
+          <w:i/>
+          <w:sz w:val="24"/>
+          <w:szCs w:val="24"/>
+        </w:rPr>
+        <w:t>Th</w:t>
+      </w:r>
+      <w:r>
+        <w:rPr>
+          <w:rFonts w:ascii="Times" w:hAnsi="Times" w:cs="Times"/>
+          <w:i/>
+          <w:sz w:val="24"/>
+          <w:szCs w:val="24"/>
+        </w:rPr>
+        <w:t>ese sentences were revised</w:t>
+      </w:r>
+      <w:r>
+        <w:rPr>
+          <w:rFonts w:ascii="Times" w:hAnsi="Times" w:cs="Times"/>
+          <w:i/>
+          <w:sz w:val="24"/>
+          <w:szCs w:val="24"/>
+        </w:rPr>
+        <w:t xml:space="preserve"> to </w:t>
+      </w:r>
+      <w:r>
+        <w:rPr>
+          <w:rFonts w:ascii="Times" w:hAnsi="Times" w:cs="Times"/>
+          <w:i/>
+          <w:sz w:val="24"/>
+          <w:szCs w:val="24"/>
+        </w:rPr>
+        <w:t>better explain the results</w:t>
+      </w:r>
+      <w:r>
+        <w:rPr>
+          <w:rFonts w:ascii="Times" w:hAnsi="Times" w:cs="Times"/>
+          <w:i/>
+          <w:sz w:val="24"/>
+          <w:szCs w:val="24"/>
+        </w:rPr>
+        <w:t xml:space="preserve">: </w:t>
+      </w:r>
+      <w:r>
+        <w:rPr>
+          <w:rFonts w:ascii="Times" w:hAnsi="Times" w:cs="Times"/>
+          <w:i/>
+          <w:sz w:val="24"/>
+          <w:szCs w:val="24"/>
+        </w:rPr>
+        <w:t>‘</w:t>
+      </w:r>
+      <w:r>
+        <w:rPr>
+          <w:rFonts w:ascii="Times New Roman" w:hAnsi="Times New Roman" w:cs="Times New Roman"/>
+          <w:i/>
+          <w:sz w:val="24"/>
+          <w:szCs w:val="24"/>
+          <w:lang w:val="en-GB"/>
+        </w:rPr>
+        <w:t xml:space="preserve">The increase in Potamogeton species richness with decreasing winter temperature was unexpected given previous descriptions of temperature and aquatic plant richness (e.g., Pip 1989). However, Pip (1989) argue that temperature in itself is a poor predictor and the relationship with richness is likely related to interactions with other variables that influence macrophyte distribution. The relationship between temperature and richness may have also been poorly described with a linear model as </w:t>
+      </w:r>
+      <w:r>
+        <w:rPr>
+          <w:rFonts w:ascii="Times New Roman" w:hAnsi="Times New Roman" w:cs="Times New Roman"/>
+          <w:i/>
+          <w:sz w:val="24"/>
+          <w:szCs w:val="24"/>
+          <w:lang w:val="en-GB"/>
+        </w:rPr>
+        <w:lastRenderedPageBreak/>
+        <w:t>the response is not monotonic across the gradient (i.e., species maxima at moderate temperatures).  For example, Beck et al. (2014) used additive models to describe non-linear relationships between macrophyte indicators of community health and climate variables.  Species richness showed</w:t>
+      </w:r>
+      <w:r>
+        <w:rPr>
+          <w:rFonts w:ascii="Times New Roman" w:hAnsi="Times New Roman" w:cs="Times New Roman"/>
+          <w:i/>
+          <w:sz w:val="24"/>
+          <w:szCs w:val="24"/>
+          <w:lang w:val="en-GB"/>
+        </w:rPr>
+        <w:t xml:space="preserve"> a distinct modal response to increasing growing degree days measured at each lake.  </w:t>
+      </w:r>
+      <w:r>
+        <w:rPr>
+          <w:rFonts w:ascii="Times New Roman" w:hAnsi="Times New Roman" w:cs="Times New Roman"/>
+          <w:i/>
+          <w:sz w:val="24"/>
+          <w:szCs w:val="24"/>
+          <w:lang w:val="en-GB"/>
+        </w:rPr>
+        <w:t>Therefore, w</w:t>
+      </w:r>
+      <w:r>
+        <w:rPr>
+          <w:rFonts w:ascii="Times New Roman" w:hAnsi="Times New Roman" w:cs="Times New Roman"/>
+          <w:i/>
+          <w:sz w:val="24"/>
+          <w:szCs w:val="24"/>
+          <w:lang w:val="en-GB"/>
+        </w:rPr>
+        <w:t>e argue that macrophyte communities in lakes in the northern region of our study area are in fact limited by climate despite a positive association of richness with increasing minimum temperatures</w:t>
+      </w:r>
+      <w:r>
+        <w:rPr>
+          <w:rFonts w:ascii="Times New Roman" w:hAnsi="Times New Roman" w:cs="Times New Roman"/>
+          <w:i/>
+          <w:sz w:val="24"/>
+          <w:szCs w:val="24"/>
+          <w:lang w:val="en-GB"/>
+        </w:rPr>
+        <w:t>.</w:t>
       </w:r>
       <w:bookmarkStart w:id="0" w:name="_GoBack"/>
       <w:bookmarkEnd w:id="0"/>
-    </w:p>
-    <w:p>
-      <w:pPr>
-        <w:pStyle w:val="PlainText"/>
-        <w:rPr>
-          <w:rFonts w:ascii="Times" w:hAnsi="Times" w:cs="Times"/>
-          <w:i/>
-          <w:sz w:val="24"/>
-          <w:szCs w:val="24"/>
-        </w:rPr>
-      </w:pPr>
-    </w:p>
-    <w:p>
-      <w:pPr>
-        <w:pStyle w:val="PlainText"/>
-        <w:rPr>
-          <w:rFonts w:ascii="Times" w:hAnsi="Times" w:cs="Times"/>
-          <w:sz w:val="24"/>
-          <w:szCs w:val="24"/>
-        </w:rPr>
-      </w:pPr>
-      <w:r>
-        <w:rPr>
-          <w:rFonts w:ascii="Times" w:hAnsi="Times" w:cs="Times"/>
-          <w:sz w:val="24"/>
-          <w:szCs w:val="24"/>
-        </w:rPr>
-        <w:t xml:space="preserve">Page 13, line 11-14: I agree that eutrophication appears to be limiting Potamogeton assemblage and richness in the southern region, but I'm not convinced that this is dispersal limitation. It seems like the habitat is unsuitable in that area for most species, although there is evidence of dispersal limitation for P. </w:t>
-      </w:r>
-      <w:proofErr w:type="spellStart"/>
-      <w:r>
-        <w:rPr>
-          <w:rFonts w:ascii="Times" w:hAnsi="Times" w:cs="Times"/>
-          <w:sz w:val="24"/>
-          <w:szCs w:val="24"/>
-        </w:rPr>
-        <w:t>crispus</w:t>
-      </w:r>
-      <w:proofErr w:type="spellEnd"/>
-      <w:r>
-        <w:rPr>
-          <w:rFonts w:ascii="Times" w:hAnsi="Times" w:cs="Times"/>
-          <w:sz w:val="24"/>
-          <w:szCs w:val="24"/>
-        </w:rPr>
-        <w:t xml:space="preserve"> and a </w:t>
-      </w:r>
-      <w:proofErr w:type="spellStart"/>
-      <w:r>
-        <w:rPr>
-          <w:rFonts w:ascii="Times" w:hAnsi="Times" w:cs="Times"/>
-          <w:sz w:val="24"/>
-          <w:szCs w:val="24"/>
-        </w:rPr>
-        <w:t>comparision</w:t>
-      </w:r>
-      <w:proofErr w:type="spellEnd"/>
-      <w:r>
-        <w:rPr>
-          <w:rFonts w:ascii="Times" w:hAnsi="Times" w:cs="Times"/>
-          <w:sz w:val="24"/>
-          <w:szCs w:val="24"/>
-        </w:rPr>
-        <w:t xml:space="preserve"> with P. </w:t>
-      </w:r>
-      <w:proofErr w:type="spellStart"/>
-      <w:r>
-        <w:rPr>
-          <w:rFonts w:ascii="Times" w:hAnsi="Times" w:cs="Times"/>
-          <w:sz w:val="24"/>
-          <w:szCs w:val="24"/>
-        </w:rPr>
-        <w:t>pectinatus</w:t>
-      </w:r>
-      <w:proofErr w:type="spellEnd"/>
-      <w:r>
-        <w:rPr>
-          <w:rFonts w:ascii="Times" w:hAnsi="Times" w:cs="Times"/>
-          <w:sz w:val="24"/>
-          <w:szCs w:val="24"/>
-        </w:rPr>
-        <w:t xml:space="preserve"> is interesting since both are tolerant of high TP.</w:t>
-      </w:r>
-    </w:p>
-    <w:p>
-      <w:pPr>
-        <w:pStyle w:val="PlainText"/>
-        <w:rPr>
-          <w:rFonts w:ascii="Times" w:hAnsi="Times" w:cs="Times"/>
-          <w:sz w:val="24"/>
-          <w:szCs w:val="24"/>
-        </w:rPr>
-      </w:pPr>
-    </w:p>
-    <w:p>
-      <w:pPr>
-        <w:pStyle w:val="PlainText"/>
-        <w:rPr>
-          <w:rFonts w:ascii="Times" w:hAnsi="Times" w:cs="Times"/>
-          <w:i/>
-          <w:sz w:val="24"/>
-          <w:szCs w:val="24"/>
-        </w:rPr>
-      </w:pPr>
-      <w:r>
-        <w:rPr>
-          <w:rFonts w:ascii="Times" w:hAnsi="Times" w:cs="Times"/>
-          <w:i/>
-          <w:sz w:val="24"/>
-          <w:szCs w:val="24"/>
-        </w:rPr>
-        <w:t>This section was revised based on the major comments above.  For the specific sentence, we have removed ‘dispersal-limitation’ and rephrased as ‘…</w:t>
-      </w:r>
-      <w:r>
-        <w:rPr>
-          <w:rFonts w:ascii="Times New Roman" w:hAnsi="Times New Roman" w:cs="Times New Roman"/>
-          <w:i/>
-          <w:sz w:val="24"/>
-          <w:szCs w:val="24"/>
-          <w:lang w:val="en-GB"/>
-        </w:rPr>
-        <w:t>assemblage composition and species richness may be defined by habitat suitability related to eutrophication.’</w:t>
-      </w:r>
-    </w:p>
-    <w:p>
-      <w:pPr>
-        <w:pStyle w:val="PlainText"/>
-        <w:rPr>
-          <w:rFonts w:ascii="Times" w:hAnsi="Times" w:cs="Times"/>
-          <w:sz w:val="24"/>
-          <w:szCs w:val="24"/>
-        </w:rPr>
-      </w:pPr>
-    </w:p>
-    <w:p>
-      <w:pPr>
-        <w:pStyle w:val="PlainText"/>
-        <w:rPr>
-          <w:rFonts w:ascii="Times" w:hAnsi="Times" w:cs="Times"/>
-          <w:sz w:val="24"/>
-          <w:szCs w:val="24"/>
-        </w:rPr>
-      </w:pPr>
-      <w:r>
-        <w:rPr>
-          <w:rFonts w:ascii="Times" w:hAnsi="Times" w:cs="Times"/>
-          <w:sz w:val="24"/>
-          <w:szCs w:val="24"/>
-        </w:rPr>
-        <w:t xml:space="preserve">Page </w:t>
-      </w:r>
-      <w:r>
-        <w:rPr>
-          <w:rFonts w:ascii="Times" w:hAnsi="Times" w:cs="Times"/>
-          <w:sz w:val="24"/>
-          <w:szCs w:val="24"/>
-        </w:rPr>
-        <w:t>13</w:t>
-      </w:r>
-      <w:r>
-        <w:rPr>
-          <w:rFonts w:ascii="Times" w:hAnsi="Times" w:cs="Times"/>
-          <w:sz w:val="24"/>
-          <w:szCs w:val="24"/>
-        </w:rPr>
-        <w:t>, line 24-25 Highlight that although only max depth and TP were correlated with richness, the amount of variance explained by these local variables was high.</w:t>
-      </w:r>
-    </w:p>
-    <w:p>
-      <w:pPr>
-        <w:pStyle w:val="PlainText"/>
-        <w:rPr>
-          <w:rFonts w:ascii="Times" w:hAnsi="Times" w:cs="Times"/>
-          <w:sz w:val="24"/>
-          <w:szCs w:val="24"/>
-        </w:rPr>
-      </w:pPr>
-    </w:p>
-    <w:p>
-      <w:pPr>
-        <w:pStyle w:val="PlainText"/>
-        <w:rPr>
-          <w:rFonts w:ascii="Times" w:hAnsi="Times" w:cs="Times"/>
-          <w:i/>
-          <w:sz w:val="24"/>
-          <w:szCs w:val="24"/>
-        </w:rPr>
-      </w:pPr>
-      <w:r>
-        <w:rPr>
-          <w:rFonts w:ascii="Times" w:hAnsi="Times" w:cs="Times"/>
-          <w:i/>
-          <w:sz w:val="24"/>
-          <w:szCs w:val="24"/>
-        </w:rPr>
-        <w:t>Added a follow-up sentence: ‘</w:t>
-      </w:r>
-      <w:r>
-        <w:rPr>
-          <w:rFonts w:ascii="Times New Roman" w:hAnsi="Times New Roman" w:cs="Times New Roman"/>
-          <w:i/>
-          <w:sz w:val="24"/>
-          <w:szCs w:val="24"/>
-          <w:lang w:val="en-GB"/>
-        </w:rPr>
-        <w:t xml:space="preserve">However, the variation in total richness that was explained by the pure local effects of depth and phosphorus was much higher than the pure effects of all local variables on assemblage composition.’  </w:t>
-      </w:r>
-    </w:p>
-    <w:p>
-      <w:pPr>
-        <w:pStyle w:val="PlainText"/>
-        <w:rPr>
-          <w:rFonts w:ascii="Times" w:hAnsi="Times" w:cs="Times"/>
-          <w:sz w:val="24"/>
-          <w:szCs w:val="24"/>
-        </w:rPr>
-      </w:pPr>
-    </w:p>
-    <w:p>
-      <w:pPr>
-        <w:pStyle w:val="PlainText"/>
-        <w:rPr>
-          <w:rFonts w:ascii="Times" w:hAnsi="Times" w:cs="Times"/>
-          <w:sz w:val="24"/>
-          <w:szCs w:val="24"/>
-        </w:rPr>
-      </w:pPr>
-      <w:r>
-        <w:rPr>
-          <w:rFonts w:ascii="Times" w:hAnsi="Times" w:cs="Times"/>
-          <w:sz w:val="24"/>
-          <w:szCs w:val="24"/>
-        </w:rPr>
-        <w:t xml:space="preserve">Page 13: The discussion of depth and habitat </w:t>
-      </w:r>
-      <w:proofErr w:type="spellStart"/>
-      <w:r>
-        <w:rPr>
-          <w:rFonts w:ascii="Times" w:hAnsi="Times" w:cs="Times"/>
-          <w:sz w:val="24"/>
-          <w:szCs w:val="24"/>
-        </w:rPr>
-        <w:t>heterogenity</w:t>
-      </w:r>
-      <w:proofErr w:type="spellEnd"/>
-      <w:r>
-        <w:rPr>
-          <w:rFonts w:ascii="Times" w:hAnsi="Times" w:cs="Times"/>
-          <w:sz w:val="24"/>
-          <w:szCs w:val="24"/>
-        </w:rPr>
-        <w:t xml:space="preserve"> is interesting.</w:t>
-      </w:r>
-    </w:p>
-    <w:p>
-      <w:pPr>
-        <w:pStyle w:val="PlainText"/>
-        <w:rPr>
-          <w:rFonts w:ascii="Times" w:hAnsi="Times" w:cs="Times"/>
-          <w:sz w:val="24"/>
-          <w:szCs w:val="24"/>
-        </w:rPr>
-      </w:pPr>
-    </w:p>
-    <w:p>
-      <w:pPr>
-        <w:pStyle w:val="PlainText"/>
-        <w:rPr>
-          <w:rFonts w:ascii="Times" w:hAnsi="Times" w:cs="Times"/>
-          <w:sz w:val="24"/>
-          <w:szCs w:val="24"/>
-        </w:rPr>
-      </w:pPr>
-      <w:r>
-        <w:rPr>
-          <w:rFonts w:ascii="Times" w:hAnsi="Times" w:cs="Times"/>
-          <w:sz w:val="24"/>
-          <w:szCs w:val="24"/>
-        </w:rPr>
-        <w:t>Page 14, lines 41-47: I'm not sure what you are getting at with the sentence about cold climate being an important filter for species. We just saw that species richness increased with colder temps.</w:t>
-      </w:r>
-    </w:p>
-    <w:p>
-      <w:pPr>
-        <w:pStyle w:val="PlainText"/>
-        <w:rPr>
-          <w:rFonts w:ascii="Times" w:hAnsi="Times" w:cs="Times"/>
-          <w:sz w:val="24"/>
-          <w:szCs w:val="24"/>
-        </w:rPr>
-      </w:pPr>
-    </w:p>
-    <w:p>
-      <w:pPr>
-        <w:pStyle w:val="PlainText"/>
-        <w:rPr>
-          <w:rFonts w:ascii="Times New Roman" w:hAnsi="Times New Roman" w:cs="Times New Roman"/>
-          <w:sz w:val="24"/>
-          <w:szCs w:val="24"/>
-          <w:lang w:val="en-GB"/>
-        </w:rPr>
-      </w:pPr>
-      <w:r>
-        <w:rPr>
-          <w:rFonts w:ascii="Times" w:hAnsi="Times" w:cs="Times"/>
-          <w:i/>
-          <w:sz w:val="24"/>
-          <w:szCs w:val="24"/>
-        </w:rPr>
-        <w:t>The initial statement that richness in the study increased with colder temps was in error.  Table 4 shows a negative association between richness and minimum temperature.  We revised the section as follows: ‘</w:t>
-      </w:r>
-      <w:r>
-        <w:rPr>
-          <w:rFonts w:ascii="Times New Roman" w:hAnsi="Times New Roman" w:cs="Times New Roman"/>
-          <w:i/>
-          <w:sz w:val="24"/>
-          <w:szCs w:val="24"/>
-          <w:lang w:val="en-GB"/>
-        </w:rPr>
-        <w:t>The decrease in Potamogeton species richness with decreasing winter temperature agrees with previous descriptions of temperature and aquatic plant richness (e.g., Pip 1989). However, Pip (1989) argue that temperature in itself is a poor predictor and the relationship with r</w:t>
-      </w:r>
-      <w:r>
-        <w:rPr>
-          <w:rFonts w:ascii="Times New Roman" w:hAnsi="Times New Roman" w:cs="Times New Roman"/>
-          <w:i/>
-          <w:sz w:val="24"/>
-          <w:szCs w:val="24"/>
-          <w:lang w:val="en-GB"/>
-        </w:rPr>
-        <w:t>ichness is likely related to</w:t>
-      </w:r>
-      <w:r>
-        <w:rPr>
-          <w:rFonts w:ascii="Times New Roman" w:hAnsi="Times New Roman" w:cs="Times New Roman"/>
-          <w:i/>
-          <w:sz w:val="24"/>
-          <w:szCs w:val="24"/>
-          <w:lang w:val="en-GB"/>
-        </w:rPr>
-        <w:t xml:space="preserve"> interactions with other variables that influence macrophyte distribution.</w:t>
-      </w:r>
-      <w:r>
-        <w:rPr>
-          <w:rFonts w:ascii="Times New Roman" w:hAnsi="Times New Roman" w:cs="Times New Roman"/>
+      <w:r>
+        <w:rPr>
+          <w:rFonts w:ascii="Times New Roman" w:hAnsi="Times New Roman" w:cs="Times New Roman"/>
+          <w:i/>
+          <w:sz w:val="24"/>
+          <w:szCs w:val="24"/>
+          <w:lang w:val="en-GB"/>
+        </w:rPr>
+        <w:t xml:space="preserve"> Harsh winter conditions </w:t>
+      </w:r>
+      <w:r>
+        <w:rPr>
+          <w:rFonts w:ascii="Times New Roman" w:hAnsi="Times New Roman" w:cs="Times New Roman"/>
+          <w:i/>
+          <w:sz w:val="24"/>
+          <w:szCs w:val="24"/>
+          <w:lang w:val="en-GB"/>
+        </w:rPr>
+        <w:t xml:space="preserve">are known to </w:t>
+      </w:r>
+      <w:r>
+        <w:rPr>
+          <w:rFonts w:ascii="Times New Roman" w:hAnsi="Times New Roman" w:cs="Times New Roman"/>
+          <w:i/>
+          <w:sz w:val="24"/>
+          <w:szCs w:val="24"/>
+          <w:lang w:val="en-GB"/>
+        </w:rPr>
+        <w:t>restrict macrophyte growth</w:t>
+      </w:r>
+      <w:r>
+        <w:rPr>
+          <w:rFonts w:ascii="Times New Roman" w:hAnsi="Times New Roman" w:cs="Times New Roman"/>
+          <w:i/>
+          <w:sz w:val="24"/>
+          <w:szCs w:val="24"/>
+          <w:lang w:val="en-GB"/>
+        </w:rPr>
+        <w:t>…</w:t>
+      </w:r>
+      <w:r>
+        <w:rPr>
+          <w:rFonts w:ascii="Times New Roman" w:hAnsi="Times New Roman" w:cs="Times New Roman"/>
+          <w:i/>
           <w:sz w:val="24"/>
           <w:szCs w:val="24"/>
           <w:lang w:val="en-GB"/>
@@ -3300,18 +3808,7 @@
           <w:szCs w:val="24"/>
           <w:lang w:val="en-GB"/>
         </w:rPr>
-        <w:t xml:space="preserve">These results provide support that the latitudinal gradient is partially based on climatic differences, </w:t>
-      </w:r>
-      <w:r>
-        <w:rPr>
-          <w:rFonts w:ascii="Times New Roman" w:hAnsi="Times New Roman" w:cs="Times New Roman"/>
-          <w:i/>
-          <w:sz w:val="24"/>
-          <w:szCs w:val="24"/>
-          <w:lang w:val="en-GB"/>
-        </w:rPr>
-        <w:lastRenderedPageBreak/>
-        <w:t>whereas land-use changes along this gradient have further affected water quality in the southern parts of the states. A similar gradient that has been steepened by anthropogenic activities has been reported for wetland plant species in the Great Lakes region (Johnson et al. 2010).’</w:t>
+        <w:t>These results provide support that the latitudinal gradient is partially based on climatic differences, whereas land-use changes along this gradient have further affected water quality in the southern parts of the states. A similar gradient that has been steepened by anthropogenic activities has been reported for wetland plant species in the Great Lakes region (Johnson et al. 2010).’</w:t>
       </w:r>
     </w:p>
     <w:p>
@@ -3590,34 +4087,53 @@
           <w:sz w:val="24"/>
           <w:szCs w:val="24"/>
         </w:rPr>
-        <w:t xml:space="preserve">Yes, those are the main conclusions – limitation in the north by climate, limitation in the south by eutrophication.  We hope that our changes to the discussion have provided a better foundation for our conclusions in this section.  </w:t>
-      </w:r>
-    </w:p>
-    <w:p>
-      <w:pPr>
-        <w:pStyle w:val="PlainText"/>
-        <w:rPr>
-          <w:rFonts w:ascii="Times" w:hAnsi="Times" w:cs="Times"/>
-          <w:sz w:val="24"/>
-          <w:szCs w:val="24"/>
-        </w:rPr>
-      </w:pPr>
-    </w:p>
-    <w:p>
-      <w:pPr>
-        <w:pStyle w:val="PlainText"/>
-        <w:rPr>
-          <w:rFonts w:ascii="Times" w:hAnsi="Times" w:cs="Times"/>
-          <w:sz w:val="24"/>
-          <w:szCs w:val="24"/>
-        </w:rPr>
-      </w:pPr>
-      <w:r>
-        <w:rPr>
-          <w:rFonts w:ascii="Times" w:hAnsi="Times" w:cs="Times"/>
-          <w:sz w:val="24"/>
-          <w:szCs w:val="24"/>
-        </w:rPr>
+        <w:t>Yes, those are the main conclusions – limitation in the north</w:t>
+      </w:r>
+      <w:r>
+        <w:rPr>
+          <w:rFonts w:ascii="Times" w:hAnsi="Times" w:cs="Times"/>
+          <w:i/>
+          <w:sz w:val="24"/>
+          <w:szCs w:val="24"/>
+        </w:rPr>
+        <w:t>ern edge</w:t>
+      </w:r>
+      <w:r>
+        <w:rPr>
+          <w:rFonts w:ascii="Times" w:hAnsi="Times" w:cs="Times"/>
+          <w:i/>
+          <w:sz w:val="24"/>
+          <w:szCs w:val="24"/>
+        </w:rPr>
+        <w:t xml:space="preserve"> by climate, limitation in the south by eutrophication.  We hope that our changes to the discussion have provided a better foundation for our conclusions in this section.  </w:t>
+      </w:r>
+    </w:p>
+    <w:p>
+      <w:pPr>
+        <w:pStyle w:val="PlainText"/>
+        <w:rPr>
+          <w:rFonts w:ascii="Times" w:hAnsi="Times" w:cs="Times"/>
+          <w:sz w:val="24"/>
+          <w:szCs w:val="24"/>
+        </w:rPr>
+      </w:pPr>
+    </w:p>
+    <w:p>
+      <w:pPr>
+        <w:pStyle w:val="PlainText"/>
+        <w:rPr>
+          <w:rFonts w:ascii="Times" w:hAnsi="Times" w:cs="Times"/>
+          <w:sz w:val="24"/>
+          <w:szCs w:val="24"/>
+        </w:rPr>
+      </w:pPr>
+      <w:r>
+        <w:rPr>
+          <w:rFonts w:ascii="Times" w:hAnsi="Times" w:cs="Times"/>
+          <w:sz w:val="24"/>
+          <w:szCs w:val="24"/>
+        </w:rPr>
+        <w:lastRenderedPageBreak/>
         <w:t xml:space="preserve">References: I tried and couldn't find a single mistake on the </w:t>
       </w:r>
       <w:proofErr w:type="spellStart"/>
@@ -3694,7 +4210,52 @@
           <w:sz w:val="24"/>
           <w:szCs w:val="24"/>
         </w:rPr>
-        <w:t>The lake points in all maps (figs 1 and 2) were changed for readability.  In addition, we have created color figures for the online version.</w:t>
+        <w:t>The lake points in all maps (figs 1 and 2) were changed for readability</w:t>
+      </w:r>
+      <w:r>
+        <w:rPr>
+          <w:rFonts w:ascii="Times" w:hAnsi="Times" w:cs="Times"/>
+          <w:i/>
+          <w:sz w:val="24"/>
+          <w:szCs w:val="24"/>
+        </w:rPr>
+        <w:t xml:space="preserve"> (white center, black outline)</w:t>
+      </w:r>
+      <w:r>
+        <w:rPr>
+          <w:rFonts w:ascii="Times" w:hAnsi="Times" w:cs="Times"/>
+          <w:i/>
+          <w:sz w:val="24"/>
+          <w:szCs w:val="24"/>
+        </w:rPr>
+        <w:t xml:space="preserve">. </w:t>
+      </w:r>
+      <w:r>
+        <w:rPr>
+          <w:rFonts w:ascii="Times" w:hAnsi="Times" w:cs="Times"/>
+          <w:i/>
+          <w:sz w:val="24"/>
+          <w:szCs w:val="24"/>
+        </w:rPr>
+        <w:t xml:space="preserve"> We </w:t>
+      </w:r>
+      <w:r>
+        <w:rPr>
+          <w:rFonts w:ascii="Times" w:hAnsi="Times" w:cs="Times"/>
+          <w:i/>
+          <w:sz w:val="24"/>
+          <w:szCs w:val="24"/>
+        </w:rPr>
+        <w:t>have created color</w:t>
+      </w:r>
+      <w:r>
+        <w:rPr>
+          <w:rFonts w:ascii="Times" w:hAnsi="Times" w:cs="Times"/>
+          <w:i/>
+          <w:sz w:val="24"/>
+          <w:szCs w:val="24"/>
+        </w:rPr>
+        <w:t xml:space="preserve"> figures for the online version that help with visual contrast.</w:t>
       </w:r>
     </w:p>
     <w:p>
@@ -3911,7 +4472,57 @@
           <w:szCs w:val="24"/>
           <w:lang w:val="en-GB"/>
         </w:rPr>
-        <w:t xml:space="preserve"> for each species were estimated as the average latitude/longitude weighted by species occurrence at each lake (number of points in a lake where a species was found divided by total survey points)...’</w:t>
+        <w:t xml:space="preserve"> for each species were estimated as the average latitude/longitude weighted by species occurrence at each lake (number of points in a lake where a </w:t>
+      </w:r>
+      <w:r>
+        <w:rPr>
+          <w:rFonts w:ascii="Times New Roman" w:hAnsi="Times New Roman" w:cs="Times New Roman"/>
+          <w:i/>
+          <w:sz w:val="24"/>
+          <w:szCs w:val="24"/>
+          <w:lang w:val="en-GB"/>
+        </w:rPr>
+        <w:t>species was found divided by total survey points)</w:t>
+      </w:r>
+      <w:r>
+        <w:rPr>
+          <w:rFonts w:ascii="Times New Roman" w:hAnsi="Times New Roman" w:cs="Times New Roman"/>
+          <w:i/>
+          <w:sz w:val="24"/>
+          <w:szCs w:val="24"/>
+          <w:lang w:val="en-GB"/>
+        </w:rPr>
+        <w:t xml:space="preserve">. </w:t>
+      </w:r>
+      <w:r>
+        <w:rPr>
+          <w:rFonts w:ascii="Times New Roman" w:hAnsi="Times New Roman" w:cs="Times New Roman"/>
+          <w:i/>
+          <w:sz w:val="24"/>
+          <w:szCs w:val="24"/>
+          <w:lang w:val="en-GB"/>
+        </w:rPr>
+        <w:t>Point sizes for the bottom plots are the average frequency occurrences across lakes</w:t>
+      </w:r>
+      <w:r>
+        <w:rPr>
+          <w:rFonts w:ascii="Times New Roman" w:hAnsi="Times New Roman" w:cs="Times New Roman"/>
+          <w:i/>
+          <w:sz w:val="24"/>
+          <w:szCs w:val="24"/>
+          <w:lang w:val="en-GB"/>
+        </w:rPr>
+        <w:t>…</w:t>
+      </w:r>
+      <w:r>
+        <w:rPr>
+          <w:rFonts w:ascii="Times New Roman" w:hAnsi="Times New Roman" w:cs="Times New Roman"/>
+          <w:i/>
+          <w:sz w:val="24"/>
+          <w:szCs w:val="24"/>
+          <w:lang w:val="en-GB"/>
+        </w:rPr>
+        <w:t>.’</w:t>
       </w:r>
       <w:r>
         <w:rPr>
@@ -4075,7 +4686,25 @@
           <w:sz w:val="24"/>
           <w:szCs w:val="24"/>
         </w:rPr>
-        <w:t xml:space="preserve">Agreed, this was difficult with a black/white color scheme.  We have changed the black/white version for better distinction and have also added a color version for online. </w:t>
+        <w:t>Agreed, this was difficult with a black/white color scheme.  We have changed the black/white version for better distinction and have also added a color version for online</w:t>
+      </w:r>
+      <w:r>
+        <w:rPr>
+          <w:rFonts w:ascii="Times" w:hAnsi="Times" w:cs="Times"/>
+          <w:i/>
+          <w:sz w:val="24"/>
+          <w:szCs w:val="24"/>
+        </w:rPr>
+        <w:t>.  The color version matches the color scheme in figure 2</w:t>
+      </w:r>
+      <w:r>
+        <w:rPr>
+          <w:rFonts w:ascii="Times" w:hAnsi="Times" w:cs="Times"/>
+          <w:i/>
+          <w:sz w:val="24"/>
+          <w:szCs w:val="24"/>
+        </w:rPr>
+        <w:t xml:space="preserve">. </w:t>
       </w:r>
     </w:p>
     <w:p>
@@ -4195,6 +4824,7 @@
           <w:sz w:val="24"/>
           <w:szCs w:val="24"/>
         </w:rPr>
+        <w:lastRenderedPageBreak/>
         <w:t xml:space="preserve">- I'm really wondering </w:t>
       </w:r>
       <w:proofErr w:type="spellStart"/>
@@ -4796,7 +5426,16 @@
           <w:sz w:val="24"/>
           <w:szCs w:val="24"/>
         </w:rPr>
-        <w:t xml:space="preserve"> that begins seasonal growth from </w:t>
+        <w:t xml:space="preserve"> that begins seas</w:t>
+      </w:r>
+      <w:r>
+        <w:rPr>
+          <w:rFonts w:ascii="Times" w:hAnsi="Times" w:cs="Times"/>
+          <w:i/>
+          <w:sz w:val="24"/>
+          <w:szCs w:val="24"/>
+        </w:rPr>
+        <w:t xml:space="preserve">onal growth from </w:t>
       </w:r>
       <w:proofErr w:type="spellStart"/>
       <w:r>
@@ -4816,7 +5455,16 @@
           <w:sz w:val="24"/>
           <w:szCs w:val="24"/>
         </w:rPr>
-        <w:t xml:space="preserve"> in the winter, unlike most Potamogetons that begin growth in the spring.  Early growth of P. </w:t>
+        <w:t xml:space="preserve"> in late </w:t>
+      </w:r>
+      <w:r>
+        <w:rPr>
+          <w:rFonts w:ascii="Times" w:hAnsi="Times" w:cs="Times"/>
+          <w:i/>
+          <w:sz w:val="24"/>
+          <w:szCs w:val="24"/>
+        </w:rPr>
+        <w:t xml:space="preserve">winter, unlike most Potamogetons that begin growth in the spring.  Early growth of P. </w:t>
       </w:r>
       <w:proofErr w:type="spellStart"/>
       <w:r>
@@ -4949,6 +5597,7 @@
           <w:sz w:val="24"/>
           <w:szCs w:val="24"/>
         </w:rPr>
+        <w:lastRenderedPageBreak/>
         <w:t xml:space="preserve">I'm also wondering why lake depth was more important determinant of species richness than lake size. Can you still check the results, because most international </w:t>
       </w:r>
       <w:proofErr w:type="spellStart"/>
@@ -5043,7 +5692,7 @@
           <w:sz w:val="24"/>
           <w:szCs w:val="24"/>
         </w:rPr>
-        <w:t xml:space="preserve"> suggests, there are numerous explanations for why richness is better associated with lake depth and we have previously explained potential mechanisms (page 13, lines 24-41).  We have also provided some additional explanation as to why area was not included:</w:t>
+        <w:t xml:space="preserve"> suggests, there are numerous explanations for why richness is better associated with lake depth and we have previously explained potential mechanisms (page 13, lines 24-41).  We have provided some additional explanation as to why area was not included:</w:t>
       </w:r>
     </w:p>
     <w:p>
@@ -5122,7 +5771,27 @@
           <w:szCs w:val="24"/>
           <w:lang w:val="en-GB"/>
         </w:rPr>
-        <w:t>ake depth is correlated with lake size for the study lakes and post hoc comparisons showed that depth and size were both positively correlated with richness, with the former having a stronger correlation.  The variable selection procedure used in the analysis identified the most parsimonious model that maximized explanatory power and minimized redundancy among variables. Although lake area is related to richness, it was likely not selected given the relative increase in explained variability with maximum depth.’</w:t>
+        <w:t>ake depth is correlated with lake size for the study lakes and post hoc comparisons showed that depth and size were both positively correlated with richness, wit</w:t>
+      </w:r>
+      <w:r>
+        <w:rPr>
+          <w:rFonts w:ascii="Times New Roman" w:hAnsi="Times New Roman" w:cs="Times New Roman"/>
+          <w:i/>
+          <w:sz w:val="24"/>
+          <w:szCs w:val="24"/>
+          <w:lang w:val="en-GB"/>
+        </w:rPr>
+        <w:t>h the former having a stronger association</w:t>
+      </w:r>
+      <w:r>
+        <w:rPr>
+          <w:rFonts w:ascii="Times New Roman" w:hAnsi="Times New Roman" w:cs="Times New Roman"/>
+          <w:i/>
+          <w:sz w:val="24"/>
+          <w:szCs w:val="24"/>
+          <w:lang w:val="en-GB"/>
+        </w:rPr>
+        <w:t>.  The variable selection procedure used in the analysis identified the most parsimonious model that maximized explanatory power and minimized redundancy among variables. Although lake area is related to richness, it was likely not selected given the relative increase in explained variability with maximum depth.’</w:t>
       </w:r>
     </w:p>
     <w:sectPr>
@@ -5196,7 +5865,7 @@
           <w:rPr>
             <w:noProof/>
           </w:rPr>
-          <w:t>ix</w:t>
+          <w:t>x</w:t>
         </w:r>
         <w:r>
           <w:rPr>

</xml_diff>

<commit_message>
minor fig formatting before resubmission
</commit_message>
<xml_diff>
--- a/submission/review_response.docx
+++ b/submission/review_response.docx
@@ -26,7 +26,7 @@
           <w:sz w:val="24"/>
           <w:szCs w:val="24"/>
         </w:rPr>
-        <w:t>5</w:t>
+        <w:t>7</w:t>
       </w:r>
       <w:r>
         <w:rPr>
@@ -557,8 +557,57 @@
           <w:szCs w:val="24"/>
           <w:lang w:val="en-GB"/>
         </w:rPr>
-        <w:t xml:space="preserve"> all of our figures.  These figures are to appear online.  Black and white figures are included for print only.  </w:t>
-      </w:r>
+        <w:t xml:space="preserve"> figures</w:t>
+      </w:r>
+      <w:r>
+        <w:rPr>
+          <w:rFonts w:ascii="Times New Roman" w:hAnsi="Times New Roman" w:cs="Times New Roman"/>
+          <w:sz w:val="24"/>
+          <w:szCs w:val="24"/>
+          <w:lang w:val="en-GB"/>
+        </w:rPr>
+        <w:t xml:space="preserve"> 1-4.  The </w:t>
+      </w:r>
+      <w:proofErr w:type="spellStart"/>
+      <w:r>
+        <w:rPr>
+          <w:rFonts w:ascii="Times New Roman" w:hAnsi="Times New Roman" w:cs="Times New Roman"/>
+          <w:sz w:val="24"/>
+          <w:szCs w:val="24"/>
+          <w:lang w:val="en-GB"/>
+        </w:rPr>
+        <w:t>color</w:t>
+      </w:r>
+      <w:proofErr w:type="spellEnd"/>
+      <w:r>
+        <w:rPr>
+          <w:rFonts w:ascii="Times New Roman" w:hAnsi="Times New Roman" w:cs="Times New Roman"/>
+          <w:sz w:val="24"/>
+          <w:szCs w:val="24"/>
+          <w:lang w:val="en-GB"/>
+        </w:rPr>
+        <w:t xml:space="preserve"> </w:t>
+      </w:r>
+      <w:r>
+        <w:rPr>
+          <w:rFonts w:ascii="Times New Roman" w:hAnsi="Times New Roman" w:cs="Times New Roman"/>
+          <w:sz w:val="24"/>
+          <w:szCs w:val="24"/>
+          <w:lang w:val="en-GB"/>
+        </w:rPr>
+        <w:t xml:space="preserve">figures are to appear online.  Black and white figures are included for print only.  </w:t>
+      </w:r>
+      <w:r>
+        <w:rPr>
+          <w:rFonts w:ascii="Times New Roman" w:hAnsi="Times New Roman" w:cs="Times New Roman"/>
+          <w:sz w:val="24"/>
+          <w:szCs w:val="24"/>
+          <w:lang w:val="en-GB"/>
+        </w:rPr>
+        <w:t>Figures 5-7 are unchanged.</w:t>
+      </w:r>
+      <w:bookmarkStart w:id="0" w:name="_GoBack"/>
+      <w:bookmarkEnd w:id="0"/>
     </w:p>
     <w:p>
       <w:pPr>
@@ -2124,17 +2173,7 @@
           <w:szCs w:val="24"/>
           <w:lang w:val="en-GB"/>
         </w:rPr>
-        <w:t>This suggests a higher tolerance to elevated nutrient levels and a mechanism for dispersal between lakes, respectively, to provide an explanation for the invasive spread of the species in the region</w:t>
-      </w:r>
-      <w:r>
-        <w:rPr>
-          <w:rFonts w:ascii="Times New Roman" w:hAnsi="Times New Roman" w:cs="Times New Roman"/>
-          <w:i/>
-          <w:sz w:val="24"/>
-          <w:szCs w:val="24"/>
-          <w:lang w:val="en-GB"/>
-        </w:rPr>
-        <w:t>.’</w:t>
+        <w:t>This suggests a higher tolerance to elevated nutrient levels and a mechanism for dispersal between lakes, respectively, to provide an explanation for the invasive spread of the species in the region.’</w:t>
       </w:r>
       <w:r>
         <w:rPr>
@@ -3661,20 +3700,8 @@
           <w:szCs w:val="24"/>
           <w:lang w:val="en-GB"/>
         </w:rPr>
-        <w:t>e argue that macrophyte communities in lakes in the northern region of our study area are in fact limited by climate despite a positive association of richness with increasing minimum temperatures</w:t>
-      </w:r>
-      <w:r>
-        <w:rPr>
-          <w:rFonts w:ascii="Times New Roman" w:hAnsi="Times New Roman" w:cs="Times New Roman"/>
-          <w:i/>
-          <w:sz w:val="24"/>
-          <w:szCs w:val="24"/>
-          <w:lang w:val="en-GB"/>
-        </w:rPr>
-        <w:t>.</w:t>
-      </w:r>
-      <w:bookmarkStart w:id="0" w:name="_GoBack"/>
-      <w:bookmarkEnd w:id="0"/>
+        <w:t>e argue that macrophyte communities in lakes in the northern region of our study area are in fact limited by climate despite a positive association of richness with increasing minimum temperatures.</w:t>
+      </w:r>
       <w:r>
         <w:rPr>
           <w:rFonts w:ascii="Times New Roman" w:hAnsi="Times New Roman" w:cs="Times New Roman"/>
@@ -3703,17 +3730,7 @@
           <w:szCs w:val="24"/>
           <w:lang w:val="en-GB"/>
         </w:rPr>
-        <w:t>restrict macrophyte growth</w:t>
-      </w:r>
-      <w:r>
-        <w:rPr>
-          <w:rFonts w:ascii="Times New Roman" w:hAnsi="Times New Roman" w:cs="Times New Roman"/>
-          <w:i/>
-          <w:sz w:val="24"/>
-          <w:szCs w:val="24"/>
-          <w:lang w:val="en-GB"/>
-        </w:rPr>
-        <w:t>…</w:t>
+        <w:t>restrict macrophyte growth…</w:t>
       </w:r>
       <w:r>
         <w:rPr>
@@ -4492,17 +4509,7 @@
           <w:szCs w:val="24"/>
           <w:lang w:val="en-GB"/>
         </w:rPr>
-        <w:t xml:space="preserve">. </w:t>
-      </w:r>
-      <w:r>
-        <w:rPr>
-          <w:rFonts w:ascii="Times New Roman" w:hAnsi="Times New Roman" w:cs="Times New Roman"/>
-          <w:i/>
-          <w:sz w:val="24"/>
-          <w:szCs w:val="24"/>
-          <w:lang w:val="en-GB"/>
-        </w:rPr>
-        <w:t>Point sizes for the bottom plots are the average frequency occurrences across lakes</w:t>
+        <w:t>. Point sizes for the bottom plots are the average frequency occurrences across lakes</w:t>
       </w:r>
       <w:r>
         <w:rPr>

</xml_diff>